<commit_message>
Small edits and improvements to the documentation
</commit_message>
<xml_diff>
--- a/Presentation materials/Sets_Documentation.docx
+++ b/Presentation materials/Sets_Documentation.docx
@@ -1,6 +1,6 @@
 
 <file path=word/document.xml><?xml version="1.0" encoding="utf-8"?>
-<w:document xmlns:wpc="http://schemas.microsoft.com/office/word/2010/wordprocessingCanvas" xmlns:mc="http://schemas.openxmlformats.org/markup-compatibility/2006" xmlns:o="urn:schemas-microsoft-com:office:office" xmlns:r="http://schemas.openxmlformats.org/officeDocument/2006/relationships" xmlns:m="http://schemas.openxmlformats.org/officeDocument/2006/math" xmlns:v="urn:schemas-microsoft-com:vml" xmlns:wp14="http://schemas.microsoft.com/office/word/2010/wordprocessingDrawing" xmlns:wp="http://schemas.openxmlformats.org/drawingml/2006/wordprocessingDrawing" xmlns:w10="urn:schemas-microsoft-com:office:word" xmlns:w="http://schemas.openxmlformats.org/wordprocessingml/2006/main" xmlns:w14="http://schemas.microsoft.com/office/word/2010/wordml" xmlns:w15="http://schemas.microsoft.com/office/word/2012/wordml" xmlns:wpg="http://schemas.microsoft.com/office/word/2010/wordprocessingGroup" xmlns:wpi="http://schemas.microsoft.com/office/word/2010/wordprocessingInk" xmlns:wne="http://schemas.microsoft.com/office/word/2006/wordml" xmlns:wps="http://schemas.microsoft.com/office/word/2010/wordprocessingShape" mc:Ignorable="w14 w15 wp14">
+<w:document xmlns:wpc="http://schemas.microsoft.com/office/word/2010/wordprocessingCanvas" xmlns:cx="http://schemas.microsoft.com/office/drawing/2014/chartex" xmlns:cx1="http://schemas.microsoft.com/office/drawing/2015/9/8/chartex" xmlns:cx2="http://schemas.microsoft.com/office/drawing/2015/10/21/chartex" xmlns:cx3="http://schemas.microsoft.com/office/drawing/2016/5/9/chartex" xmlns:cx4="http://schemas.microsoft.com/office/drawing/2016/5/10/chartex" xmlns:cx5="http://schemas.microsoft.com/office/drawing/2016/5/11/chartex" xmlns:cx6="http://schemas.microsoft.com/office/drawing/2016/5/12/chartex" xmlns:cx7="http://schemas.microsoft.com/office/drawing/2016/5/13/chartex" xmlns:cx8="http://schemas.microsoft.com/office/drawing/2016/5/14/chartex" xmlns:mc="http://schemas.openxmlformats.org/markup-compatibility/2006" xmlns:aink="http://schemas.microsoft.com/office/drawing/2016/ink" xmlns:am3d="http://schemas.microsoft.com/office/drawing/2017/model3d" xmlns:o="urn:schemas-microsoft-com:office:office" xmlns:r="http://schemas.openxmlformats.org/officeDocument/2006/relationships" xmlns:m="http://schemas.openxmlformats.org/officeDocument/2006/math" xmlns:v="urn:schemas-microsoft-com:vml" xmlns:wp14="http://schemas.microsoft.com/office/word/2010/wordprocessingDrawing" xmlns:wp="http://schemas.openxmlformats.org/drawingml/2006/wordprocessingDrawing" xmlns:w10="urn:schemas-microsoft-com:office:word" xmlns:w="http://schemas.openxmlformats.org/wordprocessingml/2006/main" xmlns:w14="http://schemas.microsoft.com/office/word/2010/wordml" xmlns:w15="http://schemas.microsoft.com/office/word/2012/wordml" xmlns:w16cid="http://schemas.microsoft.com/office/word/2016/wordml/cid" xmlns:w16se="http://schemas.microsoft.com/office/word/2015/wordml/symex" xmlns:wpg="http://schemas.microsoft.com/office/word/2010/wordprocessingGroup" xmlns:wpi="http://schemas.microsoft.com/office/word/2010/wordprocessingInk" xmlns:wne="http://schemas.microsoft.com/office/word/2006/wordml" xmlns:wps="http://schemas.microsoft.com/office/word/2010/wordprocessingShape" mc:Ignorable="w14 w15 w16se w16cid wp14">
   <w:body>
     <w:p>
       <w:pPr>
@@ -55,10 +55,30 @@
       <w:pPr>
         <w:rPr>
           <w:rFonts w:ascii="Arial" w:hAnsi="Arial" w:cs="Arial"/>
+          <w:color w:val="1F3864" w:themeColor="accent5" w:themeShade="80"/>
+          <w:sz w:val="72"/>
+          <w:szCs w:val="120"/>
+        </w:rPr>
+      </w:pPr>
+    </w:p>
+    <w:p>
+      <w:pPr>
+        <w:rPr>
+          <w:rFonts w:ascii="Arial" w:hAnsi="Arial" w:cs="Arial"/>
+          <w:color w:val="1F3864" w:themeColor="accent5" w:themeShade="80"/>
+          <w:sz w:val="72"/>
+          <w:szCs w:val="120"/>
+        </w:rPr>
+      </w:pPr>
+    </w:p>
+    <w:p>
+      <w:pPr>
+        <w:rPr>
+          <w:rFonts w:ascii="Arial" w:hAnsi="Arial" w:cs="Arial"/>
           <w:b/>
           <w:bCs/>
-          <w:sz w:val="48"/>
-          <w:szCs w:val="48"/>
+          <w:sz w:val="44"/>
+          <w:szCs w:val="44"/>
         </w:rPr>
       </w:pPr>
       <w:r>
@@ -66,8 +86,8 @@
           <w:rFonts w:ascii="Arial" w:hAnsi="Arial" w:cs="Arial"/>
           <w:b/>
           <w:bCs/>
-          <w:sz w:val="48"/>
-          <w:szCs w:val="48"/>
+          <w:sz w:val="44"/>
+          <w:szCs w:val="44"/>
         </w:rPr>
         <w:t xml:space="preserve">Vasil </w:t>
       </w:r>
@@ -77,8 +97,8 @@
           <w:rFonts w:ascii="Arial" w:hAnsi="Arial" w:cs="Arial"/>
           <w:b/>
           <w:bCs/>
-          <w:sz w:val="48"/>
-          <w:szCs w:val="48"/>
+          <w:sz w:val="44"/>
+          <w:szCs w:val="44"/>
         </w:rPr>
         <w:t>Stanchev</w:t>
       </w:r>
@@ -89,8 +109,8 @@
         <w:rPr>
           <w:rFonts w:ascii="Arial" w:hAnsi="Arial" w:cs="Arial"/>
           <w:bCs/>
-          <w:sz w:val="48"/>
-          <w:szCs w:val="48"/>
+          <w:sz w:val="44"/>
+          <w:szCs w:val="44"/>
         </w:rPr>
       </w:pPr>
       <w:hyperlink r:id="rId12" w:history="1">
@@ -99,8 +119,8 @@
             <w:rStyle w:val="Hyperlink"/>
             <w:rFonts w:ascii="Arial" w:hAnsi="Arial" w:cs="Arial"/>
             <w:bCs/>
-            <w:sz w:val="48"/>
-            <w:szCs w:val="48"/>
+            <w:sz w:val="44"/>
+            <w:szCs w:val="44"/>
           </w:rPr>
           <w:t>VTStanchev18@codingburgas.bg</w:t>
         </w:r>
@@ -112,8 +132,8 @@
           <w:rFonts w:ascii="Arial" w:hAnsi="Arial" w:cs="Arial"/>
           <w:b/>
           <w:bCs/>
-          <w:sz w:val="48"/>
-          <w:szCs w:val="48"/>
+          <w:sz w:val="44"/>
+          <w:szCs w:val="44"/>
         </w:rPr>
       </w:pPr>
       <w:r>
@@ -121,8 +141,8 @@
           <w:rFonts w:ascii="Arial" w:hAnsi="Arial" w:cs="Arial"/>
           <w:b/>
           <w:bCs/>
-          <w:sz w:val="48"/>
-          <w:szCs w:val="48"/>
+          <w:sz w:val="44"/>
+          <w:szCs w:val="44"/>
         </w:rPr>
         <w:t>Martin Sevov</w:t>
       </w:r>
@@ -131,8 +151,8 @@
       <w:pPr>
         <w:rPr>
           <w:rFonts w:ascii="Arial" w:hAnsi="Arial" w:cs="Arial"/>
-          <w:sz w:val="48"/>
-          <w:szCs w:val="48"/>
+          <w:sz w:val="44"/>
+          <w:szCs w:val="44"/>
         </w:rPr>
       </w:pPr>
       <w:hyperlink r:id="rId13">
@@ -140,8 +160,8 @@
           <w:rPr>
             <w:rStyle w:val="Hyperlink"/>
             <w:rFonts w:ascii="Arial" w:hAnsi="Arial" w:cs="Arial"/>
-            <w:sz w:val="48"/>
-            <w:szCs w:val="48"/>
+            <w:sz w:val="44"/>
+            <w:szCs w:val="44"/>
           </w:rPr>
           <w:t>MSSevov18@codingburgas.bg</w:t>
         </w:r>
@@ -153,8 +173,8 @@
           <w:rFonts w:ascii="Arial" w:hAnsi="Arial" w:cs="Arial"/>
           <w:b/>
           <w:bCs/>
-          <w:sz w:val="48"/>
-          <w:szCs w:val="48"/>
+          <w:sz w:val="44"/>
+          <w:szCs w:val="44"/>
         </w:rPr>
       </w:pPr>
       <w:r>
@@ -162,8 +182,8 @@
           <w:rFonts w:ascii="Arial" w:hAnsi="Arial" w:cs="Arial"/>
           <w:b/>
           <w:bCs/>
-          <w:sz w:val="48"/>
-          <w:szCs w:val="48"/>
+          <w:sz w:val="44"/>
+          <w:szCs w:val="44"/>
         </w:rPr>
         <w:t xml:space="preserve">Alexandra </w:t>
       </w:r>
@@ -173,8 +193,8 @@
           <w:rFonts w:ascii="Arial" w:hAnsi="Arial" w:cs="Arial"/>
           <w:b/>
           <w:bCs/>
-          <w:sz w:val="48"/>
-          <w:szCs w:val="48"/>
+          <w:sz w:val="44"/>
+          <w:szCs w:val="44"/>
         </w:rPr>
         <w:t>Laleva</w:t>
       </w:r>
@@ -185,8 +205,8 @@
         <w:rPr>
           <w:rStyle w:val="Hyperlink"/>
           <w:rFonts w:ascii="Arial" w:hAnsi="Arial" w:cs="Arial"/>
-          <w:sz w:val="48"/>
-          <w:szCs w:val="48"/>
+          <w:sz w:val="44"/>
+          <w:szCs w:val="44"/>
         </w:rPr>
       </w:pPr>
       <w:hyperlink r:id="rId14">
@@ -194,8 +214,8 @@
           <w:rPr>
             <w:rStyle w:val="Hyperlink"/>
             <w:rFonts w:ascii="Arial" w:hAnsi="Arial" w:cs="Arial"/>
-            <w:sz w:val="48"/>
-            <w:szCs w:val="48"/>
+            <w:sz w:val="44"/>
+            <w:szCs w:val="44"/>
           </w:rPr>
           <w:t>ADLaleva18@codingburgas.bg</w:t>
         </w:r>
@@ -207,8 +227,8 @@
           <w:rFonts w:ascii="Arial" w:hAnsi="Arial" w:cs="Arial"/>
           <w:b/>
           <w:bCs/>
-          <w:sz w:val="48"/>
-          <w:szCs w:val="48"/>
+          <w:sz w:val="44"/>
+          <w:szCs w:val="44"/>
         </w:rPr>
       </w:pPr>
       <w:r>
@@ -216,8 +236,8 @@
           <w:rFonts w:ascii="Arial" w:hAnsi="Arial" w:cs="Arial"/>
           <w:b/>
           <w:bCs/>
-          <w:sz w:val="48"/>
-          <w:szCs w:val="48"/>
+          <w:sz w:val="44"/>
+          <w:szCs w:val="44"/>
         </w:rPr>
         <w:t xml:space="preserve">Boris </w:t>
       </w:r>
@@ -227,8 +247,8 @@
           <w:rFonts w:ascii="Arial" w:hAnsi="Arial" w:cs="Arial"/>
           <w:b/>
           <w:bCs/>
-          <w:sz w:val="48"/>
-          <w:szCs w:val="48"/>
+          <w:sz w:val="44"/>
+          <w:szCs w:val="44"/>
         </w:rPr>
         <w:t>Kanev</w:t>
       </w:r>
@@ -238,8 +258,8 @@
       <w:pPr>
         <w:rPr>
           <w:rFonts w:ascii="Arial" w:hAnsi="Arial" w:cs="Arial"/>
-          <w:sz w:val="48"/>
-          <w:szCs w:val="48"/>
+          <w:sz w:val="44"/>
+          <w:szCs w:val="44"/>
         </w:rPr>
       </w:pPr>
       <w:hyperlink r:id="rId15">
@@ -247,8 +267,8 @@
           <w:rPr>
             <w:rStyle w:val="Hyperlink"/>
             <w:rFonts w:ascii="Arial" w:hAnsi="Arial" w:cs="Arial"/>
-            <w:sz w:val="48"/>
-            <w:szCs w:val="48"/>
+            <w:sz w:val="44"/>
+            <w:szCs w:val="44"/>
           </w:rPr>
           <w:t>BBKanev18@codingburgas.bg</w:t>
         </w:r>
@@ -260,40 +280,28 @@
           <w:rFonts w:ascii="Arial" w:hAnsi="Arial" w:cs="Arial"/>
           <w:b/>
           <w:bCs/>
-          <w:sz w:val="48"/>
-          <w:szCs w:val="48"/>
-        </w:rPr>
-      </w:pPr>
-      <w:proofErr w:type="spellStart"/>
+          <w:sz w:val="44"/>
+          <w:szCs w:val="44"/>
+        </w:rPr>
+      </w:pPr>
       <w:r>
         <w:rPr>
           <w:rFonts w:ascii="Arial" w:hAnsi="Arial" w:cs="Arial"/>
           <w:b/>
           <w:bCs/>
-          <w:sz w:val="48"/>
-          <w:szCs w:val="48"/>
-        </w:rPr>
-        <w:t>Georgi</w:t>
-      </w:r>
-      <w:proofErr w:type="spellEnd"/>
+          <w:sz w:val="44"/>
+          <w:szCs w:val="44"/>
+        </w:rPr>
+        <w:t xml:space="preserve">Georgi </w:t>
+      </w:r>
+      <w:proofErr w:type="spellStart"/>
       <w:r>
         <w:rPr>
           <w:rFonts w:ascii="Arial" w:hAnsi="Arial" w:cs="Arial"/>
           <w:b/>
           <w:bCs/>
-          <w:sz w:val="48"/>
-          <w:szCs w:val="48"/>
-        </w:rPr>
-        <w:t xml:space="preserve"> </w:t>
-      </w:r>
-      <w:proofErr w:type="spellStart"/>
-      <w:r>
-        <w:rPr>
-          <w:rFonts w:ascii="Arial" w:hAnsi="Arial" w:cs="Arial"/>
-          <w:b/>
-          <w:bCs/>
-          <w:sz w:val="48"/>
-          <w:szCs w:val="48"/>
+          <w:sz w:val="44"/>
+          <w:szCs w:val="44"/>
         </w:rPr>
         <w:t>Mihov</w:t>
       </w:r>
@@ -302,10 +310,11 @@
     <w:p>
       <w:pPr>
         <w:rPr>
-          <w:rStyle w:val="Hyperlink"/>
-          <w:rFonts w:ascii="Arial" w:hAnsi="Arial" w:cs="Arial"/>
-          <w:sz w:val="48"/>
-          <w:szCs w:val="48"/>
+          <w:rFonts w:ascii="Arial" w:hAnsi="Arial" w:cs="Arial"/>
+          <w:color w:val="0563C1" w:themeColor="hyperlink"/>
+          <w:sz w:val="44"/>
+          <w:szCs w:val="44"/>
+          <w:u w:val="single"/>
         </w:rPr>
       </w:pPr>
       <w:hyperlink r:id="rId16">
@@ -313,8 +322,8 @@
           <w:rPr>
             <w:rStyle w:val="Hyperlink"/>
             <w:rFonts w:ascii="Arial" w:hAnsi="Arial" w:cs="Arial"/>
-            <w:sz w:val="48"/>
-            <w:szCs w:val="48"/>
+            <w:sz w:val="44"/>
+            <w:szCs w:val="44"/>
           </w:rPr>
           <w:t>GAMihov18@codingburgas.bg</w:t>
         </w:r>
@@ -322,29 +331,6 @@
     </w:p>
     <w:p>
       <w:pPr>
-        <w:rPr>
-          <w:rFonts w:ascii="Arial" w:hAnsi="Arial" w:cs="Arial"/>
-          <w:sz w:val="48"/>
-          <w:szCs w:val="48"/>
-        </w:rPr>
-      </w:pPr>
-    </w:p>
-    <w:p>
-      <w:pPr>
-        <w:rPr>
-          <w:rFonts w:ascii="Arial" w:hAnsi="Arial" w:cs="Arial"/>
-        </w:rPr>
-      </w:pPr>
-    </w:p>
-    <w:p>
-      <w:pPr>
-        <w:rPr>
-          <w:rFonts w:ascii="Arial" w:hAnsi="Arial" w:cs="Arial"/>
-        </w:rPr>
-      </w:pPr>
-    </w:p>
-    <w:p>
-      <w:pPr>
         <w:pStyle w:val="ListParagraph"/>
         <w:numPr>
           <w:ilvl w:val="0"/>
@@ -381,6 +367,8 @@
           <w:szCs w:val="24"/>
         </w:rPr>
       </w:pPr>
+      <w:bookmarkStart w:id="0" w:name="_GoBack"/>
+      <w:bookmarkEnd w:id="0"/>
       <w:r>
         <w:rPr>
           <w:rFonts w:ascii="Arial" w:hAnsi="Arial" w:cs="Arial"/>
@@ -512,8 +500,9 @@
           <w:sz w:val="24"/>
           <w:szCs w:val="24"/>
         </w:rPr>
-        <w:t>Martin Sevov</w:t>
-      </w:r>
+        <w:t xml:space="preserve">Martin </w:t>
+      </w:r>
+      <w:proofErr w:type="spellStart"/>
       <w:r>
         <w:rPr>
           <w:rFonts w:ascii="Arial" w:hAnsi="Arial" w:cs="Arial"/>
@@ -521,6 +510,16 @@
           <w:sz w:val="24"/>
           <w:szCs w:val="24"/>
         </w:rPr>
+        <w:t>Sevov</w:t>
+      </w:r>
+      <w:proofErr w:type="spellEnd"/>
+      <w:r>
+        <w:rPr>
+          <w:rFonts w:ascii="Arial" w:hAnsi="Arial" w:cs="Arial"/>
+          <w:color w:val="000000" w:themeColor="text1"/>
+          <w:sz w:val="24"/>
+          <w:szCs w:val="24"/>
+        </w:rPr>
         <w:tab/>
       </w:r>
       <w:r>
@@ -594,7 +593,15 @@
           <w:szCs w:val="24"/>
         </w:rPr>
         <w:tab/>
-        <w:t>Developer C++</w:t>
+      </w:r>
+      <w:r>
+        <w:rPr>
+          <w:rFonts w:ascii="Arial" w:hAnsi="Arial" w:cs="Arial"/>
+          <w:color w:val="000000" w:themeColor="text1"/>
+          <w:sz w:val="24"/>
+          <w:szCs w:val="24"/>
+        </w:rPr>
+        <w:t>Back end</w:t>
       </w:r>
     </w:p>
     <w:p>
@@ -830,7 +837,6 @@
           <w:szCs w:val="24"/>
         </w:rPr>
       </w:pPr>
-      <w:proofErr w:type="spellStart"/>
       <w:r>
         <w:rPr>
           <w:rFonts w:ascii="Arial" w:hAnsi="Arial" w:cs="Arial"/>
@@ -838,17 +844,7 @@
           <w:sz w:val="24"/>
           <w:szCs w:val="24"/>
         </w:rPr>
-        <w:t>Georgi</w:t>
-      </w:r>
-      <w:proofErr w:type="spellEnd"/>
-      <w:r>
-        <w:rPr>
-          <w:rFonts w:ascii="Arial" w:hAnsi="Arial" w:cs="Arial"/>
-          <w:color w:val="000000" w:themeColor="text1"/>
-          <w:sz w:val="24"/>
-          <w:szCs w:val="24"/>
-        </w:rPr>
-        <w:t xml:space="preserve"> </w:t>
+        <w:t xml:space="preserve">Georgi </w:t>
       </w:r>
       <w:proofErr w:type="spellStart"/>
       <w:r>
@@ -1113,16 +1109,7 @@
           <w:color w:val="000000" w:themeColor="text1"/>
           <w:sz w:val="24"/>
         </w:rPr>
-        <w:t xml:space="preserve"> to make and work on the project. It </w:t>
-      </w:r>
-      <w:proofErr w:type="gramStart"/>
-      <w:r>
-        <w:rPr>
-          <w:rFonts w:ascii="Arial" w:hAnsi="Arial" w:cs="Arial"/>
-          <w:color w:val="000000" w:themeColor="text1"/>
-          <w:sz w:val="24"/>
-        </w:rPr>
-        <w:t xml:space="preserve">was </w:t>
+        <w:t xml:space="preserve"> to make and work on the project. It was </w:t>
       </w:r>
       <w:r>
         <w:rPr>
@@ -1132,7 +1119,6 @@
         </w:rPr>
         <w:t>developed</w:t>
       </w:r>
-      <w:proofErr w:type="gramEnd"/>
       <w:r>
         <w:rPr>
           <w:rFonts w:ascii="Arial" w:hAnsi="Arial" w:cs="Arial"/>
@@ -1245,18 +1231,8 @@
           <w:color w:val="000000" w:themeColor="text1"/>
           <w:sz w:val="24"/>
         </w:rPr>
-        <w:t xml:space="preserve">P, denoting the set of all prime numbers: {2, 3, </w:t>
-      </w:r>
-      <w:proofErr w:type="gramStart"/>
-      <w:r>
-        <w:rPr>
-          <w:rFonts w:ascii="Arial" w:hAnsi="Arial" w:cs="Arial"/>
-          <w:color w:val="000000" w:themeColor="text1"/>
-          <w:sz w:val="24"/>
-        </w:rPr>
-        <w:t>5, …}</w:t>
-      </w:r>
-      <w:proofErr w:type="gramEnd"/>
+        <w:t>P, denoting the set of all prime numbers: {2, 3, 5, …}</w:t>
+      </w:r>
     </w:p>
     <w:p>
       <w:pPr>
@@ -1278,7 +1254,25 @@
           <w:color w:val="000000" w:themeColor="text1"/>
           <w:sz w:val="24"/>
         </w:rPr>
-        <w:t>N, denoting the set of all natural numbers: {</w:t>
+        <w:t xml:space="preserve">N, denoting the set of </w:t>
+      </w:r>
+      <w:proofErr w:type="gramStart"/>
+      <w:r>
+        <w:rPr>
+          <w:rFonts w:ascii="Arial" w:hAnsi="Arial" w:cs="Arial"/>
+          <w:color w:val="000000" w:themeColor="text1"/>
+          <w:sz w:val="24"/>
+        </w:rPr>
+        <w:t>all natural</w:t>
+      </w:r>
+      <w:proofErr w:type="gramEnd"/>
+      <w:r>
+        <w:rPr>
+          <w:rFonts w:ascii="Arial" w:hAnsi="Arial" w:cs="Arial"/>
+          <w:color w:val="000000" w:themeColor="text1"/>
+          <w:sz w:val="24"/>
+        </w:rPr>
+        <w:t xml:space="preserve"> numbers: {</w:t>
       </w:r>
       <w:r>
         <w:rPr>
@@ -1295,16 +1289,7 @@
           <w:color w:val="000000" w:themeColor="text1"/>
           <w:sz w:val="24"/>
         </w:rPr>
-        <w:t xml:space="preserve">, 1, </w:t>
-      </w:r>
-      <w:proofErr w:type="gramStart"/>
-      <w:r>
-        <w:rPr>
-          <w:rFonts w:ascii="Arial" w:hAnsi="Arial" w:cs="Arial"/>
-          <w:color w:val="000000" w:themeColor="text1"/>
-          <w:sz w:val="24"/>
-        </w:rPr>
-        <w:t>2, …</w:t>
+        <w:t>, 1, 2, …</w:t>
       </w:r>
       <w:r>
         <w:rPr>
@@ -1314,7 +1299,6 @@
         </w:rPr>
         <w:t>}</w:t>
       </w:r>
-      <w:proofErr w:type="gramEnd"/>
     </w:p>
     <w:p>
       <w:pPr>
@@ -1336,18 +1320,8 @@
           <w:color w:val="000000" w:themeColor="text1"/>
           <w:sz w:val="24"/>
         </w:rPr>
-        <w:t xml:space="preserve">Z, denoting the set of all integers: {…, -1, 0, </w:t>
-      </w:r>
-      <w:proofErr w:type="gramStart"/>
-      <w:r>
-        <w:rPr>
-          <w:rFonts w:ascii="Arial" w:hAnsi="Arial" w:cs="Arial"/>
-          <w:color w:val="000000" w:themeColor="text1"/>
-          <w:sz w:val="24"/>
-        </w:rPr>
-        <w:t>1, …}</w:t>
-      </w:r>
-      <w:proofErr w:type="gramEnd"/>
+        <w:t>Z, denoting the set of all integers: {…, -1, 0, 1, …}</w:t>
+      </w:r>
     </w:p>
     <w:p>
       <w:pPr>
@@ -1363,7 +1337,6 @@
           <w:sz w:val="24"/>
         </w:rPr>
       </w:pPr>
-      <w:proofErr w:type="gramStart"/>
       <w:r>
         <w:rPr>
           <w:rFonts w:ascii="Arial" w:hAnsi="Arial" w:cs="Arial"/>
@@ -1371,16 +1344,7 @@
           <w:sz w:val="24"/>
         </w:rPr>
         <w:lastRenderedPageBreak/>
-        <w:t>And</w:t>
-      </w:r>
-      <w:proofErr w:type="gramEnd"/>
-      <w:r>
-        <w:rPr>
-          <w:rFonts w:ascii="Arial" w:hAnsi="Arial" w:cs="Arial"/>
-          <w:color w:val="000000" w:themeColor="text1"/>
-          <w:sz w:val="24"/>
-        </w:rPr>
-        <w:t xml:space="preserve"> a few more…</w:t>
+        <w:t>And a few more…</w:t>
       </w:r>
     </w:p>
     <w:p>
@@ -1865,23 +1829,13 @@
                                 <w:sz w:val="24"/>
                               </w:rPr>
                             </w:pPr>
-                            <w:proofErr w:type="gramStart"/>
                             <w:r>
                               <w:rPr>
                                 <w:rFonts w:ascii="Arial" w:hAnsi="Arial" w:cs="Arial"/>
                                 <w:color w:val="000000" w:themeColor="text1"/>
                                 <w:sz w:val="24"/>
                               </w:rPr>
-                              <w:t>A</w:t>
-                            </w:r>
-                            <w:proofErr w:type="gramEnd"/>
-                            <w:r>
-                              <w:rPr>
-                                <w:rFonts w:ascii="Arial" w:hAnsi="Arial" w:cs="Arial"/>
-                                <w:color w:val="000000" w:themeColor="text1"/>
-                                <w:sz w:val="24"/>
-                              </w:rPr>
-                              <w:t xml:space="preserve"> </w:t>
+                              <w:t xml:space="preserve">A </w:t>
                             </w:r>
                             <w:r>
                               <w:rPr>
@@ -2104,33 +2058,15 @@
           <w:color w:val="000000" w:themeColor="text1"/>
           <w:sz w:val="24"/>
         </w:rPr>
-        <w:t xml:space="preserve"> - A new set </w:t>
-      </w:r>
-      <w:proofErr w:type="gramStart"/>
-      <w:r>
-        <w:rPr>
-          <w:rFonts w:ascii="Arial" w:hAnsi="Arial" w:cs="Arial"/>
-          <w:color w:val="000000" w:themeColor="text1"/>
-          <w:sz w:val="24"/>
-        </w:rPr>
-        <w:t>is</w:t>
-      </w:r>
-      <w:r>
-        <w:rPr>
-          <w:rFonts w:ascii="Arial" w:hAnsi="Arial" w:cs="Arial"/>
-          <w:color w:val="000000" w:themeColor="text1"/>
-          <w:sz w:val="24"/>
-        </w:rPr>
-        <w:t xml:space="preserve"> constructed</w:t>
-      </w:r>
-      <w:proofErr w:type="gramEnd"/>
-      <w:r>
-        <w:rPr>
-          <w:rFonts w:ascii="Arial" w:hAnsi="Arial" w:cs="Arial"/>
-          <w:color w:val="000000" w:themeColor="text1"/>
-          <w:sz w:val="24"/>
-        </w:rPr>
-        <w:t xml:space="preserve"> by determining which members two sets have "</w:t>
+        <w:t xml:space="preserve"> - A new set is</w:t>
+      </w:r>
+      <w:r>
+        <w:rPr>
+          <w:rFonts w:ascii="Arial" w:hAnsi="Arial" w:cs="Arial"/>
+          <w:color w:val="000000" w:themeColor="text1"/>
+          <w:sz w:val="24"/>
+        </w:rPr>
+        <w:t xml:space="preserve"> constructed by determining which members two sets have "</w:t>
       </w:r>
       <w:r>
         <w:rPr>
@@ -2147,43 +2083,7 @@
           <w:color w:val="000000" w:themeColor="text1"/>
           <w:sz w:val="24"/>
         </w:rPr>
-        <w:t>". The intersection of A and B, denoted by </w:t>
-      </w:r>
-      <w:proofErr w:type="gramStart"/>
-      <w:r>
-        <w:rPr>
-          <w:rFonts w:ascii="Arial" w:hAnsi="Arial" w:cs="Arial"/>
-          <w:color w:val="000000" w:themeColor="text1"/>
-          <w:sz w:val="24"/>
-        </w:rPr>
-        <w:t>A</w:t>
-      </w:r>
-      <w:proofErr w:type="gramEnd"/>
-      <w:r>
-        <w:rPr>
-          <w:rFonts w:ascii="Arial" w:hAnsi="Arial" w:cs="Arial"/>
-          <w:color w:val="000000" w:themeColor="text1"/>
-          <w:sz w:val="24"/>
-        </w:rPr>
-        <w:t> ∩ B, is the set of all things that are members of both A and B. If </w:t>
-      </w:r>
-      <w:proofErr w:type="gramStart"/>
-      <w:r>
-        <w:rPr>
-          <w:rFonts w:ascii="Arial" w:hAnsi="Arial" w:cs="Arial"/>
-          <w:color w:val="000000" w:themeColor="text1"/>
-          <w:sz w:val="24"/>
-        </w:rPr>
-        <w:t>A</w:t>
-      </w:r>
-      <w:proofErr w:type="gramEnd"/>
-      <w:r>
-        <w:rPr>
-          <w:rFonts w:ascii="Arial" w:hAnsi="Arial" w:cs="Arial"/>
-          <w:color w:val="000000" w:themeColor="text1"/>
-          <w:sz w:val="24"/>
-        </w:rPr>
-        <w:t xml:space="preserve"> ∩ B = </w:t>
+        <w:t xml:space="preserve">". The intersection of A and B, denoted by A ∩ B, is the set of all things that are members of both A and B. If A ∩ B = </w:t>
       </w:r>
       <w:r>
         <w:rPr>
@@ -2265,18 +2165,82 @@
           <w:sz w:val="24"/>
         </w:rPr>
       </w:pPr>
-    </w:p>
-    <w:p>
-      <w:pPr>
-        <w:pStyle w:val="ListParagraph"/>
-        <w:spacing w:line="600" w:lineRule="auto"/>
-        <w:ind w:left="2160"/>
-        <w:rPr>
-          <w:rFonts w:ascii="Arial" w:hAnsi="Arial" w:cs="Arial"/>
-          <w:color w:val="000000" w:themeColor="text1"/>
-          <w:sz w:val="24"/>
-        </w:rPr>
-      </w:pPr>
+      <w:r>
+        <w:rPr>
+          <w:noProof/>
+          <w:lang w:val="en-GB" w:eastAsia="en-GB"/>
+        </w:rPr>
+        <w:drawing>
+          <wp:anchor distT="0" distB="0" distL="114300" distR="114300" simplePos="0" relativeHeight="251664384" behindDoc="1" locked="0" layoutInCell="1" allowOverlap="1" wp14:anchorId="6886F040" wp14:editId="0AF3D38F">
+            <wp:simplePos x="0" y="0"/>
+            <wp:positionH relativeFrom="column">
+              <wp:posOffset>1187450</wp:posOffset>
+            </wp:positionH>
+            <wp:positionV relativeFrom="paragraph">
+              <wp:posOffset>-2540</wp:posOffset>
+            </wp:positionV>
+            <wp:extent cx="2819400" cy="2056130"/>
+            <wp:effectExtent l="0" t="0" r="0" b="1270"/>
+            <wp:wrapTight wrapText="bothSides">
+              <wp:wrapPolygon edited="0">
+                <wp:start x="0" y="0"/>
+                <wp:lineTo x="0" y="21413"/>
+                <wp:lineTo x="21454" y="21413"/>
+                <wp:lineTo x="21454" y="0"/>
+                <wp:lineTo x="0" y="0"/>
+              </wp:wrapPolygon>
+            </wp:wrapTight>
+            <wp:docPr id="4" name="Picture 4" descr="https://upload.wikimedia.org/wikipedia/commons/thumb/e/e6/Venn0100.svg/1280px-Venn0100.svg.png"/>
+            <wp:cNvGraphicFramePr>
+              <a:graphicFrameLocks xmlns:a="http://schemas.openxmlformats.org/drawingml/2006/main" noChangeAspect="1"/>
+            </wp:cNvGraphicFramePr>
+            <a:graphic xmlns:a="http://schemas.openxmlformats.org/drawingml/2006/main">
+              <a:graphicData uri="http://schemas.openxmlformats.org/drawingml/2006/picture">
+                <pic:pic xmlns:pic="http://schemas.openxmlformats.org/drawingml/2006/picture">
+                  <pic:nvPicPr>
+                    <pic:cNvPr id="0" name="Picture 5" descr="https://upload.wikimedia.org/wikipedia/commons/thumb/e/e6/Venn0100.svg/1280px-Venn0100.svg.png"/>
+                    <pic:cNvPicPr>
+                      <a:picLocks noChangeAspect="1" noChangeArrowheads="1"/>
+                    </pic:cNvPicPr>
+                  </pic:nvPicPr>
+                  <pic:blipFill>
+                    <a:blip r:embed="rId19" cstate="print">
+                      <a:extLst>
+                        <a:ext uri="{28A0092B-C50C-407E-A947-70E740481C1C}">
+                          <a14:useLocalDpi xmlns:a14="http://schemas.microsoft.com/office/drawing/2010/main" val="0"/>
+                        </a:ext>
+                      </a:extLst>
+                    </a:blip>
+                    <a:srcRect/>
+                    <a:stretch>
+                      <a:fillRect/>
+                    </a:stretch>
+                  </pic:blipFill>
+                  <pic:spPr bwMode="auto">
+                    <a:xfrm>
+                      <a:off x="0" y="0"/>
+                      <a:ext cx="2819400" cy="2056130"/>
+                    </a:xfrm>
+                    <a:prstGeom prst="rect">
+                      <a:avLst/>
+                    </a:prstGeom>
+                    <a:noFill/>
+                    <a:ln>
+                      <a:noFill/>
+                    </a:ln>
+                  </pic:spPr>
+                </pic:pic>
+              </a:graphicData>
+            </a:graphic>
+            <wp14:sizeRelH relativeFrom="margin">
+              <wp14:pctWidth>0</wp14:pctWidth>
+            </wp14:sizeRelH>
+            <wp14:sizeRelV relativeFrom="margin">
+              <wp14:pctHeight>0</wp14:pctHeight>
+            </wp14:sizeRelV>
+          </wp:anchor>
+        </w:drawing>
+      </w:r>
       <w:r>
         <w:rPr>
           <w:rFonts w:ascii="Arial" w:hAnsi="Arial" w:cs="Arial"/>
@@ -2289,7 +2253,7 @@
         <mc:AlternateContent>
           <mc:Choice Requires="wps">
             <w:drawing>
-              <wp:anchor distT="45720" distB="45720" distL="114300" distR="114300" simplePos="0" relativeHeight="251666432" behindDoc="0" locked="0" layoutInCell="1" allowOverlap="1" wp14:anchorId="7564D14D" wp14:editId="38DEA4FF">
+              <wp:anchor distT="45720" distB="45720" distL="114300" distR="114300" simplePos="0" relativeHeight="251666432" behindDoc="0" locked="0" layoutInCell="1" allowOverlap="1" wp14:anchorId="7564D14D" wp14:editId="0EDF701B">
                 <wp:simplePos x="0" y="0"/>
                 <wp:positionH relativeFrom="margin">
                   <wp:posOffset>4348658</wp:posOffset>
@@ -2425,7 +2389,11 @@
           </mc:Choice>
           <mc:Fallback>
             <w:pict>
-              <v:shape w14:anchorId="7564D14D" id="_x0000_s1028" type="#_x0000_t202" style="position:absolute;left:0;text-align:left;margin-left:342.4pt;margin-top:0;width:108.25pt;height:167pt;z-index:251666432;visibility:visible;mso-wrap-style:square;mso-width-percent:0;mso-height-percent:0;mso-wrap-distance-left:9pt;mso-wrap-distance-top:3.6pt;mso-wrap-distance-right:9pt;mso-wrap-distance-bottom:3.6pt;mso-position-horizontal:absolute;mso-position-horizontal-relative:margin;mso-position-vertical:absolute;mso-position-vertical-relative:text;mso-width-percent:0;mso-height-percent:0;mso-width-relative:margin;mso-height-relative:margin;v-text-anchor:top" o:gfxdata="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" stroked="f">
+              <v:shapetype w14:anchorId="7564D14D" id="_x0000_t202" coordsize="21600,21600" o:spt="202" path="m,l,21600r21600,l21600,xe">
+                <v:stroke joinstyle="miter"/>
+                <v:path gradientshapeok="t" o:connecttype="rect"/>
+              </v:shapetype>
+              <v:shape id="_x0000_s1028" type="#_x0000_t202" style="position:absolute;left:0;text-align:left;margin-left:342.4pt;margin-top:0;width:108.25pt;height:167pt;z-index:251666432;visibility:visible;mso-wrap-style:square;mso-width-percent:0;mso-height-percent:0;mso-wrap-distance-left:9pt;mso-wrap-distance-top:3.6pt;mso-wrap-distance-right:9pt;mso-wrap-distance-bottom:3.6pt;mso-position-horizontal:absolute;mso-position-horizontal-relative:margin;mso-position-vertical:absolute;mso-position-vertical-relative:text;mso-width-percent:0;mso-height-percent:0;mso-width-relative:margin;mso-height-relative:margin;v-text-anchor:top" o:gfxdata="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" stroked="f">
                 <v:textbox>
                   <w:txbxContent>
                     <w:p>
@@ -2512,76 +2480,6 @@
           </mc:Fallback>
         </mc:AlternateContent>
       </w:r>
-      <w:r>
-        <w:rPr>
-          <w:noProof/>
-          <w:lang w:val="en-GB" w:eastAsia="en-GB"/>
-        </w:rPr>
-        <w:drawing>
-          <wp:anchor distT="0" distB="0" distL="114300" distR="114300" simplePos="0" relativeHeight="251664384" behindDoc="1" locked="0" layoutInCell="1" allowOverlap="1" wp14:anchorId="6886F040" wp14:editId="7FCF41F9">
-            <wp:simplePos x="0" y="0"/>
-            <wp:positionH relativeFrom="column">
-              <wp:posOffset>1184580</wp:posOffset>
-            </wp:positionH>
-            <wp:positionV relativeFrom="paragraph">
-              <wp:posOffset>305</wp:posOffset>
-            </wp:positionV>
-            <wp:extent cx="2961686" cy="2160000"/>
-            <wp:effectExtent l="0" t="0" r="0" b="0"/>
-            <wp:wrapTight wrapText="bothSides">
-              <wp:wrapPolygon edited="0">
-                <wp:start x="0" y="0"/>
-                <wp:lineTo x="0" y="21340"/>
-                <wp:lineTo x="21396" y="21340"/>
-                <wp:lineTo x="21396" y="0"/>
-                <wp:lineTo x="0" y="0"/>
-              </wp:wrapPolygon>
-            </wp:wrapTight>
-            <wp:docPr id="4" name="Picture 4" descr="https://upload.wikimedia.org/wikipedia/commons/thumb/e/e6/Venn0100.svg/1280px-Venn0100.svg.png"/>
-            <wp:cNvGraphicFramePr>
-              <a:graphicFrameLocks xmlns:a="http://schemas.openxmlformats.org/drawingml/2006/main" noChangeAspect="1"/>
-            </wp:cNvGraphicFramePr>
-            <a:graphic xmlns:a="http://schemas.openxmlformats.org/drawingml/2006/main">
-              <a:graphicData uri="http://schemas.openxmlformats.org/drawingml/2006/picture">
-                <pic:pic xmlns:pic="http://schemas.openxmlformats.org/drawingml/2006/picture">
-                  <pic:nvPicPr>
-                    <pic:cNvPr id="0" name="Picture 5" descr="https://upload.wikimedia.org/wikipedia/commons/thumb/e/e6/Venn0100.svg/1280px-Venn0100.svg.png"/>
-                    <pic:cNvPicPr>
-                      <a:picLocks noChangeAspect="1" noChangeArrowheads="1"/>
-                    </pic:cNvPicPr>
-                  </pic:nvPicPr>
-                  <pic:blipFill>
-                    <a:blip r:embed="rId19" cstate="print">
-                      <a:extLst>
-                        <a:ext uri="{28A0092B-C50C-407E-A947-70E740481C1C}">
-                          <a14:useLocalDpi xmlns:a14="http://schemas.microsoft.com/office/drawing/2010/main" val="0"/>
-                        </a:ext>
-                      </a:extLst>
-                    </a:blip>
-                    <a:srcRect/>
-                    <a:stretch>
-                      <a:fillRect/>
-                    </a:stretch>
-                  </pic:blipFill>
-                  <pic:spPr bwMode="auto">
-                    <a:xfrm>
-                      <a:off x="0" y="0"/>
-                      <a:ext cx="2961686" cy="2160000"/>
-                    </a:xfrm>
-                    <a:prstGeom prst="rect">
-                      <a:avLst/>
-                    </a:prstGeom>
-                    <a:noFill/>
-                    <a:ln>
-                      <a:noFill/>
-                    </a:ln>
-                  </pic:spPr>
-                </pic:pic>
-              </a:graphicData>
-            </a:graphic>
-          </wp:anchor>
-        </w:drawing>
-      </w:r>
     </w:p>
     <w:p>
       <w:pPr>
@@ -2609,9 +2507,7 @@
     </w:p>
     <w:p>
       <w:pPr>
-        <w:pStyle w:val="ListParagraph"/>
         <w:spacing w:line="600" w:lineRule="auto"/>
-        <w:ind w:left="2160"/>
         <w:rPr>
           <w:rFonts w:ascii="Arial" w:hAnsi="Arial" w:cs="Arial"/>
           <w:color w:val="000000" w:themeColor="text1"/>
@@ -2621,21 +2517,7 @@
     </w:p>
     <w:p>
       <w:pPr>
-        <w:pStyle w:val="ListParagraph"/>
         <w:spacing w:line="600" w:lineRule="auto"/>
-        <w:ind w:left="2160"/>
-        <w:rPr>
-          <w:rFonts w:ascii="Arial" w:hAnsi="Arial" w:cs="Arial"/>
-          <w:color w:val="000000" w:themeColor="text1"/>
-          <w:sz w:val="24"/>
-        </w:rPr>
-      </w:pPr>
-    </w:p>
-    <w:p>
-      <w:pPr>
-        <w:pStyle w:val="ListParagraph"/>
-        <w:spacing w:line="600" w:lineRule="auto"/>
-        <w:ind w:left="2160"/>
         <w:rPr>
           <w:rFonts w:ascii="Arial" w:hAnsi="Arial" w:cs="Arial"/>
           <w:color w:val="000000" w:themeColor="text1"/>
@@ -2685,25 +2567,7 @@
           <w:color w:val="000000" w:themeColor="text1"/>
           <w:sz w:val="24"/>
         </w:rPr>
-        <w:t xml:space="preserve">The code </w:t>
-      </w:r>
-      <w:proofErr w:type="gramStart"/>
-      <w:r>
-        <w:rPr>
-          <w:rFonts w:ascii="Arial" w:hAnsi="Arial" w:cs="Arial"/>
-          <w:color w:val="000000" w:themeColor="text1"/>
-          <w:sz w:val="24"/>
-        </w:rPr>
-        <w:t>is separated</w:t>
-      </w:r>
-      <w:proofErr w:type="gramEnd"/>
-      <w:r>
-        <w:rPr>
-          <w:rFonts w:ascii="Arial" w:hAnsi="Arial" w:cs="Arial"/>
-          <w:color w:val="000000" w:themeColor="text1"/>
-          <w:sz w:val="24"/>
-        </w:rPr>
-        <w:t xml:space="preserve"> into two files: </w:t>
+        <w:t xml:space="preserve">The code is separated into two files: </w:t>
       </w:r>
       <w:r>
         <w:rPr>
@@ -2821,6 +2685,7 @@
         </w:rPr>
         <w:t>Sets.h</w:t>
       </w:r>
+      <w:proofErr w:type="spellEnd"/>
       <w:r>
         <w:rPr>
           <w:rFonts w:ascii="Arial" w:hAnsi="Arial" w:cs="Arial"/>
@@ -2828,7 +2693,6 @@
         </w:rPr>
         <w:t>.</w:t>
       </w:r>
-      <w:proofErr w:type="spellEnd"/>
     </w:p>
     <w:p>
       <w:pPr>
@@ -2844,17 +2708,8 @@
           <w:rFonts w:ascii="Arial" w:hAnsi="Arial" w:cs="Arial"/>
           <w:sz w:val="24"/>
         </w:rPr>
-        <w:t xml:space="preserve">There are a few Easter eggs, made for </w:t>
-      </w:r>
-      <w:proofErr w:type="gramStart"/>
-      <w:r>
-        <w:rPr>
-          <w:rFonts w:ascii="Arial" w:hAnsi="Arial" w:cs="Arial"/>
-          <w:sz w:val="24"/>
-        </w:rPr>
-        <w:t xml:space="preserve">fun </w:t>
-      </w:r>
-      <w:proofErr w:type="gramEnd"/>
+        <w:t xml:space="preserve">There are a few Easter eggs, made for fun </w:t>
+      </w:r>
       <w:r>
         <w:rPr>
           <w:rFonts w:ascii="Arial" w:hAnsi="Arial" w:cs="Arial"/>
@@ -2881,26 +2736,27 @@
       <w:r>
         <w:rPr>
           <w:rFonts w:ascii="Arial" w:hAnsi="Arial" w:cs="Arial"/>
+          <w:noProof/>
           <w:color w:val="000000" w:themeColor="text1"/>
           <w:sz w:val="24"/>
         </w:rPr>
         <w:drawing>
-          <wp:anchor distT="0" distB="0" distL="114300" distR="114300" simplePos="0" relativeHeight="251667456" behindDoc="1" locked="0" layoutInCell="1" allowOverlap="1" wp14:anchorId="2FA9EA66" wp14:editId="4CD8F3D7">
+          <wp:anchor distT="0" distB="0" distL="114300" distR="114300" simplePos="0" relativeHeight="251667456" behindDoc="1" locked="0" layoutInCell="1" allowOverlap="1" wp14:anchorId="2FA9EA66" wp14:editId="6810381C">
             <wp:simplePos x="0" y="0"/>
             <wp:positionH relativeFrom="column">
-              <wp:posOffset>4578985</wp:posOffset>
+              <wp:posOffset>4752975</wp:posOffset>
             </wp:positionH>
             <wp:positionV relativeFrom="paragraph">
-              <wp:posOffset>205105</wp:posOffset>
+              <wp:posOffset>290195</wp:posOffset>
             </wp:positionV>
-            <wp:extent cx="1330960" cy="781050"/>
-            <wp:effectExtent l="0" t="0" r="2540" b="0"/>
+            <wp:extent cx="1460500" cy="857250"/>
+            <wp:effectExtent l="0" t="0" r="6350" b="0"/>
             <wp:wrapTight wrapText="bothSides">
               <wp:wrapPolygon edited="0">
                 <wp:start x="0" y="0"/>
-                <wp:lineTo x="0" y="21073"/>
-                <wp:lineTo x="21332" y="21073"/>
-                <wp:lineTo x="21332" y="0"/>
+                <wp:lineTo x="0" y="21120"/>
+                <wp:lineTo x="21412" y="21120"/>
+                <wp:lineTo x="21412" y="0"/>
                 <wp:lineTo x="0" y="0"/>
               </wp:wrapPolygon>
             </wp:wrapTight>
@@ -2930,7 +2786,7 @@
                   <pic:spPr>
                     <a:xfrm>
                       <a:off x="0" y="0"/>
-                      <a:ext cx="1330960" cy="781050"/>
+                      <a:ext cx="1460500" cy="857250"/>
                     </a:xfrm>
                     <a:prstGeom prst="rect">
                       <a:avLst/>
@@ -3097,30 +2953,16 @@
           <w:color w:val="000000" w:themeColor="text1"/>
           <w:sz w:val="24"/>
         </w:rPr>
-        <w:lastRenderedPageBreak/>
         <w:t>Functions that create a new set through a fundamental operation</w:t>
       </w:r>
-    </w:p>
-    <w:p>
-      <w:pPr>
-        <w:spacing w:line="600" w:lineRule="auto"/>
-        <w:ind w:left="720"/>
-        <w:rPr>
-          <w:rFonts w:ascii="Arial" w:hAnsi="Arial" w:cs="Arial"/>
-          <w:color w:val="000000" w:themeColor="text1"/>
-          <w:sz w:val="24"/>
-        </w:rPr>
-      </w:pPr>
-      <w:r>
-        <w:rPr>
-          <w:rFonts w:ascii="Arial" w:hAnsi="Arial" w:cs="Arial"/>
-          <w:color w:val="000000" w:themeColor="text1"/>
-          <w:sz w:val="24"/>
-        </w:rPr>
-        <w:t>In the future we plan to add functions that save and load sets.</w:t>
-      </w:r>
-      <w:bookmarkStart w:id="0" w:name="_GoBack"/>
-      <w:bookmarkEnd w:id="0"/>
+      <w:r>
+        <w:rPr>
+          <w:rFonts w:ascii="Arial" w:hAnsi="Arial" w:cs="Arial"/>
+          <w:color w:val="000000" w:themeColor="text1"/>
+          <w:sz w:val="24"/>
+        </w:rPr>
+        <w:t>.</w:t>
+      </w:r>
     </w:p>
     <w:sectPr>
       <w:headerReference w:type="default" r:id="rId21"/>
@@ -3135,7 +2977,7 @@
 </file>
 
 <file path=word/endnotes.xml><?xml version="1.0" encoding="utf-8"?>
-<w:endnotes xmlns:wpc="http://schemas.microsoft.com/office/word/2010/wordprocessingCanvas" xmlns:mc="http://schemas.openxmlformats.org/markup-compatibility/2006" xmlns:o="urn:schemas-microsoft-com:office:office" xmlns:r="http://schemas.openxmlformats.org/officeDocument/2006/relationships" xmlns:m="http://schemas.openxmlformats.org/officeDocument/2006/math" xmlns:v="urn:schemas-microsoft-com:vml" xmlns:wp14="http://schemas.microsoft.com/office/word/2010/wordprocessingDrawing" xmlns:wp="http://schemas.openxmlformats.org/drawingml/2006/wordprocessingDrawing" xmlns:w10="urn:schemas-microsoft-com:office:word" xmlns:w="http://schemas.openxmlformats.org/wordprocessingml/2006/main" xmlns:w14="http://schemas.microsoft.com/office/word/2010/wordml" xmlns:w15="http://schemas.microsoft.com/office/word/2012/wordml" xmlns:wpg="http://schemas.microsoft.com/office/word/2010/wordprocessingGroup" xmlns:wpi="http://schemas.microsoft.com/office/word/2010/wordprocessingInk" xmlns:wne="http://schemas.microsoft.com/office/word/2006/wordml" xmlns:wps="http://schemas.microsoft.com/office/word/2010/wordprocessingShape" mc:Ignorable="w14 w15 wp14">
+<w:endnotes xmlns:wpc="http://schemas.microsoft.com/office/word/2010/wordprocessingCanvas" xmlns:cx="http://schemas.microsoft.com/office/drawing/2014/chartex" xmlns:cx1="http://schemas.microsoft.com/office/drawing/2015/9/8/chartex" xmlns:cx2="http://schemas.microsoft.com/office/drawing/2015/10/21/chartex" xmlns:cx3="http://schemas.microsoft.com/office/drawing/2016/5/9/chartex" xmlns:cx4="http://schemas.microsoft.com/office/drawing/2016/5/10/chartex" xmlns:cx5="http://schemas.microsoft.com/office/drawing/2016/5/11/chartex" xmlns:cx6="http://schemas.microsoft.com/office/drawing/2016/5/12/chartex" xmlns:cx7="http://schemas.microsoft.com/office/drawing/2016/5/13/chartex" xmlns:cx8="http://schemas.microsoft.com/office/drawing/2016/5/14/chartex" xmlns:mc="http://schemas.openxmlformats.org/markup-compatibility/2006" xmlns:aink="http://schemas.microsoft.com/office/drawing/2016/ink" xmlns:am3d="http://schemas.microsoft.com/office/drawing/2017/model3d" xmlns:o="urn:schemas-microsoft-com:office:office" xmlns:r="http://schemas.openxmlformats.org/officeDocument/2006/relationships" xmlns:m="http://schemas.openxmlformats.org/officeDocument/2006/math" xmlns:v="urn:schemas-microsoft-com:vml" xmlns:wp14="http://schemas.microsoft.com/office/word/2010/wordprocessingDrawing" xmlns:wp="http://schemas.openxmlformats.org/drawingml/2006/wordprocessingDrawing" xmlns:w10="urn:schemas-microsoft-com:office:word" xmlns:w="http://schemas.openxmlformats.org/wordprocessingml/2006/main" xmlns:w14="http://schemas.microsoft.com/office/word/2010/wordml" xmlns:w15="http://schemas.microsoft.com/office/word/2012/wordml" xmlns:w16cid="http://schemas.microsoft.com/office/word/2016/wordml/cid" xmlns:w16se="http://schemas.microsoft.com/office/word/2015/wordml/symex" xmlns:wpg="http://schemas.microsoft.com/office/word/2010/wordprocessingGroup" xmlns:wpi="http://schemas.microsoft.com/office/word/2010/wordprocessingInk" xmlns:wne="http://schemas.microsoft.com/office/word/2006/wordml" xmlns:wps="http://schemas.microsoft.com/office/word/2010/wordprocessingShape" mc:Ignorable="w14 w15 w16se w16cid wp14">
   <w:endnote w:type="separator" w:id="-1">
     <w:p>
       <w:pPr>
@@ -3160,7 +3002,7 @@
 </file>
 
 <file path=word/footer1.xml><?xml version="1.0" encoding="utf-8"?>
-<w:ftr xmlns:wpc="http://schemas.microsoft.com/office/word/2010/wordprocessingCanvas" xmlns:mc="http://schemas.openxmlformats.org/markup-compatibility/2006" xmlns:o="urn:schemas-microsoft-com:office:office" xmlns:r="http://schemas.openxmlformats.org/officeDocument/2006/relationships" xmlns:m="http://schemas.openxmlformats.org/officeDocument/2006/math" xmlns:v="urn:schemas-microsoft-com:vml" xmlns:wp14="http://schemas.microsoft.com/office/word/2010/wordprocessingDrawing" xmlns:wp="http://schemas.openxmlformats.org/drawingml/2006/wordprocessingDrawing" xmlns:w10="urn:schemas-microsoft-com:office:word" xmlns:w="http://schemas.openxmlformats.org/wordprocessingml/2006/main" xmlns:w14="http://schemas.microsoft.com/office/word/2010/wordml" xmlns:w15="http://schemas.microsoft.com/office/word/2012/wordml" xmlns:wpg="http://schemas.microsoft.com/office/word/2010/wordprocessingGroup" xmlns:wpi="http://schemas.microsoft.com/office/word/2010/wordprocessingInk" xmlns:wne="http://schemas.microsoft.com/office/word/2006/wordml" xmlns:wps="http://schemas.microsoft.com/office/word/2010/wordprocessingShape" mc:Ignorable="w14 w15 wp14">
+<w:ftr xmlns:wpc="http://schemas.microsoft.com/office/word/2010/wordprocessingCanvas" xmlns:cx="http://schemas.microsoft.com/office/drawing/2014/chartex" xmlns:cx1="http://schemas.microsoft.com/office/drawing/2015/9/8/chartex" xmlns:cx2="http://schemas.microsoft.com/office/drawing/2015/10/21/chartex" xmlns:cx3="http://schemas.microsoft.com/office/drawing/2016/5/9/chartex" xmlns:cx4="http://schemas.microsoft.com/office/drawing/2016/5/10/chartex" xmlns:cx5="http://schemas.microsoft.com/office/drawing/2016/5/11/chartex" xmlns:cx6="http://schemas.microsoft.com/office/drawing/2016/5/12/chartex" xmlns:cx7="http://schemas.microsoft.com/office/drawing/2016/5/13/chartex" xmlns:cx8="http://schemas.microsoft.com/office/drawing/2016/5/14/chartex" xmlns:mc="http://schemas.openxmlformats.org/markup-compatibility/2006" xmlns:aink="http://schemas.microsoft.com/office/drawing/2016/ink" xmlns:am3d="http://schemas.microsoft.com/office/drawing/2017/model3d" xmlns:o="urn:schemas-microsoft-com:office:office" xmlns:r="http://schemas.openxmlformats.org/officeDocument/2006/relationships" xmlns:m="http://schemas.openxmlformats.org/officeDocument/2006/math" xmlns:v="urn:schemas-microsoft-com:vml" xmlns:wp14="http://schemas.microsoft.com/office/word/2010/wordprocessingDrawing" xmlns:wp="http://schemas.openxmlformats.org/drawingml/2006/wordprocessingDrawing" xmlns:w10="urn:schemas-microsoft-com:office:word" xmlns:w="http://schemas.openxmlformats.org/wordprocessingml/2006/main" xmlns:w14="http://schemas.microsoft.com/office/word/2010/wordml" xmlns:w15="http://schemas.microsoft.com/office/word/2012/wordml" xmlns:w16cid="http://schemas.microsoft.com/office/word/2016/wordml/cid" xmlns:w16se="http://schemas.microsoft.com/office/word/2015/wordml/symex" xmlns:wpg="http://schemas.microsoft.com/office/word/2010/wordprocessingGroup" xmlns:wpi="http://schemas.microsoft.com/office/word/2010/wordprocessingInk" xmlns:wne="http://schemas.microsoft.com/office/word/2006/wordml" xmlns:wps="http://schemas.microsoft.com/office/word/2010/wordprocessingShape" mc:Ignorable="w14 w15 w16se w16cid wp14">
   <w:sdt>
     <w:sdtPr>
       <w:id w:val="-1622209377"/>
@@ -3213,7 +3055,7 @@
 </file>
 
 <file path=word/footnotes.xml><?xml version="1.0" encoding="utf-8"?>
-<w:footnotes xmlns:wpc="http://schemas.microsoft.com/office/word/2010/wordprocessingCanvas" xmlns:mc="http://schemas.openxmlformats.org/markup-compatibility/2006" xmlns:o="urn:schemas-microsoft-com:office:office" xmlns:r="http://schemas.openxmlformats.org/officeDocument/2006/relationships" xmlns:m="http://schemas.openxmlformats.org/officeDocument/2006/math" xmlns:v="urn:schemas-microsoft-com:vml" xmlns:wp14="http://schemas.microsoft.com/office/word/2010/wordprocessingDrawing" xmlns:wp="http://schemas.openxmlformats.org/drawingml/2006/wordprocessingDrawing" xmlns:w10="urn:schemas-microsoft-com:office:word" xmlns:w="http://schemas.openxmlformats.org/wordprocessingml/2006/main" xmlns:w14="http://schemas.microsoft.com/office/word/2010/wordml" xmlns:w15="http://schemas.microsoft.com/office/word/2012/wordml" xmlns:wpg="http://schemas.microsoft.com/office/word/2010/wordprocessingGroup" xmlns:wpi="http://schemas.microsoft.com/office/word/2010/wordprocessingInk" xmlns:wne="http://schemas.microsoft.com/office/word/2006/wordml" xmlns:wps="http://schemas.microsoft.com/office/word/2010/wordprocessingShape" mc:Ignorable="w14 w15 wp14">
+<w:footnotes xmlns:wpc="http://schemas.microsoft.com/office/word/2010/wordprocessingCanvas" xmlns:cx="http://schemas.microsoft.com/office/drawing/2014/chartex" xmlns:cx1="http://schemas.microsoft.com/office/drawing/2015/9/8/chartex" xmlns:cx2="http://schemas.microsoft.com/office/drawing/2015/10/21/chartex" xmlns:cx3="http://schemas.microsoft.com/office/drawing/2016/5/9/chartex" xmlns:cx4="http://schemas.microsoft.com/office/drawing/2016/5/10/chartex" xmlns:cx5="http://schemas.microsoft.com/office/drawing/2016/5/11/chartex" xmlns:cx6="http://schemas.microsoft.com/office/drawing/2016/5/12/chartex" xmlns:cx7="http://schemas.microsoft.com/office/drawing/2016/5/13/chartex" xmlns:cx8="http://schemas.microsoft.com/office/drawing/2016/5/14/chartex" xmlns:mc="http://schemas.openxmlformats.org/markup-compatibility/2006" xmlns:aink="http://schemas.microsoft.com/office/drawing/2016/ink" xmlns:am3d="http://schemas.microsoft.com/office/drawing/2017/model3d" xmlns:o="urn:schemas-microsoft-com:office:office" xmlns:r="http://schemas.openxmlformats.org/officeDocument/2006/relationships" xmlns:m="http://schemas.openxmlformats.org/officeDocument/2006/math" xmlns:v="urn:schemas-microsoft-com:vml" xmlns:wp14="http://schemas.microsoft.com/office/word/2010/wordprocessingDrawing" xmlns:wp="http://schemas.openxmlformats.org/drawingml/2006/wordprocessingDrawing" xmlns:w10="urn:schemas-microsoft-com:office:word" xmlns:w="http://schemas.openxmlformats.org/wordprocessingml/2006/main" xmlns:w14="http://schemas.microsoft.com/office/word/2010/wordml" xmlns:w15="http://schemas.microsoft.com/office/word/2012/wordml" xmlns:w16cid="http://schemas.microsoft.com/office/word/2016/wordml/cid" xmlns:w16se="http://schemas.microsoft.com/office/word/2015/wordml/symex" xmlns:wpg="http://schemas.microsoft.com/office/word/2010/wordprocessingGroup" xmlns:wpi="http://schemas.microsoft.com/office/word/2010/wordprocessingInk" xmlns:wne="http://schemas.microsoft.com/office/word/2006/wordml" xmlns:wps="http://schemas.microsoft.com/office/word/2010/wordprocessingShape" mc:Ignorable="w14 w15 w16se w16cid wp14">
   <w:footnote w:type="separator" w:id="-1">
     <w:p>
       <w:pPr>
@@ -3238,7 +3080,7 @@
 </file>
 
 <file path=word/header1.xml><?xml version="1.0" encoding="utf-8"?>
-<w:hdr xmlns:wpc="http://schemas.microsoft.com/office/word/2010/wordprocessingCanvas" xmlns:mc="http://schemas.openxmlformats.org/markup-compatibility/2006" xmlns:o="urn:schemas-microsoft-com:office:office" xmlns:r="http://schemas.openxmlformats.org/officeDocument/2006/relationships" xmlns:m="http://schemas.openxmlformats.org/officeDocument/2006/math" xmlns:v="urn:schemas-microsoft-com:vml" xmlns:wp14="http://schemas.microsoft.com/office/word/2010/wordprocessingDrawing" xmlns:wp="http://schemas.openxmlformats.org/drawingml/2006/wordprocessingDrawing" xmlns:w10="urn:schemas-microsoft-com:office:word" xmlns:w="http://schemas.openxmlformats.org/wordprocessingml/2006/main" xmlns:w14="http://schemas.microsoft.com/office/word/2010/wordml" xmlns:w15="http://schemas.microsoft.com/office/word/2012/wordml" xmlns:wpg="http://schemas.microsoft.com/office/word/2010/wordprocessingGroup" xmlns:wpi="http://schemas.microsoft.com/office/word/2010/wordprocessingInk" xmlns:wne="http://schemas.microsoft.com/office/word/2006/wordml" xmlns:wps="http://schemas.microsoft.com/office/word/2010/wordprocessingShape" mc:Ignorable="w14 w15 wp14">
+<w:hdr xmlns:wpc="http://schemas.microsoft.com/office/word/2010/wordprocessingCanvas" xmlns:cx="http://schemas.microsoft.com/office/drawing/2014/chartex" xmlns:cx1="http://schemas.microsoft.com/office/drawing/2015/9/8/chartex" xmlns:cx2="http://schemas.microsoft.com/office/drawing/2015/10/21/chartex" xmlns:cx3="http://schemas.microsoft.com/office/drawing/2016/5/9/chartex" xmlns:cx4="http://schemas.microsoft.com/office/drawing/2016/5/10/chartex" xmlns:cx5="http://schemas.microsoft.com/office/drawing/2016/5/11/chartex" xmlns:cx6="http://schemas.microsoft.com/office/drawing/2016/5/12/chartex" xmlns:cx7="http://schemas.microsoft.com/office/drawing/2016/5/13/chartex" xmlns:cx8="http://schemas.microsoft.com/office/drawing/2016/5/14/chartex" xmlns:mc="http://schemas.openxmlformats.org/markup-compatibility/2006" xmlns:aink="http://schemas.microsoft.com/office/drawing/2016/ink" xmlns:am3d="http://schemas.microsoft.com/office/drawing/2017/model3d" xmlns:o="urn:schemas-microsoft-com:office:office" xmlns:r="http://schemas.openxmlformats.org/officeDocument/2006/relationships" xmlns:m="http://schemas.openxmlformats.org/officeDocument/2006/math" xmlns:v="urn:schemas-microsoft-com:vml" xmlns:wp14="http://schemas.microsoft.com/office/word/2010/wordprocessingDrawing" xmlns:wp="http://schemas.openxmlformats.org/drawingml/2006/wordprocessingDrawing" xmlns:w10="urn:schemas-microsoft-com:office:word" xmlns:w="http://schemas.openxmlformats.org/wordprocessingml/2006/main" xmlns:w14="http://schemas.microsoft.com/office/word/2010/wordml" xmlns:w15="http://schemas.microsoft.com/office/word/2012/wordml" xmlns:w16cid="http://schemas.microsoft.com/office/word/2016/wordml/cid" xmlns:w16se="http://schemas.microsoft.com/office/word/2015/wordml/symex" xmlns:wpg="http://schemas.microsoft.com/office/word/2010/wordprocessingGroup" xmlns:wpi="http://schemas.microsoft.com/office/word/2010/wordprocessingInk" xmlns:wne="http://schemas.microsoft.com/office/word/2006/wordml" xmlns:wps="http://schemas.microsoft.com/office/word/2010/wordprocessingShape" mc:Ignorable="w14 w15 w16se w16cid wp14">
   <w:sdt>
     <w:sdtPr>
       <w:id w:val="1768803480"/>
@@ -3291,7 +3133,7 @@
 </file>
 
 <file path=word/numbering.xml><?xml version="1.0" encoding="utf-8"?>
-<w:numbering xmlns:wpc="http://schemas.microsoft.com/office/word/2010/wordprocessingCanvas" xmlns:mc="http://schemas.openxmlformats.org/markup-compatibility/2006" xmlns:o="urn:schemas-microsoft-com:office:office" xmlns:r="http://schemas.openxmlformats.org/officeDocument/2006/relationships" xmlns:m="http://schemas.openxmlformats.org/officeDocument/2006/math" xmlns:v="urn:schemas-microsoft-com:vml" xmlns:wp14="http://schemas.microsoft.com/office/word/2010/wordprocessingDrawing" xmlns:wp="http://schemas.openxmlformats.org/drawingml/2006/wordprocessingDrawing" xmlns:w10="urn:schemas-microsoft-com:office:word" xmlns:w="http://schemas.openxmlformats.org/wordprocessingml/2006/main" xmlns:w14="http://schemas.microsoft.com/office/word/2010/wordml" xmlns:w15="http://schemas.microsoft.com/office/word/2012/wordml" xmlns:wpg="http://schemas.microsoft.com/office/word/2010/wordprocessingGroup" xmlns:wpi="http://schemas.microsoft.com/office/word/2010/wordprocessingInk" xmlns:wne="http://schemas.microsoft.com/office/word/2006/wordml" xmlns:wps="http://schemas.microsoft.com/office/word/2010/wordprocessingShape" mc:Ignorable="w14 w15 wp14">
+<w:numbering xmlns:wpc="http://schemas.microsoft.com/office/word/2010/wordprocessingCanvas" xmlns:cx="http://schemas.microsoft.com/office/drawing/2014/chartex" xmlns:cx1="http://schemas.microsoft.com/office/drawing/2015/9/8/chartex" xmlns:cx2="http://schemas.microsoft.com/office/drawing/2015/10/21/chartex" xmlns:cx3="http://schemas.microsoft.com/office/drawing/2016/5/9/chartex" xmlns:cx4="http://schemas.microsoft.com/office/drawing/2016/5/10/chartex" xmlns:cx5="http://schemas.microsoft.com/office/drawing/2016/5/11/chartex" xmlns:cx6="http://schemas.microsoft.com/office/drawing/2016/5/12/chartex" xmlns:cx7="http://schemas.microsoft.com/office/drawing/2016/5/13/chartex" xmlns:cx8="http://schemas.microsoft.com/office/drawing/2016/5/14/chartex" xmlns:mc="http://schemas.openxmlformats.org/markup-compatibility/2006" xmlns:aink="http://schemas.microsoft.com/office/drawing/2016/ink" xmlns:am3d="http://schemas.microsoft.com/office/drawing/2017/model3d" xmlns:o="urn:schemas-microsoft-com:office:office" xmlns:r="http://schemas.openxmlformats.org/officeDocument/2006/relationships" xmlns:m="http://schemas.openxmlformats.org/officeDocument/2006/math" xmlns:v="urn:schemas-microsoft-com:vml" xmlns:wp14="http://schemas.microsoft.com/office/word/2010/wordprocessingDrawing" xmlns:wp="http://schemas.openxmlformats.org/drawingml/2006/wordprocessingDrawing" xmlns:w10="urn:schemas-microsoft-com:office:word" xmlns:w="http://schemas.openxmlformats.org/wordprocessingml/2006/main" xmlns:w14="http://schemas.microsoft.com/office/word/2010/wordml" xmlns:w15="http://schemas.microsoft.com/office/word/2012/wordml" xmlns:w16cid="http://schemas.microsoft.com/office/word/2016/wordml/cid" xmlns:w16se="http://schemas.microsoft.com/office/word/2015/wordml/symex" xmlns:wpg="http://schemas.microsoft.com/office/word/2010/wordprocessingGroup" xmlns:wpi="http://schemas.microsoft.com/office/word/2010/wordprocessingInk" xmlns:wne="http://schemas.microsoft.com/office/word/2006/wordml" xmlns:wps="http://schemas.microsoft.com/office/word/2010/wordprocessingShape" mc:Ignorable="w14 w15 w16se w16cid wp14">
   <w:abstractNum w:abstractNumId="0" w15:restartNumberingAfterBreak="0">
     <w:nsid w:val="00741EF2"/>
     <w:multiLevelType w:val="multilevel"/>
@@ -5512,7 +5354,7 @@
 </file>
 
 <file path=word/styles.xml><?xml version="1.0" encoding="utf-8"?>
-<w:styles xmlns:mc="http://schemas.openxmlformats.org/markup-compatibility/2006" xmlns:r="http://schemas.openxmlformats.org/officeDocument/2006/relationships" xmlns:w="http://schemas.openxmlformats.org/wordprocessingml/2006/main" xmlns:w14="http://schemas.microsoft.com/office/word/2010/wordml" xmlns:w15="http://schemas.microsoft.com/office/word/2012/wordml" mc:Ignorable="w14 w15">
+<w:styles xmlns:mc="http://schemas.openxmlformats.org/markup-compatibility/2006" xmlns:r="http://schemas.openxmlformats.org/officeDocument/2006/relationships" xmlns:w="http://schemas.openxmlformats.org/wordprocessingml/2006/main" xmlns:w14="http://schemas.microsoft.com/office/word/2010/wordml" xmlns:w15="http://schemas.microsoft.com/office/word/2012/wordml" xmlns:w16cid="http://schemas.microsoft.com/office/word/2016/wordml/cid" xmlns:w16se="http://schemas.microsoft.com/office/word/2015/wordml/symex" mc:Ignorable="w14 w15 w16se w16cid">
   <w:docDefaults>
     <w:rPrDefault>
       <w:rPr>
@@ -5528,7 +5370,7 @@
       </w:pPr>
     </w:pPrDefault>
   </w:docDefaults>
-  <w:latentStyles w:defLockedState="0" w:defUIPriority="99" w:defSemiHidden="0" w:defUnhideWhenUsed="0" w:defQFormat="0" w:count="371">
+  <w:latentStyles w:defLockedState="0" w:defUIPriority="99" w:defSemiHidden="0" w:defUnhideWhenUsed="0" w:defQFormat="0" w:count="375">
     <w:lsdException w:name="Normal" w:uiPriority="0" w:qFormat="1"/>
     <w:lsdException w:name="heading 1" w:uiPriority="9" w:qFormat="1"/>
     <w:lsdException w:name="heading 2" w:semiHidden="1" w:uiPriority="9" w:unhideWhenUsed="1" w:qFormat="1"/>
@@ -5900,6 +5742,10 @@
     <w:lsdException w:name="List Table 5 Dark Accent 6" w:uiPriority="50"/>
     <w:lsdException w:name="List Table 6 Colorful Accent 6" w:uiPriority="51"/>
     <w:lsdException w:name="List Table 7 Colorful Accent 6" w:uiPriority="52"/>
+    <w:lsdException w:name="Mention" w:semiHidden="1" w:unhideWhenUsed="1"/>
+    <w:lsdException w:name="Smart Hyperlink" w:semiHidden="1" w:unhideWhenUsed="1"/>
+    <w:lsdException w:name="Hashtag" w:semiHidden="1" w:unhideWhenUsed="1"/>
+    <w:lsdException w:name="Unresolved Mention" w:semiHidden="1" w:unhideWhenUsed="1"/>
   </w:latentStyles>
   <w:style w:type="paragraph" w:default="1" w:styleId="Normal">
     <w:name w:val="Normal"/>
@@ -6131,8 +5977,8 @@
       <w:u w:val="single"/>
     </w:rPr>
   </w:style>
-  <w:style w:type="character" w:customStyle="1" w:styleId="UnresolvedMention">
-    <w:name w:val="Unresolved Mention"/>
+  <w:style w:type="character" w:customStyle="1" w:styleId="UnresolvedMention1">
+    <w:name w:val="Unresolved Mention1"/>
     <w:basedOn w:val="DefaultParagraphFont"/>
     <w:uiPriority w:val="99"/>
     <w:semiHidden/>
@@ -6413,6 +6259,15 @@
 </file>
 
 <file path=customXml/item1.xml><?xml version="1.0" encoding="utf-8"?>
+<p:properties xmlns:p="http://schemas.microsoft.com/office/2006/metadata/properties" xmlns:xsi="http://www.w3.org/2001/XMLSchema-instance">
+  <documentManagement>
+    <SH_Category xmlns="114cf2ed-3f97-4887-a5ef-3ea13b1ac6d8">Resource</SH_Category>
+    <SH_Topic xmlns="06aacc57-63d3-4a1c-b9a9-a6c20c4993ad" xsi:nil="true"/>
+  </documentManagement>
+</p:properties>
+</file>
+
+<file path=customXml/item2.xml><?xml version="1.0" encoding="utf-8"?>
 <?mso-contentType ?>
 <customXsn xmlns="http://schemas.microsoft.com/office/2006/metadata/customXsn">
   <xsnLocation/>
@@ -6422,7 +6277,7 @@
 </customXsn>
 </file>
 
-<file path=customXml/item2.xml><?xml version="1.0" encoding="utf-8"?>
+<file path=customXml/item3.xml><?xml version="1.0" encoding="utf-8"?>
 <ct:contentTypeSchema xmlns:ct="http://schemas.microsoft.com/office/2006/metadata/contentType" xmlns:ma="http://schemas.microsoft.com/office/2006/metadata/properties/metaAttributes" ct:_="" ma:_="" ma:contentTypeName="Document" ma:contentTypeID="0x0101000ED4288C93E2E1489194A36478C0D997" ma:contentTypeVersion="2" ma:contentTypeDescription="Create a new document." ma:contentTypeScope="" ma:versionID="2e1425a4e515bc8de1b62be4f6cb4a0c">
   <xsd:schema xmlns:xsd="http://www.w3.org/2001/XMLSchema" xmlns:p="http://schemas.microsoft.com/office/2006/metadata/properties" xmlns:ns2="114cf2ed-3f97-4887-a5ef-3ea13b1ac6d8" xmlns:ns3="06aacc57-63d3-4a1c-b9a9-a6c20c4993ad" targetNamespace="http://schemas.microsoft.com/office/2006/metadata/properties" ma:root="true" ma:fieldsID="29a537ebdc04dad8cd95ca2090f69be4" ns2:_="" ns3:_="">
     <xsd:import namespace="114cf2ed-3f97-4887-a5ef-3ea13b1ac6d8"/>
@@ -6516,7 +6371,7 @@
 </ct:contentTypeSchema>
 </file>
 
-<file path=customXml/item3.xml><?xml version="1.0" encoding="utf-8"?>
+<file path=customXml/item4.xml><?xml version="1.0" encoding="utf-8"?>
 <?mso-contentType ?>
 <FormTemplates xmlns="http://schemas.microsoft.com/sharepoint/v3/contenttype/forms">
   <Display>DocumentLibraryForm</Display>
@@ -6525,20 +6380,21 @@
 </FormTemplates>
 </file>
 
-<file path=customXml/item4.xml><?xml version="1.0" encoding="utf-8"?>
-<p:properties xmlns:p="http://schemas.microsoft.com/office/2006/metadata/properties" xmlns:xsi="http://www.w3.org/2001/XMLSchema-instance">
-  <documentManagement>
-    <SH_Category xmlns="114cf2ed-3f97-4887-a5ef-3ea13b1ac6d8">Resource</SH_Category>
-    <SH_Topic xmlns="06aacc57-63d3-4a1c-b9a9-a6c20c4993ad" xsi:nil="true"/>
-  </documentManagement>
-</p:properties>
-</file>
-
 <file path=customXml/item5.xml><?xml version="1.0" encoding="utf-8"?>
 <b:Sources xmlns:b="http://schemas.openxmlformats.org/officeDocument/2006/bibliography" xmlns="http://schemas.openxmlformats.org/officeDocument/2006/bibliography" SelectedStyle="\APASixthEditionOfficeOnline.xsl" StyleName="APA" Version="6"/>
 </file>
 
 <file path=customXml/itemProps1.xml><?xml version="1.0" encoding="utf-8"?>
+<ds:datastoreItem xmlns:ds="http://schemas.openxmlformats.org/officeDocument/2006/customXml" ds:itemID="{987C0BA2-DB65-4CD1-86C6-98F1CB0E0328}">
+  <ds:schemaRefs>
+    <ds:schemaRef ds:uri="http://schemas.microsoft.com/office/2006/metadata/properties"/>
+    <ds:schemaRef ds:uri="114cf2ed-3f97-4887-a5ef-3ea13b1ac6d8"/>
+    <ds:schemaRef ds:uri="06aacc57-63d3-4a1c-b9a9-a6c20c4993ad"/>
+  </ds:schemaRefs>
+</ds:datastoreItem>
+</file>
+
+<file path=customXml/itemProps2.xml><?xml version="1.0" encoding="utf-8"?>
 <ds:datastoreItem xmlns:ds="http://schemas.openxmlformats.org/officeDocument/2006/customXml" ds:itemID="{79400219-00D9-40D9-8C4D-8651527A45AE}">
   <ds:schemaRefs>
     <ds:schemaRef ds:uri="http://schemas.microsoft.com/office/2006/metadata/customXsn"/>
@@ -6546,7 +6402,7 @@
 </ds:datastoreItem>
 </file>
 
-<file path=customXml/itemProps2.xml><?xml version="1.0" encoding="utf-8"?>
+<file path=customXml/itemProps3.xml><?xml version="1.0" encoding="utf-8"?>
 <ds:datastoreItem xmlns:ds="http://schemas.openxmlformats.org/officeDocument/2006/customXml" ds:itemID="{62D48385-7FDC-4D22-9938-FE30950EC8C1}">
   <ds:schemaRefs>
     <ds:schemaRef ds:uri="http://schemas.microsoft.com/office/2006/metadata/contentType"/>
@@ -6564,7 +6420,7 @@
 </ds:datastoreItem>
 </file>
 
-<file path=customXml/itemProps3.xml><?xml version="1.0" encoding="utf-8"?>
+<file path=customXml/itemProps4.xml><?xml version="1.0" encoding="utf-8"?>
 <ds:datastoreItem xmlns:ds="http://schemas.openxmlformats.org/officeDocument/2006/customXml" ds:itemID="{F0359C04-C037-4569-8AB2-69FE953524A8}">
   <ds:schemaRefs>
     <ds:schemaRef ds:uri="http://schemas.microsoft.com/sharepoint/v3/contenttype/forms"/>
@@ -6572,18 +6428,8 @@
 </ds:datastoreItem>
 </file>
 
-<file path=customXml/itemProps4.xml><?xml version="1.0" encoding="utf-8"?>
-<ds:datastoreItem xmlns:ds="http://schemas.openxmlformats.org/officeDocument/2006/customXml" ds:itemID="{987C0BA2-DB65-4CD1-86C6-98F1CB0E0328}">
-  <ds:schemaRefs>
-    <ds:schemaRef ds:uri="http://schemas.microsoft.com/office/2006/metadata/properties"/>
-    <ds:schemaRef ds:uri="114cf2ed-3f97-4887-a5ef-3ea13b1ac6d8"/>
-    <ds:schemaRef ds:uri="06aacc57-63d3-4a1c-b9a9-a6c20c4993ad"/>
-  </ds:schemaRefs>
-</ds:datastoreItem>
-</file>
-
 <file path=customXml/itemProps5.xml><?xml version="1.0" encoding="utf-8"?>
-<ds:datastoreItem xmlns:ds="http://schemas.openxmlformats.org/officeDocument/2006/customXml" ds:itemID="{9D291976-5843-4407-B1AB-19B3B77A417E}">
+<ds:datastoreItem xmlns:ds="http://schemas.openxmlformats.org/officeDocument/2006/customXml" ds:itemID="{4750E59F-ED79-4271-AEBA-37EA39988B5B}">
   <ds:schemaRefs>
     <ds:schemaRef ds:uri="http://schemas.openxmlformats.org/officeDocument/2006/bibliography"/>
   </ds:schemaRefs>

</xml_diff>

<commit_message>
Quick fixes to the documentation
Co-Authored-By: Aleksandra Laleva <58171958+ADLaleva@users.noreply.github.com>
Co-Authored-By: RoyalFang <58162740+GAMihov18@users.noreply.github.com>
</commit_message>
<xml_diff>
--- a/Presentation materials/Sets_Documentation.docx
+++ b/Presentation materials/Sets_Documentation.docx
@@ -1,6 +1,6 @@
 
 <file path=word/document.xml><?xml version="1.0" encoding="utf-8"?>
-<w:document xmlns:wpc="http://schemas.microsoft.com/office/word/2010/wordprocessingCanvas" xmlns:cx="http://schemas.microsoft.com/office/drawing/2014/chartex" xmlns:cx1="http://schemas.microsoft.com/office/drawing/2015/9/8/chartex" xmlns:cx2="http://schemas.microsoft.com/office/drawing/2015/10/21/chartex" xmlns:cx3="http://schemas.microsoft.com/office/drawing/2016/5/9/chartex" xmlns:cx4="http://schemas.microsoft.com/office/drawing/2016/5/10/chartex" xmlns:cx5="http://schemas.microsoft.com/office/drawing/2016/5/11/chartex" xmlns:cx6="http://schemas.microsoft.com/office/drawing/2016/5/12/chartex" xmlns:cx7="http://schemas.microsoft.com/office/drawing/2016/5/13/chartex" xmlns:cx8="http://schemas.microsoft.com/office/drawing/2016/5/14/chartex" xmlns:mc="http://schemas.openxmlformats.org/markup-compatibility/2006" xmlns:aink="http://schemas.microsoft.com/office/drawing/2016/ink" xmlns:am3d="http://schemas.microsoft.com/office/drawing/2017/model3d" xmlns:o="urn:schemas-microsoft-com:office:office" xmlns:r="http://schemas.openxmlformats.org/officeDocument/2006/relationships" xmlns:m="http://schemas.openxmlformats.org/officeDocument/2006/math" xmlns:v="urn:schemas-microsoft-com:vml" xmlns:wp14="http://schemas.microsoft.com/office/word/2010/wordprocessingDrawing" xmlns:wp="http://schemas.openxmlformats.org/drawingml/2006/wordprocessingDrawing" xmlns:w10="urn:schemas-microsoft-com:office:word" xmlns:w="http://schemas.openxmlformats.org/wordprocessingml/2006/main" xmlns:w14="http://schemas.microsoft.com/office/word/2010/wordml" xmlns:w15="http://schemas.microsoft.com/office/word/2012/wordml" xmlns:w16cid="http://schemas.microsoft.com/office/word/2016/wordml/cid" xmlns:w16se="http://schemas.microsoft.com/office/word/2015/wordml/symex" xmlns:wpg="http://schemas.microsoft.com/office/word/2010/wordprocessingGroup" xmlns:wpi="http://schemas.microsoft.com/office/word/2010/wordprocessingInk" xmlns:wne="http://schemas.microsoft.com/office/word/2006/wordml" xmlns:wps="http://schemas.microsoft.com/office/word/2010/wordprocessingShape" mc:Ignorable="w14 w15 w16se w16cid wp14">
+<w:document xmlns:wpc="http://schemas.microsoft.com/office/word/2010/wordprocessingCanvas" xmlns:mc="http://schemas.openxmlformats.org/markup-compatibility/2006" xmlns:o="urn:schemas-microsoft-com:office:office" xmlns:r="http://schemas.openxmlformats.org/officeDocument/2006/relationships" xmlns:m="http://schemas.openxmlformats.org/officeDocument/2006/math" xmlns:v="urn:schemas-microsoft-com:vml" xmlns:wp14="http://schemas.microsoft.com/office/word/2010/wordprocessingDrawing" xmlns:wp="http://schemas.openxmlformats.org/drawingml/2006/wordprocessingDrawing" xmlns:w10="urn:schemas-microsoft-com:office:word" xmlns:w="http://schemas.openxmlformats.org/wordprocessingml/2006/main" xmlns:w14="http://schemas.microsoft.com/office/word/2010/wordml" xmlns:w15="http://schemas.microsoft.com/office/word/2012/wordml" xmlns:wpg="http://schemas.microsoft.com/office/word/2010/wordprocessingGroup" xmlns:wpi="http://schemas.microsoft.com/office/word/2010/wordprocessingInk" xmlns:wne="http://schemas.microsoft.com/office/word/2006/wordml" xmlns:wps="http://schemas.microsoft.com/office/word/2010/wordprocessingShape" mc:Ignorable="w14 w15 wp14">
   <w:body>
     <w:p>
       <w:pPr>
@@ -275,7 +275,8 @@
       </w:hyperlink>
     </w:p>
     <w:p>
-      <w:pPr>
+      <w:proofErr w:type="spellStart"/>
+      <w:r>
         <w:rPr>
           <w:rFonts w:ascii="Arial" w:hAnsi="Arial" w:cs="Arial"/>
           <w:b/>
@@ -283,7 +284,9 @@
           <w:sz w:val="44"/>
           <w:szCs w:val="44"/>
         </w:rPr>
-      </w:pPr>
+        <w:t>Georgi</w:t>
+      </w:r>
+      <w:proofErr w:type="spellEnd"/>
       <w:r>
         <w:rPr>
           <w:rFonts w:ascii="Arial" w:hAnsi="Arial" w:cs="Arial"/>
@@ -292,7 +295,7 @@
           <w:sz w:val="44"/>
           <w:szCs w:val="44"/>
         </w:rPr>
-        <w:t xml:space="preserve">Georgi </w:t>
+        <w:t xml:space="preserve"> </w:t>
       </w:r>
       <w:proofErr w:type="spellStart"/>
       <w:r>
@@ -367,8 +370,6 @@
           <w:szCs w:val="24"/>
         </w:rPr>
       </w:pPr>
-      <w:bookmarkStart w:id="0" w:name="_GoBack"/>
-      <w:bookmarkEnd w:id="0"/>
       <w:r>
         <w:rPr>
           <w:rFonts w:ascii="Arial" w:hAnsi="Arial" w:cs="Arial"/>
@@ -500,9 +501,8 @@
           <w:sz w:val="24"/>
           <w:szCs w:val="24"/>
         </w:rPr>
-        <w:t xml:space="preserve">Martin </w:t>
-      </w:r>
-      <w:proofErr w:type="spellStart"/>
+        <w:t>Martin Sevov</w:t>
+      </w:r>
       <w:r>
         <w:rPr>
           <w:rFonts w:ascii="Arial" w:hAnsi="Arial" w:cs="Arial"/>
@@ -510,9 +510,8 @@
           <w:sz w:val="24"/>
           <w:szCs w:val="24"/>
         </w:rPr>
-        <w:t>Sevov</w:t>
-      </w:r>
-      <w:proofErr w:type="spellEnd"/>
+        <w:tab/>
+      </w:r>
       <w:r>
         <w:rPr>
           <w:rFonts w:ascii="Arial" w:hAnsi="Arial" w:cs="Arial"/>
@@ -592,7 +591,7 @@
           <w:sz w:val="24"/>
           <w:szCs w:val="24"/>
         </w:rPr>
-        <w:tab/>
+        <w:t xml:space="preserve">Back </w:t>
       </w:r>
       <w:r>
         <w:rPr>
@@ -601,7 +600,25 @@
           <w:sz w:val="24"/>
           <w:szCs w:val="24"/>
         </w:rPr>
-        <w:t>Back end</w:t>
+        <w:t>E</w:t>
+      </w:r>
+      <w:r>
+        <w:rPr>
+          <w:rFonts w:ascii="Arial" w:hAnsi="Arial" w:cs="Arial"/>
+          <w:color w:val="000000" w:themeColor="text1"/>
+          <w:sz w:val="24"/>
+          <w:szCs w:val="24"/>
+        </w:rPr>
+        <w:t>nd</w:t>
+      </w:r>
+      <w:r>
+        <w:rPr>
+          <w:rFonts w:ascii="Arial" w:hAnsi="Arial" w:cs="Arial"/>
+          <w:color w:val="000000" w:themeColor="text1"/>
+          <w:sz w:val="24"/>
+          <w:szCs w:val="24"/>
+        </w:rPr>
+        <w:t xml:space="preserve"> Developer</w:t>
       </w:r>
     </w:p>
     <w:p>
@@ -709,6 +726,15 @@
         <w:tab/>
         <w:t>Front End</w:t>
       </w:r>
+      <w:r>
+        <w:rPr>
+          <w:rFonts w:ascii="Arial" w:hAnsi="Arial" w:cs="Arial"/>
+          <w:color w:val="000000" w:themeColor="text1"/>
+          <w:sz w:val="24"/>
+          <w:szCs w:val="24"/>
+        </w:rPr>
+        <w:t xml:space="preserve"> Developer</w:t>
+      </w:r>
     </w:p>
     <w:p>
       <w:pPr>
@@ -824,6 +850,15 @@
         <w:tab/>
         <w:t>Front End</w:t>
       </w:r>
+      <w:r>
+        <w:rPr>
+          <w:rFonts w:ascii="Arial" w:hAnsi="Arial" w:cs="Arial"/>
+          <w:color w:val="000000" w:themeColor="text1"/>
+          <w:sz w:val="24"/>
+          <w:szCs w:val="24"/>
+        </w:rPr>
+        <w:t xml:space="preserve"> Developer</w:t>
+      </w:r>
     </w:p>
     <w:p>
       <w:pPr>
@@ -837,6 +872,7 @@
           <w:szCs w:val="24"/>
         </w:rPr>
       </w:pPr>
+      <w:proofErr w:type="spellStart"/>
       <w:r>
         <w:rPr>
           <w:rFonts w:ascii="Arial" w:hAnsi="Arial" w:cs="Arial"/>
@@ -844,7 +880,17 @@
           <w:sz w:val="24"/>
           <w:szCs w:val="24"/>
         </w:rPr>
-        <w:t xml:space="preserve">Georgi </w:t>
+        <w:t>Georgi</w:t>
+      </w:r>
+      <w:proofErr w:type="spellEnd"/>
+      <w:r>
+        <w:rPr>
+          <w:rFonts w:ascii="Arial" w:hAnsi="Arial" w:cs="Arial"/>
+          <w:color w:val="000000" w:themeColor="text1"/>
+          <w:sz w:val="24"/>
+          <w:szCs w:val="24"/>
+        </w:rPr>
+        <w:t xml:space="preserve"> </w:t>
       </w:r>
       <w:proofErr w:type="spellStart"/>
       <w:r>
@@ -938,6 +984,15 @@
         </w:rPr>
         <w:tab/>
         <w:t>Code Check</w:t>
+      </w:r>
+      <w:r>
+        <w:rPr>
+          <w:rFonts w:ascii="Arial" w:hAnsi="Arial" w:cs="Arial"/>
+          <w:color w:val="000000" w:themeColor="text1"/>
+          <w:sz w:val="24"/>
+          <w:szCs w:val="24"/>
+        </w:rPr>
+        <w:t>er</w:t>
       </w:r>
     </w:p>
     <w:p>
@@ -1254,7 +1309,24 @@
           <w:color w:val="000000" w:themeColor="text1"/>
           <w:sz w:val="24"/>
         </w:rPr>
-        <w:t xml:space="preserve">N, denoting the set of </w:t>
+        <w:t>N, denoting the set of all natural numbers: {</w:t>
+      </w:r>
+      <w:r>
+        <w:rPr>
+          <w:rFonts w:ascii="Arial" w:hAnsi="Arial" w:cs="Arial"/>
+          <w:color w:val="000000" w:themeColor="text1"/>
+          <w:sz w:val="24"/>
+          <w:u w:val="single"/>
+        </w:rPr>
+        <w:t>0</w:t>
+      </w:r>
+      <w:r>
+        <w:rPr>
+          <w:rFonts w:ascii="Arial" w:hAnsi="Arial" w:cs="Arial"/>
+          <w:color w:val="000000" w:themeColor="text1"/>
+          <w:sz w:val="24"/>
+        </w:rPr>
+        <w:t xml:space="preserve">, 1, </w:t>
       </w:r>
       <w:proofErr w:type="gramStart"/>
       <w:r>
@@ -1263,42 +1335,17 @@
           <w:color w:val="000000" w:themeColor="text1"/>
           <w:sz w:val="24"/>
         </w:rPr>
-        <w:t>all natural</w:t>
+        <w:t>2, …</w:t>
+      </w:r>
+      <w:r>
+        <w:rPr>
+          <w:rFonts w:ascii="Arial" w:hAnsi="Arial" w:cs="Arial"/>
+          <w:color w:val="000000" w:themeColor="text1"/>
+          <w:sz w:val="24"/>
+        </w:rPr>
+        <w:t>}</w:t>
       </w:r>
       <w:proofErr w:type="gramEnd"/>
-      <w:r>
-        <w:rPr>
-          <w:rFonts w:ascii="Arial" w:hAnsi="Arial" w:cs="Arial"/>
-          <w:color w:val="000000" w:themeColor="text1"/>
-          <w:sz w:val="24"/>
-        </w:rPr>
-        <w:t xml:space="preserve"> numbers: {</w:t>
-      </w:r>
-      <w:r>
-        <w:rPr>
-          <w:rFonts w:ascii="Arial" w:hAnsi="Arial" w:cs="Arial"/>
-          <w:color w:val="000000" w:themeColor="text1"/>
-          <w:sz w:val="24"/>
-          <w:u w:val="single"/>
-        </w:rPr>
-        <w:t>0</w:t>
-      </w:r>
-      <w:r>
-        <w:rPr>
-          <w:rFonts w:ascii="Arial" w:hAnsi="Arial" w:cs="Arial"/>
-          <w:color w:val="000000" w:themeColor="text1"/>
-          <w:sz w:val="24"/>
-        </w:rPr>
-        <w:t>, 1, 2, …</w:t>
-      </w:r>
-      <w:r>
-        <w:rPr>
-          <w:rFonts w:ascii="Arial" w:hAnsi="Arial" w:cs="Arial"/>
-          <w:color w:val="000000" w:themeColor="text1"/>
-          <w:sz w:val="24"/>
-        </w:rPr>
-        <w:t>}</w:t>
-      </w:r>
     </w:p>
     <w:p>
       <w:pPr>
@@ -1921,23 +1968,13 @@
                           <w:sz w:val="24"/>
                         </w:rPr>
                       </w:pPr>
-                      <w:proofErr w:type="gramStart"/>
                       <w:r>
                         <w:rPr>
                           <w:rFonts w:ascii="Arial" w:hAnsi="Arial" w:cs="Arial"/>
                           <w:color w:val="000000" w:themeColor="text1"/>
                           <w:sz w:val="24"/>
                         </w:rPr>
-                        <w:t>A</w:t>
-                      </w:r>
-                      <w:proofErr w:type="gramEnd"/>
-                      <w:r>
-                        <w:rPr>
-                          <w:rFonts w:ascii="Arial" w:hAnsi="Arial" w:cs="Arial"/>
-                          <w:color w:val="000000" w:themeColor="text1"/>
-                          <w:sz w:val="24"/>
-                        </w:rPr>
-                        <w:t xml:space="preserve"> </w:t>
+                        <w:t xml:space="preserve">A </w:t>
                       </w:r>
                       <w:r>
                         <w:rPr>
@@ -2066,7 +2103,17 @@
           <w:color w:val="000000" w:themeColor="text1"/>
           <w:sz w:val="24"/>
         </w:rPr>
-        <w:t xml:space="preserve"> constructed by determining which members two sets have "</w:t>
+        <w:t xml:space="preserve"> constructed by determining which members </w:t>
+      </w:r>
+      <w:bookmarkStart w:id="0" w:name="_GoBack"/>
+      <w:bookmarkEnd w:id="0"/>
+      <w:r>
+        <w:rPr>
+          <w:rFonts w:ascii="Arial" w:hAnsi="Arial" w:cs="Arial"/>
+          <w:color w:val="000000" w:themeColor="text1"/>
+          <w:sz w:val="24"/>
+        </w:rPr>
+        <w:t>two sets have "</w:t>
       </w:r>
       <w:r>
         <w:rPr>
@@ -2389,11 +2436,7 @@
           </mc:Choice>
           <mc:Fallback>
             <w:pict>
-              <v:shapetype w14:anchorId="7564D14D" id="_x0000_t202" coordsize="21600,21600" o:spt="202" path="m,l,21600r21600,l21600,xe">
-                <v:stroke joinstyle="miter"/>
-                <v:path gradientshapeok="t" o:connecttype="rect"/>
-              </v:shapetype>
-              <v:shape id="_x0000_s1028" type="#_x0000_t202" style="position:absolute;left:0;text-align:left;margin-left:342.4pt;margin-top:0;width:108.25pt;height:167pt;z-index:251666432;visibility:visible;mso-wrap-style:square;mso-width-percent:0;mso-height-percent:0;mso-wrap-distance-left:9pt;mso-wrap-distance-top:3.6pt;mso-wrap-distance-right:9pt;mso-wrap-distance-bottom:3.6pt;mso-position-horizontal:absolute;mso-position-horizontal-relative:margin;mso-position-vertical:absolute;mso-position-vertical-relative:text;mso-width-percent:0;mso-height-percent:0;mso-width-relative:margin;mso-height-relative:margin;v-text-anchor:top" o:gfxdata="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" stroked="f">
+              <v:shape w14:anchorId="7564D14D" id="_x0000_s1028" type="#_x0000_t202" style="position:absolute;left:0;text-align:left;margin-left:342.4pt;margin-top:0;width:108.25pt;height:167pt;z-index:251666432;visibility:visible;mso-wrap-style:square;mso-width-percent:0;mso-height-percent:0;mso-wrap-distance-left:9pt;mso-wrap-distance-top:3.6pt;mso-wrap-distance-right:9pt;mso-wrap-distance-bottom:3.6pt;mso-position-horizontal:absolute;mso-position-horizontal-relative:margin;mso-position-vertical:absolute;mso-position-vertical-relative:text;mso-width-percent:0;mso-height-percent:0;mso-width-relative:margin;mso-height-relative:margin;v-text-anchor:top" o:gfxdata="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" stroked="f">
                 <v:textbox>
                   <w:txbxContent>
                     <w:p>
@@ -2739,6 +2782,7 @@
           <w:noProof/>
           <w:color w:val="000000" w:themeColor="text1"/>
           <w:sz w:val="24"/>
+          <w:lang w:val="en-GB" w:eastAsia="en-GB"/>
         </w:rPr>
         <w:drawing>
           <wp:anchor distT="0" distB="0" distL="114300" distR="114300" simplePos="0" relativeHeight="251667456" behindDoc="1" locked="0" layoutInCell="1" allowOverlap="1" wp14:anchorId="2FA9EA66" wp14:editId="6810381C">
@@ -2964,9 +3008,455 @@
         <w:t>.</w:t>
       </w:r>
     </w:p>
+    <w:p>
+      <w:pPr>
+        <w:pStyle w:val="ListParagraph"/>
+        <w:numPr>
+          <w:ilvl w:val="0"/>
+          <w:numId w:val="1"/>
+        </w:numPr>
+        <w:spacing w:line="600" w:lineRule="auto"/>
+        <w:rPr>
+          <w:rFonts w:ascii="Arial" w:hAnsi="Arial" w:cs="Arial"/>
+          <w:b/>
+          <w:color w:val="1F3864" w:themeColor="accent5" w:themeShade="80"/>
+          <w:sz w:val="28"/>
+        </w:rPr>
+      </w:pPr>
+      <w:r>
+        <w:rPr>
+          <w:rFonts w:ascii="Arial" w:hAnsi="Arial" w:cs="Arial"/>
+          <w:b/>
+          <w:color w:val="1F3864" w:themeColor="accent5" w:themeShade="80"/>
+          <w:sz w:val="28"/>
+        </w:rPr>
+        <w:lastRenderedPageBreak/>
+        <w:t>Easter Eggs</w:t>
+      </w:r>
+      <w:r>
+        <w:rPr>
+          <w:rFonts w:ascii="Arial" w:hAnsi="Arial" w:cs="Arial"/>
+          <w:b/>
+          <w:color w:val="1F3864" w:themeColor="accent5" w:themeShade="80"/>
+          <w:sz w:val="28"/>
+        </w:rPr>
+        <w:t xml:space="preserve"> – for fun only</w:t>
+      </w:r>
+    </w:p>
+    <w:sdt>
+      <w:sdtPr>
+        <w:rPr>
+          <w:rFonts w:ascii="Arial" w:hAnsi="Arial" w:cs="Arial"/>
+          <w:color w:val="1F3864" w:themeColor="accent5" w:themeShade="80"/>
+          <w:sz w:val="24"/>
+        </w:rPr>
+        <w:id w:val="323707985"/>
+        <w:placeholder>
+          <w:docPart w:val="DefaultPlaceholder_1081868574"/>
+        </w:placeholder>
+        <w15:appearance w15:val="tags"/>
+      </w:sdtPr>
+      <w:sdtContent>
+        <w:p>
+          <w:pPr>
+            <w:pStyle w:val="ListParagraph"/>
+            <w:spacing w:line="600" w:lineRule="auto"/>
+            <w:rPr>
+              <w:rFonts w:ascii="Arial" w:hAnsi="Arial" w:cs="Arial"/>
+              <w:color w:val="1F3864" w:themeColor="accent5" w:themeShade="80"/>
+              <w:sz w:val="24"/>
+            </w:rPr>
+          </w:pPr>
+          <w:r>
+            <w:rPr>
+              <w:rFonts w:ascii="Arial" w:hAnsi="Arial" w:cs="Arial"/>
+              <w:color w:val="1F3864" w:themeColor="accent5" w:themeShade="80"/>
+              <w:sz w:val="24"/>
+            </w:rPr>
+            <w:t xml:space="preserve">Currently there are </w:t>
+          </w:r>
+          <w:proofErr w:type="gramStart"/>
+          <w:r>
+            <w:rPr>
+              <w:rFonts w:ascii="Arial" w:hAnsi="Arial" w:cs="Arial"/>
+              <w:color w:val="1F3864" w:themeColor="accent5" w:themeShade="80"/>
+              <w:sz w:val="24"/>
+            </w:rPr>
+            <w:t>3</w:t>
+          </w:r>
+          <w:proofErr w:type="gramEnd"/>
+          <w:r>
+            <w:rPr>
+              <w:rFonts w:ascii="Arial" w:hAnsi="Arial" w:cs="Arial"/>
+              <w:color w:val="1F3864" w:themeColor="accent5" w:themeShade="80"/>
+              <w:sz w:val="24"/>
+            </w:rPr>
+            <w:t xml:space="preserve"> “</w:t>
+          </w:r>
+          <w:r>
+            <w:rPr>
+              <w:rFonts w:ascii="Arial" w:hAnsi="Arial" w:cs="Arial"/>
+              <w:i/>
+              <w:color w:val="1F3864" w:themeColor="accent5" w:themeShade="80"/>
+              <w:sz w:val="24"/>
+            </w:rPr>
+            <w:t>Easter eggs</w:t>
+          </w:r>
+          <w:r>
+            <w:rPr>
+              <w:rFonts w:ascii="Arial" w:hAnsi="Arial" w:cs="Arial"/>
+              <w:color w:val="1F3864" w:themeColor="accent5" w:themeShade="80"/>
+              <w:sz w:val="24"/>
+            </w:rPr>
+            <w:t>”</w:t>
+          </w:r>
+          <w:r>
+            <w:rPr>
+              <w:rFonts w:ascii="Arial" w:hAnsi="Arial" w:cs="Arial"/>
+              <w:color w:val="1F3864" w:themeColor="accent5" w:themeShade="80"/>
+              <w:sz w:val="24"/>
+            </w:rPr>
+            <w:t xml:space="preserve">. They </w:t>
+          </w:r>
+          <w:proofErr w:type="gramStart"/>
+          <w:r>
+            <w:rPr>
+              <w:rFonts w:ascii="Arial" w:hAnsi="Arial" w:cs="Arial"/>
+              <w:color w:val="1F3864" w:themeColor="accent5" w:themeShade="80"/>
+              <w:sz w:val="24"/>
+            </w:rPr>
+            <w:t>are accessed</w:t>
+          </w:r>
+          <w:proofErr w:type="gramEnd"/>
+          <w:r>
+            <w:rPr>
+              <w:rFonts w:ascii="Arial" w:hAnsi="Arial" w:cs="Arial"/>
+              <w:color w:val="1F3864" w:themeColor="accent5" w:themeShade="80"/>
+              <w:sz w:val="24"/>
+            </w:rPr>
+            <w:t xml:space="preserve"> by typing the specific code:</w:t>
+          </w:r>
+        </w:p>
+        <w:p>
+          <w:pPr>
+            <w:pStyle w:val="ListParagraph"/>
+            <w:numPr>
+              <w:ilvl w:val="0"/>
+              <w:numId w:val="23"/>
+            </w:numPr>
+            <w:spacing w:line="600" w:lineRule="auto"/>
+            <w:rPr>
+              <w:rFonts w:ascii="Arial" w:hAnsi="Arial" w:cs="Arial"/>
+              <w:color w:val="1F3864" w:themeColor="accent5" w:themeShade="80"/>
+              <w:sz w:val="24"/>
+            </w:rPr>
+          </w:pPr>
+          <w:proofErr w:type="spellStart"/>
+          <w:proofErr w:type="gramStart"/>
+          <w:r>
+            <w:rPr>
+              <w:rFonts w:ascii="Arial" w:hAnsi="Arial" w:cs="Arial"/>
+              <w:b/>
+              <w:i/>
+              <w:color w:val="1F3864" w:themeColor="accent5" w:themeShade="80"/>
+              <w:sz w:val="24"/>
+            </w:rPr>
+            <w:t>wwssadadba</w:t>
+          </w:r>
+          <w:proofErr w:type="spellEnd"/>
+          <w:proofErr w:type="gramEnd"/>
+          <w:r>
+            <w:rPr>
+              <w:rFonts w:ascii="Arial" w:hAnsi="Arial" w:cs="Arial"/>
+              <w:color w:val="1F3864" w:themeColor="accent5" w:themeShade="80"/>
+              <w:sz w:val="24"/>
+            </w:rPr>
+            <w:t xml:space="preserve"> – Konami code -&gt; Turns developer mode on</w:t>
+          </w:r>
+          <w:r>
+            <w:rPr>
+              <w:rFonts w:ascii="Arial" w:hAnsi="Arial" w:cs="Arial"/>
+              <w:color w:val="1F3864" w:themeColor="accent5" w:themeShade="80"/>
+              <w:sz w:val="24"/>
+            </w:rPr>
+            <w:t>.</w:t>
+          </w:r>
+        </w:p>
+        <w:p>
+          <w:pPr>
+            <w:spacing w:line="600" w:lineRule="auto"/>
+            <w:ind w:left="2880"/>
+            <w:rPr>
+              <w:rFonts w:ascii="Arial" w:hAnsi="Arial" w:cs="Arial"/>
+              <w:color w:val="1F3864" w:themeColor="accent5" w:themeShade="80"/>
+              <w:sz w:val="24"/>
+            </w:rPr>
+          </w:pPr>
+          <w:r>
+            <w:rPr>
+              <w:rFonts w:ascii="Arial" w:hAnsi="Arial" w:cs="Arial"/>
+              <w:color w:val="1F3864" w:themeColor="accent5" w:themeShade="80"/>
+              <w:sz w:val="24"/>
+            </w:rPr>
+            <w:t>When in developer mode, the user can create random sets -&gt; Dummy sets</w:t>
+          </w:r>
+          <w:r>
+            <w:rPr>
+              <w:rFonts w:ascii="Arial" w:hAnsi="Arial" w:cs="Arial"/>
+              <w:color w:val="1F3864" w:themeColor="accent5" w:themeShade="80"/>
+              <w:sz w:val="24"/>
+            </w:rPr>
+            <w:t>.</w:t>
+          </w:r>
+        </w:p>
+        <w:p>
+          <w:pPr>
+            <w:pStyle w:val="ListParagraph"/>
+            <w:numPr>
+              <w:ilvl w:val="0"/>
+              <w:numId w:val="23"/>
+            </w:numPr>
+            <w:spacing w:line="600" w:lineRule="auto"/>
+            <w:rPr>
+              <w:rFonts w:ascii="Arial" w:hAnsi="Arial" w:cs="Arial"/>
+              <w:color w:val="1F3864" w:themeColor="accent5" w:themeShade="80"/>
+              <w:sz w:val="24"/>
+            </w:rPr>
+          </w:pPr>
+          <w:proofErr w:type="spellStart"/>
+          <w:proofErr w:type="gramStart"/>
+          <w:r>
+            <w:rPr>
+              <w:rFonts w:ascii="Arial" w:hAnsi="Arial" w:cs="Arial"/>
+              <w:b/>
+              <w:i/>
+              <w:color w:val="1F3864" w:themeColor="accent5" w:themeShade="80"/>
+              <w:sz w:val="24"/>
+            </w:rPr>
+            <w:t>idkfa</w:t>
+          </w:r>
+          <w:proofErr w:type="spellEnd"/>
+          <w:proofErr w:type="gramEnd"/>
+          <w:r>
+            <w:rPr>
+              <w:rFonts w:ascii="Arial" w:hAnsi="Arial" w:cs="Arial"/>
+              <w:color w:val="1F3864" w:themeColor="accent5" w:themeShade="80"/>
+              <w:sz w:val="24"/>
+            </w:rPr>
+            <w:t xml:space="preserve"> </w:t>
+          </w:r>
+          <w:r>
+            <w:rPr>
+              <w:rFonts w:ascii="Arial" w:hAnsi="Arial" w:cs="Arial"/>
+              <w:color w:val="1F3864" w:themeColor="accent5" w:themeShade="80"/>
+              <w:sz w:val="24"/>
+            </w:rPr>
+            <w:t>–</w:t>
+          </w:r>
+          <w:r>
+            <w:rPr>
+              <w:rFonts w:ascii="Arial" w:hAnsi="Arial" w:cs="Arial"/>
+              <w:color w:val="1F3864" w:themeColor="accent5" w:themeShade="80"/>
+              <w:sz w:val="24"/>
+            </w:rPr>
+            <w:t xml:space="preserve"> Code from DOOM </w:t>
+          </w:r>
+          <w:r>
+            <w:rPr>
+              <w:rFonts w:ascii="Arial" w:hAnsi="Arial" w:cs="Arial"/>
+              <w:color w:val="1F3864" w:themeColor="accent5" w:themeShade="80"/>
+              <w:sz w:val="24"/>
+            </w:rPr>
+            <w:t xml:space="preserve">-&gt; </w:t>
+          </w:r>
+          <w:r>
+            <w:rPr>
+              <w:rFonts w:ascii="Arial" w:hAnsi="Arial" w:cs="Arial"/>
+              <w:color w:val="1F3864" w:themeColor="accent5" w:themeShade="80"/>
+              <w:sz w:val="24"/>
+            </w:rPr>
+            <w:t>Plays a random song and a quote.</w:t>
+          </w:r>
+        </w:p>
+        <w:p>
+          <w:pPr>
+            <w:pStyle w:val="ListParagraph"/>
+            <w:numPr>
+              <w:ilvl w:val="0"/>
+              <w:numId w:val="23"/>
+            </w:numPr>
+            <w:spacing w:line="600" w:lineRule="auto"/>
+            <w:rPr>
+              <w:rFonts w:ascii="Arial" w:hAnsi="Arial" w:cs="Arial"/>
+              <w:color w:val="1F3864" w:themeColor="accent5" w:themeShade="80"/>
+              <w:sz w:val="24"/>
+            </w:rPr>
+          </w:pPr>
+          <w:proofErr w:type="gramStart"/>
+          <w:r>
+            <w:rPr>
+              <w:rFonts w:ascii="Arial" w:hAnsi="Arial" w:cs="Arial"/>
+              <w:b/>
+              <w:i/>
+              <w:color w:val="1F3864" w:themeColor="accent5" w:themeShade="80"/>
+              <w:sz w:val="24"/>
+            </w:rPr>
+            <w:t>donut</w:t>
+          </w:r>
+          <w:proofErr w:type="gramEnd"/>
+          <w:r>
+            <w:rPr>
+              <w:rFonts w:ascii="Arial" w:hAnsi="Arial" w:cs="Arial"/>
+              <w:color w:val="1F3864" w:themeColor="accent5" w:themeShade="80"/>
+              <w:sz w:val="24"/>
+            </w:rPr>
+            <w:t xml:space="preserve"> // </w:t>
+          </w:r>
+          <w:r>
+            <w:rPr>
+              <w:rFonts w:ascii="Arial" w:hAnsi="Arial" w:cs="Arial"/>
+              <w:b/>
+              <w:i/>
+              <w:color w:val="1F3864" w:themeColor="accent5" w:themeShade="80"/>
+              <w:sz w:val="24"/>
+            </w:rPr>
+            <w:t>doughnut</w:t>
+          </w:r>
+          <w:r>
+            <w:rPr>
+              <w:rFonts w:ascii="Arial" w:hAnsi="Arial" w:cs="Arial"/>
+              <w:color w:val="1F3864" w:themeColor="accent5" w:themeShade="80"/>
+              <w:sz w:val="24"/>
+            </w:rPr>
+            <w:t xml:space="preserve"> -&gt; Plays an animation of a spinning torus.</w:t>
+          </w:r>
+        </w:p>
+      </w:sdtContent>
+    </w:sdt>
+    <w:p>
+      <w:pPr>
+        <w:pStyle w:val="ListParagraph"/>
+        <w:numPr>
+          <w:ilvl w:val="0"/>
+          <w:numId w:val="1"/>
+        </w:numPr>
+        <w:spacing w:line="600" w:lineRule="auto"/>
+        <w:rPr>
+          <w:rFonts w:ascii="Arial" w:hAnsi="Arial" w:cs="Arial"/>
+          <w:b/>
+          <w:color w:val="1F3864" w:themeColor="accent5" w:themeShade="80"/>
+          <w:sz w:val="28"/>
+        </w:rPr>
+      </w:pPr>
+      <w:r>
+        <w:rPr>
+          <w:rFonts w:ascii="Arial" w:hAnsi="Arial" w:cs="Arial"/>
+          <w:b/>
+          <w:color w:val="1F3864" w:themeColor="accent5" w:themeShade="80"/>
+          <w:sz w:val="28"/>
+        </w:rPr>
+        <w:t>References</w:t>
+      </w:r>
+    </w:p>
+    <w:p>
+      <w:pPr>
+        <w:pStyle w:val="ListParagraph"/>
+        <w:numPr>
+          <w:ilvl w:val="0"/>
+          <w:numId w:val="22"/>
+        </w:numPr>
+        <w:spacing w:line="600" w:lineRule="auto"/>
+        <w:rPr>
+          <w:rFonts w:ascii="Arial" w:hAnsi="Arial" w:cs="Arial"/>
+          <w:color w:val="000000" w:themeColor="text1"/>
+          <w:sz w:val="24"/>
+        </w:rPr>
+      </w:pPr>
+      <w:hyperlink r:id="rId21" w:history="1">
+        <w:r>
+          <w:rPr>
+            <w:rStyle w:val="Hyperlink"/>
+            <w:rFonts w:ascii="Arial" w:hAnsi="Arial" w:cs="Arial"/>
+            <w:sz w:val="24"/>
+          </w:rPr>
+          <w:t>Set (mathematics) - Wikipedia</w:t>
+        </w:r>
+      </w:hyperlink>
+    </w:p>
+    <w:p>
+      <w:pPr>
+        <w:pStyle w:val="ListParagraph"/>
+        <w:numPr>
+          <w:ilvl w:val="0"/>
+          <w:numId w:val="22"/>
+        </w:numPr>
+        <w:spacing w:line="600" w:lineRule="auto"/>
+        <w:rPr>
+          <w:rFonts w:ascii="Arial" w:hAnsi="Arial" w:cs="Arial"/>
+          <w:color w:val="000000" w:themeColor="text1"/>
+          <w:sz w:val="24"/>
+        </w:rPr>
+      </w:pPr>
+      <w:hyperlink r:id="rId22" w:history="1">
+        <w:r>
+          <w:rPr>
+            <w:rStyle w:val="Hyperlink"/>
+            <w:rFonts w:ascii="Arial" w:hAnsi="Arial" w:cs="Arial"/>
+            <w:sz w:val="24"/>
+          </w:rPr>
+          <w:t>Donut/Doughnut in C</w:t>
+        </w:r>
+      </w:hyperlink>
+    </w:p>
+    <w:p>
+      <w:pPr>
+        <w:pStyle w:val="ListParagraph"/>
+        <w:numPr>
+          <w:ilvl w:val="0"/>
+          <w:numId w:val="22"/>
+        </w:numPr>
+        <w:spacing w:line="600" w:lineRule="auto"/>
+        <w:rPr>
+          <w:rFonts w:ascii="Arial" w:hAnsi="Arial" w:cs="Arial"/>
+          <w:color w:val="000000" w:themeColor="text1"/>
+          <w:sz w:val="24"/>
+        </w:rPr>
+      </w:pPr>
+      <w:hyperlink r:id="rId23" w:history="1">
+        <w:r>
+          <w:rPr>
+            <w:rStyle w:val="Hyperlink"/>
+            <w:rFonts w:ascii="Arial" w:hAnsi="Arial" w:cs="Arial"/>
+            <w:sz w:val="24"/>
+          </w:rPr>
+          <w:t>Microsoft Documentation</w:t>
+        </w:r>
+      </w:hyperlink>
+    </w:p>
+    <w:p>
+      <w:pPr>
+        <w:spacing w:line="600" w:lineRule="auto"/>
+        <w:ind w:left="1800"/>
+        <w:rPr>
+          <w:rFonts w:ascii="Arial" w:hAnsi="Arial" w:cs="Arial"/>
+          <w:color w:val="1F3864" w:themeColor="accent5" w:themeShade="80"/>
+          <w:sz w:val="28"/>
+        </w:rPr>
+      </w:pPr>
+    </w:p>
+    <w:p>
+      <w:pPr>
+        <w:spacing w:line="600" w:lineRule="auto"/>
+        <w:rPr>
+          <w:rFonts w:ascii="Arial" w:hAnsi="Arial" w:cs="Arial"/>
+          <w:color w:val="000000" w:themeColor="text1"/>
+          <w:sz w:val="24"/>
+        </w:rPr>
+      </w:pPr>
+    </w:p>
     <w:sectPr>
-      <w:headerReference w:type="default" r:id="rId21"/>
-      <w:footerReference w:type="default" r:id="rId22"/>
+      <w:headerReference w:type="default" r:id="rId24"/>
+      <w:footerReference w:type="default" r:id="rId25"/>
       <w:pgSz w:w="12240" w:h="15840"/>
       <w:pgMar w:top="1264" w:right="1418" w:bottom="1247" w:left="680" w:header="284" w:footer="57" w:gutter="0"/>
       <w:cols w:space="720"/>
@@ -2977,7 +3467,7 @@
 </file>
 
 <file path=word/endnotes.xml><?xml version="1.0" encoding="utf-8"?>
-<w:endnotes xmlns:wpc="http://schemas.microsoft.com/office/word/2010/wordprocessingCanvas" xmlns:cx="http://schemas.microsoft.com/office/drawing/2014/chartex" xmlns:cx1="http://schemas.microsoft.com/office/drawing/2015/9/8/chartex" xmlns:cx2="http://schemas.microsoft.com/office/drawing/2015/10/21/chartex" xmlns:cx3="http://schemas.microsoft.com/office/drawing/2016/5/9/chartex" xmlns:cx4="http://schemas.microsoft.com/office/drawing/2016/5/10/chartex" xmlns:cx5="http://schemas.microsoft.com/office/drawing/2016/5/11/chartex" xmlns:cx6="http://schemas.microsoft.com/office/drawing/2016/5/12/chartex" xmlns:cx7="http://schemas.microsoft.com/office/drawing/2016/5/13/chartex" xmlns:cx8="http://schemas.microsoft.com/office/drawing/2016/5/14/chartex" xmlns:mc="http://schemas.openxmlformats.org/markup-compatibility/2006" xmlns:aink="http://schemas.microsoft.com/office/drawing/2016/ink" xmlns:am3d="http://schemas.microsoft.com/office/drawing/2017/model3d" xmlns:o="urn:schemas-microsoft-com:office:office" xmlns:r="http://schemas.openxmlformats.org/officeDocument/2006/relationships" xmlns:m="http://schemas.openxmlformats.org/officeDocument/2006/math" xmlns:v="urn:schemas-microsoft-com:vml" xmlns:wp14="http://schemas.microsoft.com/office/word/2010/wordprocessingDrawing" xmlns:wp="http://schemas.openxmlformats.org/drawingml/2006/wordprocessingDrawing" xmlns:w10="urn:schemas-microsoft-com:office:word" xmlns:w="http://schemas.openxmlformats.org/wordprocessingml/2006/main" xmlns:w14="http://schemas.microsoft.com/office/word/2010/wordml" xmlns:w15="http://schemas.microsoft.com/office/word/2012/wordml" xmlns:w16cid="http://schemas.microsoft.com/office/word/2016/wordml/cid" xmlns:w16se="http://schemas.microsoft.com/office/word/2015/wordml/symex" xmlns:wpg="http://schemas.microsoft.com/office/word/2010/wordprocessingGroup" xmlns:wpi="http://schemas.microsoft.com/office/word/2010/wordprocessingInk" xmlns:wne="http://schemas.microsoft.com/office/word/2006/wordml" xmlns:wps="http://schemas.microsoft.com/office/word/2010/wordprocessingShape" mc:Ignorable="w14 w15 w16se w16cid wp14">
+<w:endnotes xmlns:wpc="http://schemas.microsoft.com/office/word/2010/wordprocessingCanvas" xmlns:mc="http://schemas.openxmlformats.org/markup-compatibility/2006" xmlns:o="urn:schemas-microsoft-com:office:office" xmlns:r="http://schemas.openxmlformats.org/officeDocument/2006/relationships" xmlns:m="http://schemas.openxmlformats.org/officeDocument/2006/math" xmlns:v="urn:schemas-microsoft-com:vml" xmlns:wp14="http://schemas.microsoft.com/office/word/2010/wordprocessingDrawing" xmlns:wp="http://schemas.openxmlformats.org/drawingml/2006/wordprocessingDrawing" xmlns:w10="urn:schemas-microsoft-com:office:word" xmlns:w="http://schemas.openxmlformats.org/wordprocessingml/2006/main" xmlns:w14="http://schemas.microsoft.com/office/word/2010/wordml" xmlns:w15="http://schemas.microsoft.com/office/word/2012/wordml" xmlns:wpg="http://schemas.microsoft.com/office/word/2010/wordprocessingGroup" xmlns:wpi="http://schemas.microsoft.com/office/word/2010/wordprocessingInk" xmlns:wne="http://schemas.microsoft.com/office/word/2006/wordml" xmlns:wps="http://schemas.microsoft.com/office/word/2010/wordprocessingShape" mc:Ignorable="w14 w15 wp14">
   <w:endnote w:type="separator" w:id="-1">
     <w:p>
       <w:pPr>
@@ -3002,7 +3492,7 @@
 </file>
 
 <file path=word/footer1.xml><?xml version="1.0" encoding="utf-8"?>
-<w:ftr xmlns:wpc="http://schemas.microsoft.com/office/word/2010/wordprocessingCanvas" xmlns:cx="http://schemas.microsoft.com/office/drawing/2014/chartex" xmlns:cx1="http://schemas.microsoft.com/office/drawing/2015/9/8/chartex" xmlns:cx2="http://schemas.microsoft.com/office/drawing/2015/10/21/chartex" xmlns:cx3="http://schemas.microsoft.com/office/drawing/2016/5/9/chartex" xmlns:cx4="http://schemas.microsoft.com/office/drawing/2016/5/10/chartex" xmlns:cx5="http://schemas.microsoft.com/office/drawing/2016/5/11/chartex" xmlns:cx6="http://schemas.microsoft.com/office/drawing/2016/5/12/chartex" xmlns:cx7="http://schemas.microsoft.com/office/drawing/2016/5/13/chartex" xmlns:cx8="http://schemas.microsoft.com/office/drawing/2016/5/14/chartex" xmlns:mc="http://schemas.openxmlformats.org/markup-compatibility/2006" xmlns:aink="http://schemas.microsoft.com/office/drawing/2016/ink" xmlns:am3d="http://schemas.microsoft.com/office/drawing/2017/model3d" xmlns:o="urn:schemas-microsoft-com:office:office" xmlns:r="http://schemas.openxmlformats.org/officeDocument/2006/relationships" xmlns:m="http://schemas.openxmlformats.org/officeDocument/2006/math" xmlns:v="urn:schemas-microsoft-com:vml" xmlns:wp14="http://schemas.microsoft.com/office/word/2010/wordprocessingDrawing" xmlns:wp="http://schemas.openxmlformats.org/drawingml/2006/wordprocessingDrawing" xmlns:w10="urn:schemas-microsoft-com:office:word" xmlns:w="http://schemas.openxmlformats.org/wordprocessingml/2006/main" xmlns:w14="http://schemas.microsoft.com/office/word/2010/wordml" xmlns:w15="http://schemas.microsoft.com/office/word/2012/wordml" xmlns:w16cid="http://schemas.microsoft.com/office/word/2016/wordml/cid" xmlns:w16se="http://schemas.microsoft.com/office/word/2015/wordml/symex" xmlns:wpg="http://schemas.microsoft.com/office/word/2010/wordprocessingGroup" xmlns:wpi="http://schemas.microsoft.com/office/word/2010/wordprocessingInk" xmlns:wne="http://schemas.microsoft.com/office/word/2006/wordml" xmlns:wps="http://schemas.microsoft.com/office/word/2010/wordprocessingShape" mc:Ignorable="w14 w15 w16se w16cid wp14">
+<w:ftr xmlns:wpc="http://schemas.microsoft.com/office/word/2010/wordprocessingCanvas" xmlns:mc="http://schemas.openxmlformats.org/markup-compatibility/2006" xmlns:o="urn:schemas-microsoft-com:office:office" xmlns:r="http://schemas.openxmlformats.org/officeDocument/2006/relationships" xmlns:m="http://schemas.openxmlformats.org/officeDocument/2006/math" xmlns:v="urn:schemas-microsoft-com:vml" xmlns:wp14="http://schemas.microsoft.com/office/word/2010/wordprocessingDrawing" xmlns:wp="http://schemas.openxmlformats.org/drawingml/2006/wordprocessingDrawing" xmlns:w10="urn:schemas-microsoft-com:office:word" xmlns:w="http://schemas.openxmlformats.org/wordprocessingml/2006/main" xmlns:w14="http://schemas.microsoft.com/office/word/2010/wordml" xmlns:w15="http://schemas.microsoft.com/office/word/2012/wordml" xmlns:wpg="http://schemas.microsoft.com/office/word/2010/wordprocessingGroup" xmlns:wpi="http://schemas.microsoft.com/office/word/2010/wordprocessingInk" xmlns:wne="http://schemas.microsoft.com/office/word/2006/wordml" xmlns:wps="http://schemas.microsoft.com/office/word/2010/wordprocessingShape" mc:Ignorable="w14 w15 wp14">
   <w:sdt>
     <w:sdtPr>
       <w:id w:val="-1622209377"/>
@@ -3055,7 +3545,7 @@
 </file>
 
 <file path=word/footnotes.xml><?xml version="1.0" encoding="utf-8"?>
-<w:footnotes xmlns:wpc="http://schemas.microsoft.com/office/word/2010/wordprocessingCanvas" xmlns:cx="http://schemas.microsoft.com/office/drawing/2014/chartex" xmlns:cx1="http://schemas.microsoft.com/office/drawing/2015/9/8/chartex" xmlns:cx2="http://schemas.microsoft.com/office/drawing/2015/10/21/chartex" xmlns:cx3="http://schemas.microsoft.com/office/drawing/2016/5/9/chartex" xmlns:cx4="http://schemas.microsoft.com/office/drawing/2016/5/10/chartex" xmlns:cx5="http://schemas.microsoft.com/office/drawing/2016/5/11/chartex" xmlns:cx6="http://schemas.microsoft.com/office/drawing/2016/5/12/chartex" xmlns:cx7="http://schemas.microsoft.com/office/drawing/2016/5/13/chartex" xmlns:cx8="http://schemas.microsoft.com/office/drawing/2016/5/14/chartex" xmlns:mc="http://schemas.openxmlformats.org/markup-compatibility/2006" xmlns:aink="http://schemas.microsoft.com/office/drawing/2016/ink" xmlns:am3d="http://schemas.microsoft.com/office/drawing/2017/model3d" xmlns:o="urn:schemas-microsoft-com:office:office" xmlns:r="http://schemas.openxmlformats.org/officeDocument/2006/relationships" xmlns:m="http://schemas.openxmlformats.org/officeDocument/2006/math" xmlns:v="urn:schemas-microsoft-com:vml" xmlns:wp14="http://schemas.microsoft.com/office/word/2010/wordprocessingDrawing" xmlns:wp="http://schemas.openxmlformats.org/drawingml/2006/wordprocessingDrawing" xmlns:w10="urn:schemas-microsoft-com:office:word" xmlns:w="http://schemas.openxmlformats.org/wordprocessingml/2006/main" xmlns:w14="http://schemas.microsoft.com/office/word/2010/wordml" xmlns:w15="http://schemas.microsoft.com/office/word/2012/wordml" xmlns:w16cid="http://schemas.microsoft.com/office/word/2016/wordml/cid" xmlns:w16se="http://schemas.microsoft.com/office/word/2015/wordml/symex" xmlns:wpg="http://schemas.microsoft.com/office/word/2010/wordprocessingGroup" xmlns:wpi="http://schemas.microsoft.com/office/word/2010/wordprocessingInk" xmlns:wne="http://schemas.microsoft.com/office/word/2006/wordml" xmlns:wps="http://schemas.microsoft.com/office/word/2010/wordprocessingShape" mc:Ignorable="w14 w15 w16se w16cid wp14">
+<w:footnotes xmlns:wpc="http://schemas.microsoft.com/office/word/2010/wordprocessingCanvas" xmlns:mc="http://schemas.openxmlformats.org/markup-compatibility/2006" xmlns:o="urn:schemas-microsoft-com:office:office" xmlns:r="http://schemas.openxmlformats.org/officeDocument/2006/relationships" xmlns:m="http://schemas.openxmlformats.org/officeDocument/2006/math" xmlns:v="urn:schemas-microsoft-com:vml" xmlns:wp14="http://schemas.microsoft.com/office/word/2010/wordprocessingDrawing" xmlns:wp="http://schemas.openxmlformats.org/drawingml/2006/wordprocessingDrawing" xmlns:w10="urn:schemas-microsoft-com:office:word" xmlns:w="http://schemas.openxmlformats.org/wordprocessingml/2006/main" xmlns:w14="http://schemas.microsoft.com/office/word/2010/wordml" xmlns:w15="http://schemas.microsoft.com/office/word/2012/wordml" xmlns:wpg="http://schemas.microsoft.com/office/word/2010/wordprocessingGroup" xmlns:wpi="http://schemas.microsoft.com/office/word/2010/wordprocessingInk" xmlns:wne="http://schemas.microsoft.com/office/word/2006/wordml" xmlns:wps="http://schemas.microsoft.com/office/word/2010/wordprocessingShape" mc:Ignorable="w14 w15 wp14">
   <w:footnote w:type="separator" w:id="-1">
     <w:p>
       <w:pPr>
@@ -3080,7 +3570,7 @@
 </file>
 
 <file path=word/header1.xml><?xml version="1.0" encoding="utf-8"?>
-<w:hdr xmlns:wpc="http://schemas.microsoft.com/office/word/2010/wordprocessingCanvas" xmlns:cx="http://schemas.microsoft.com/office/drawing/2014/chartex" xmlns:cx1="http://schemas.microsoft.com/office/drawing/2015/9/8/chartex" xmlns:cx2="http://schemas.microsoft.com/office/drawing/2015/10/21/chartex" xmlns:cx3="http://schemas.microsoft.com/office/drawing/2016/5/9/chartex" xmlns:cx4="http://schemas.microsoft.com/office/drawing/2016/5/10/chartex" xmlns:cx5="http://schemas.microsoft.com/office/drawing/2016/5/11/chartex" xmlns:cx6="http://schemas.microsoft.com/office/drawing/2016/5/12/chartex" xmlns:cx7="http://schemas.microsoft.com/office/drawing/2016/5/13/chartex" xmlns:cx8="http://schemas.microsoft.com/office/drawing/2016/5/14/chartex" xmlns:mc="http://schemas.openxmlformats.org/markup-compatibility/2006" xmlns:aink="http://schemas.microsoft.com/office/drawing/2016/ink" xmlns:am3d="http://schemas.microsoft.com/office/drawing/2017/model3d" xmlns:o="urn:schemas-microsoft-com:office:office" xmlns:r="http://schemas.openxmlformats.org/officeDocument/2006/relationships" xmlns:m="http://schemas.openxmlformats.org/officeDocument/2006/math" xmlns:v="urn:schemas-microsoft-com:vml" xmlns:wp14="http://schemas.microsoft.com/office/word/2010/wordprocessingDrawing" xmlns:wp="http://schemas.openxmlformats.org/drawingml/2006/wordprocessingDrawing" xmlns:w10="urn:schemas-microsoft-com:office:word" xmlns:w="http://schemas.openxmlformats.org/wordprocessingml/2006/main" xmlns:w14="http://schemas.microsoft.com/office/word/2010/wordml" xmlns:w15="http://schemas.microsoft.com/office/word/2012/wordml" xmlns:w16cid="http://schemas.microsoft.com/office/word/2016/wordml/cid" xmlns:w16se="http://schemas.microsoft.com/office/word/2015/wordml/symex" xmlns:wpg="http://schemas.microsoft.com/office/word/2010/wordprocessingGroup" xmlns:wpi="http://schemas.microsoft.com/office/word/2010/wordprocessingInk" xmlns:wne="http://schemas.microsoft.com/office/word/2006/wordml" xmlns:wps="http://schemas.microsoft.com/office/word/2010/wordprocessingShape" mc:Ignorable="w14 w15 w16se w16cid wp14">
+<w:hdr xmlns:wpc="http://schemas.microsoft.com/office/word/2010/wordprocessingCanvas" xmlns:mc="http://schemas.openxmlformats.org/markup-compatibility/2006" xmlns:o="urn:schemas-microsoft-com:office:office" xmlns:r="http://schemas.openxmlformats.org/officeDocument/2006/relationships" xmlns:m="http://schemas.openxmlformats.org/officeDocument/2006/math" xmlns:v="urn:schemas-microsoft-com:vml" xmlns:wp14="http://schemas.microsoft.com/office/word/2010/wordprocessingDrawing" xmlns:wp="http://schemas.openxmlformats.org/drawingml/2006/wordprocessingDrawing" xmlns:w10="urn:schemas-microsoft-com:office:word" xmlns:w="http://schemas.openxmlformats.org/wordprocessingml/2006/main" xmlns:w14="http://schemas.microsoft.com/office/word/2010/wordml" xmlns:w15="http://schemas.microsoft.com/office/word/2012/wordml" xmlns:wpg="http://schemas.microsoft.com/office/word/2010/wordprocessingGroup" xmlns:wpi="http://schemas.microsoft.com/office/word/2010/wordprocessingInk" xmlns:wne="http://schemas.microsoft.com/office/word/2006/wordml" xmlns:wps="http://schemas.microsoft.com/office/word/2010/wordprocessingShape" mc:Ignorable="w14 w15 wp14">
   <w:sdt>
     <w:sdtPr>
       <w:id w:val="1768803480"/>
@@ -3133,7 +3623,7 @@
 </file>
 
 <file path=word/numbering.xml><?xml version="1.0" encoding="utf-8"?>
-<w:numbering xmlns:wpc="http://schemas.microsoft.com/office/word/2010/wordprocessingCanvas" xmlns:cx="http://schemas.microsoft.com/office/drawing/2014/chartex" xmlns:cx1="http://schemas.microsoft.com/office/drawing/2015/9/8/chartex" xmlns:cx2="http://schemas.microsoft.com/office/drawing/2015/10/21/chartex" xmlns:cx3="http://schemas.microsoft.com/office/drawing/2016/5/9/chartex" xmlns:cx4="http://schemas.microsoft.com/office/drawing/2016/5/10/chartex" xmlns:cx5="http://schemas.microsoft.com/office/drawing/2016/5/11/chartex" xmlns:cx6="http://schemas.microsoft.com/office/drawing/2016/5/12/chartex" xmlns:cx7="http://schemas.microsoft.com/office/drawing/2016/5/13/chartex" xmlns:cx8="http://schemas.microsoft.com/office/drawing/2016/5/14/chartex" xmlns:mc="http://schemas.openxmlformats.org/markup-compatibility/2006" xmlns:aink="http://schemas.microsoft.com/office/drawing/2016/ink" xmlns:am3d="http://schemas.microsoft.com/office/drawing/2017/model3d" xmlns:o="urn:schemas-microsoft-com:office:office" xmlns:r="http://schemas.openxmlformats.org/officeDocument/2006/relationships" xmlns:m="http://schemas.openxmlformats.org/officeDocument/2006/math" xmlns:v="urn:schemas-microsoft-com:vml" xmlns:wp14="http://schemas.microsoft.com/office/word/2010/wordprocessingDrawing" xmlns:wp="http://schemas.openxmlformats.org/drawingml/2006/wordprocessingDrawing" xmlns:w10="urn:schemas-microsoft-com:office:word" xmlns:w="http://schemas.openxmlformats.org/wordprocessingml/2006/main" xmlns:w14="http://schemas.microsoft.com/office/word/2010/wordml" xmlns:w15="http://schemas.microsoft.com/office/word/2012/wordml" xmlns:w16cid="http://schemas.microsoft.com/office/word/2016/wordml/cid" xmlns:w16se="http://schemas.microsoft.com/office/word/2015/wordml/symex" xmlns:wpg="http://schemas.microsoft.com/office/word/2010/wordprocessingGroup" xmlns:wpi="http://schemas.microsoft.com/office/word/2010/wordprocessingInk" xmlns:wne="http://schemas.microsoft.com/office/word/2006/wordml" xmlns:wps="http://schemas.microsoft.com/office/word/2010/wordprocessingShape" mc:Ignorable="w14 w15 w16se w16cid wp14">
+<w:numbering xmlns:wpc="http://schemas.microsoft.com/office/word/2010/wordprocessingCanvas" xmlns:mc="http://schemas.openxmlformats.org/markup-compatibility/2006" xmlns:o="urn:schemas-microsoft-com:office:office" xmlns:r="http://schemas.openxmlformats.org/officeDocument/2006/relationships" xmlns:m="http://schemas.openxmlformats.org/officeDocument/2006/math" xmlns:v="urn:schemas-microsoft-com:vml" xmlns:wp14="http://schemas.microsoft.com/office/word/2010/wordprocessingDrawing" xmlns:wp="http://schemas.openxmlformats.org/drawingml/2006/wordprocessingDrawing" xmlns:w10="urn:schemas-microsoft-com:office:word" xmlns:w="http://schemas.openxmlformats.org/wordprocessingml/2006/main" xmlns:w14="http://schemas.microsoft.com/office/word/2010/wordml" xmlns:w15="http://schemas.microsoft.com/office/word/2012/wordml" xmlns:wpg="http://schemas.microsoft.com/office/word/2010/wordprocessingGroup" xmlns:wpi="http://schemas.microsoft.com/office/word/2010/wordprocessingInk" xmlns:wne="http://schemas.microsoft.com/office/word/2006/wordml" xmlns:wps="http://schemas.microsoft.com/office/word/2010/wordprocessingShape" mc:Ignorable="w14 w15 wp14">
   <w:abstractNum w:abstractNumId="0" w15:restartNumberingAfterBreak="0">
     <w:nsid w:val="00741EF2"/>
     <w:multiLevelType w:val="multilevel"/>
@@ -4683,6 +5173,119 @@
     </w:lvl>
   </w:abstractNum>
   <w:abstractNum w:abstractNumId="15" w15:restartNumberingAfterBreak="0">
+    <w:nsid w:val="3F0D1C18"/>
+    <w:multiLevelType w:val="hybridMultilevel"/>
+    <w:tmpl w:val="D618F1E0"/>
+    <w:lvl w:ilvl="0" w:tplc="08090009">
+      <w:start w:val="1"/>
+      <w:numFmt w:val="bullet"/>
+      <w:lvlText w:val=""/>
+      <w:lvlJc w:val="left"/>
+      <w:pPr>
+        <w:ind w:left="1440" w:hanging="360"/>
+      </w:pPr>
+      <w:rPr>
+        <w:rFonts w:ascii="Wingdings" w:hAnsi="Wingdings" w:hint="default"/>
+      </w:rPr>
+    </w:lvl>
+    <w:lvl w:ilvl="1" w:tplc="08090003" w:tentative="1">
+      <w:start w:val="1"/>
+      <w:numFmt w:val="bullet"/>
+      <w:lvlText w:val="o"/>
+      <w:lvlJc w:val="left"/>
+      <w:pPr>
+        <w:ind w:left="2160" w:hanging="360"/>
+      </w:pPr>
+      <w:rPr>
+        <w:rFonts w:ascii="Courier New" w:hAnsi="Courier New" w:cs="Courier New" w:hint="default"/>
+      </w:rPr>
+    </w:lvl>
+    <w:lvl w:ilvl="2" w:tplc="08090005" w:tentative="1">
+      <w:start w:val="1"/>
+      <w:numFmt w:val="bullet"/>
+      <w:lvlText w:val=""/>
+      <w:lvlJc w:val="left"/>
+      <w:pPr>
+        <w:ind w:left="2880" w:hanging="360"/>
+      </w:pPr>
+      <w:rPr>
+        <w:rFonts w:ascii="Wingdings" w:hAnsi="Wingdings" w:hint="default"/>
+      </w:rPr>
+    </w:lvl>
+    <w:lvl w:ilvl="3" w:tplc="08090001" w:tentative="1">
+      <w:start w:val="1"/>
+      <w:numFmt w:val="bullet"/>
+      <w:lvlText w:val=""/>
+      <w:lvlJc w:val="left"/>
+      <w:pPr>
+        <w:ind w:left="3600" w:hanging="360"/>
+      </w:pPr>
+      <w:rPr>
+        <w:rFonts w:ascii="Symbol" w:hAnsi="Symbol" w:hint="default"/>
+      </w:rPr>
+    </w:lvl>
+    <w:lvl w:ilvl="4" w:tplc="08090003" w:tentative="1">
+      <w:start w:val="1"/>
+      <w:numFmt w:val="bullet"/>
+      <w:lvlText w:val="o"/>
+      <w:lvlJc w:val="left"/>
+      <w:pPr>
+        <w:ind w:left="4320" w:hanging="360"/>
+      </w:pPr>
+      <w:rPr>
+        <w:rFonts w:ascii="Courier New" w:hAnsi="Courier New" w:cs="Courier New" w:hint="default"/>
+      </w:rPr>
+    </w:lvl>
+    <w:lvl w:ilvl="5" w:tplc="08090005" w:tentative="1">
+      <w:start w:val="1"/>
+      <w:numFmt w:val="bullet"/>
+      <w:lvlText w:val=""/>
+      <w:lvlJc w:val="left"/>
+      <w:pPr>
+        <w:ind w:left="5040" w:hanging="360"/>
+      </w:pPr>
+      <w:rPr>
+        <w:rFonts w:ascii="Wingdings" w:hAnsi="Wingdings" w:hint="default"/>
+      </w:rPr>
+    </w:lvl>
+    <w:lvl w:ilvl="6" w:tplc="08090001" w:tentative="1">
+      <w:start w:val="1"/>
+      <w:numFmt w:val="bullet"/>
+      <w:lvlText w:val=""/>
+      <w:lvlJc w:val="left"/>
+      <w:pPr>
+        <w:ind w:left="5760" w:hanging="360"/>
+      </w:pPr>
+      <w:rPr>
+        <w:rFonts w:ascii="Symbol" w:hAnsi="Symbol" w:hint="default"/>
+      </w:rPr>
+    </w:lvl>
+    <w:lvl w:ilvl="7" w:tplc="08090003" w:tentative="1">
+      <w:start w:val="1"/>
+      <w:numFmt w:val="bullet"/>
+      <w:lvlText w:val="o"/>
+      <w:lvlJc w:val="left"/>
+      <w:pPr>
+        <w:ind w:left="6480" w:hanging="360"/>
+      </w:pPr>
+      <w:rPr>
+        <w:rFonts w:ascii="Courier New" w:hAnsi="Courier New" w:cs="Courier New" w:hint="default"/>
+      </w:rPr>
+    </w:lvl>
+    <w:lvl w:ilvl="8" w:tplc="08090005" w:tentative="1">
+      <w:start w:val="1"/>
+      <w:numFmt w:val="bullet"/>
+      <w:lvlText w:val=""/>
+      <w:lvlJc w:val="left"/>
+      <w:pPr>
+        <w:ind w:left="7200" w:hanging="360"/>
+      </w:pPr>
+      <w:rPr>
+        <w:rFonts w:ascii="Wingdings" w:hAnsi="Wingdings" w:hint="default"/>
+      </w:rPr>
+    </w:lvl>
+  </w:abstractNum>
+  <w:abstractNum w:abstractNumId="16" w15:restartNumberingAfterBreak="0">
     <w:nsid w:val="42D94817"/>
     <w:multiLevelType w:val="hybridMultilevel"/>
     <w:tmpl w:val="2586058C"/>
@@ -4771,7 +5374,7 @@
       </w:pPr>
     </w:lvl>
   </w:abstractNum>
-  <w:abstractNum w:abstractNumId="16" w15:restartNumberingAfterBreak="0">
+  <w:abstractNum w:abstractNumId="17" w15:restartNumberingAfterBreak="0">
     <w:nsid w:val="48245BE4"/>
     <w:multiLevelType w:val="hybridMultilevel"/>
     <w:tmpl w:val="58C281CA"/>
@@ -4859,7 +5462,7 @@
       </w:pPr>
     </w:lvl>
   </w:abstractNum>
-  <w:abstractNum w:abstractNumId="17" w15:restartNumberingAfterBreak="0">
+  <w:abstractNum w:abstractNumId="18" w15:restartNumberingAfterBreak="0">
     <w:nsid w:val="4C243C58"/>
     <w:multiLevelType w:val="multilevel"/>
     <w:tmpl w:val="96EC3F7C"/>
@@ -4972,7 +5575,93 @@
       </w:rPr>
     </w:lvl>
   </w:abstractNum>
-  <w:abstractNum w:abstractNumId="18" w15:restartNumberingAfterBreak="0">
+  <w:abstractNum w:abstractNumId="19" w15:restartNumberingAfterBreak="0">
+    <w:nsid w:val="581442D5"/>
+    <w:multiLevelType w:val="hybridMultilevel"/>
+    <w:tmpl w:val="74F0B250"/>
+    <w:lvl w:ilvl="0" w:tplc="0809000F">
+      <w:start w:val="1"/>
+      <w:numFmt w:val="decimal"/>
+      <w:lvlText w:val="%1."/>
+      <w:lvlJc w:val="left"/>
+      <w:pPr>
+        <w:ind w:left="2160" w:hanging="360"/>
+      </w:pPr>
+    </w:lvl>
+    <w:lvl w:ilvl="1" w:tplc="08090019">
+      <w:start w:val="1"/>
+      <w:numFmt w:val="lowerLetter"/>
+      <w:lvlText w:val="%2."/>
+      <w:lvlJc w:val="left"/>
+      <w:pPr>
+        <w:ind w:left="2880" w:hanging="360"/>
+      </w:pPr>
+    </w:lvl>
+    <w:lvl w:ilvl="2" w:tplc="0809001B" w:tentative="1">
+      <w:start w:val="1"/>
+      <w:numFmt w:val="lowerRoman"/>
+      <w:lvlText w:val="%3."/>
+      <w:lvlJc w:val="right"/>
+      <w:pPr>
+        <w:ind w:left="3600" w:hanging="180"/>
+      </w:pPr>
+    </w:lvl>
+    <w:lvl w:ilvl="3" w:tplc="0809000F" w:tentative="1">
+      <w:start w:val="1"/>
+      <w:numFmt w:val="decimal"/>
+      <w:lvlText w:val="%4."/>
+      <w:lvlJc w:val="left"/>
+      <w:pPr>
+        <w:ind w:left="4320" w:hanging="360"/>
+      </w:pPr>
+    </w:lvl>
+    <w:lvl w:ilvl="4" w:tplc="08090019" w:tentative="1">
+      <w:start w:val="1"/>
+      <w:numFmt w:val="lowerLetter"/>
+      <w:lvlText w:val="%5."/>
+      <w:lvlJc w:val="left"/>
+      <w:pPr>
+        <w:ind w:left="5040" w:hanging="360"/>
+      </w:pPr>
+    </w:lvl>
+    <w:lvl w:ilvl="5" w:tplc="0809001B" w:tentative="1">
+      <w:start w:val="1"/>
+      <w:numFmt w:val="lowerRoman"/>
+      <w:lvlText w:val="%6."/>
+      <w:lvlJc w:val="right"/>
+      <w:pPr>
+        <w:ind w:left="5760" w:hanging="180"/>
+      </w:pPr>
+    </w:lvl>
+    <w:lvl w:ilvl="6" w:tplc="0809000F" w:tentative="1">
+      <w:start w:val="1"/>
+      <w:numFmt w:val="decimal"/>
+      <w:lvlText w:val="%7."/>
+      <w:lvlJc w:val="left"/>
+      <w:pPr>
+        <w:ind w:left="6480" w:hanging="360"/>
+      </w:pPr>
+    </w:lvl>
+    <w:lvl w:ilvl="7" w:tplc="08090019" w:tentative="1">
+      <w:start w:val="1"/>
+      <w:numFmt w:val="lowerLetter"/>
+      <w:lvlText w:val="%8."/>
+      <w:lvlJc w:val="left"/>
+      <w:pPr>
+        <w:ind w:left="7200" w:hanging="360"/>
+      </w:pPr>
+    </w:lvl>
+    <w:lvl w:ilvl="8" w:tplc="0809001B" w:tentative="1">
+      <w:start w:val="1"/>
+      <w:numFmt w:val="lowerRoman"/>
+      <w:lvlText w:val="%9."/>
+      <w:lvlJc w:val="right"/>
+      <w:pPr>
+        <w:ind w:left="7920" w:hanging="180"/>
+      </w:pPr>
+    </w:lvl>
+  </w:abstractNum>
+  <w:abstractNum w:abstractNumId="20" w15:restartNumberingAfterBreak="0">
     <w:nsid w:val="5C811589"/>
     <w:multiLevelType w:val="hybridMultilevel"/>
     <w:tmpl w:val="DCB83E46"/>
@@ -5061,7 +5750,7 @@
       </w:pPr>
     </w:lvl>
   </w:abstractNum>
-  <w:abstractNum w:abstractNumId="19" w15:restartNumberingAfterBreak="0">
+  <w:abstractNum w:abstractNumId="21" w15:restartNumberingAfterBreak="0">
     <w:nsid w:val="62D42658"/>
     <w:multiLevelType w:val="hybridMultilevel"/>
     <w:tmpl w:val="4A702118"/>
@@ -5174,7 +5863,7 @@
       </w:rPr>
     </w:lvl>
   </w:abstractNum>
-  <w:abstractNum w:abstractNumId="20" w15:restartNumberingAfterBreak="0">
+  <w:abstractNum w:abstractNumId="22" w15:restartNumberingAfterBreak="0">
     <w:nsid w:val="720E5CBB"/>
     <w:multiLevelType w:val="multilevel"/>
     <w:tmpl w:val="9818611A"/>
@@ -5297,19 +5986,19 @@
     <w:abstractNumId w:val="9"/>
   </w:num>
   <w:num w:numId="4">
-    <w:abstractNumId w:val="18"/>
+    <w:abstractNumId w:val="20"/>
   </w:num>
   <w:num w:numId="5">
-    <w:abstractNumId w:val="16"/>
+    <w:abstractNumId w:val="17"/>
   </w:num>
   <w:num w:numId="6">
     <w:abstractNumId w:val="8"/>
   </w:num>
   <w:num w:numId="7">
-    <w:abstractNumId w:val="15"/>
+    <w:abstractNumId w:val="16"/>
   </w:num>
   <w:num w:numId="8">
-    <w:abstractNumId w:val="17"/>
+    <w:abstractNumId w:val="18"/>
   </w:num>
   <w:num w:numId="9">
     <w:abstractNumId w:val="11"/>
@@ -5336,7 +6025,7 @@
     <w:abstractNumId w:val="1"/>
   </w:num>
   <w:num w:numId="17">
-    <w:abstractNumId w:val="20"/>
+    <w:abstractNumId w:val="22"/>
   </w:num>
   <w:num w:numId="18">
     <w:abstractNumId w:val="3"/>
@@ -5348,13 +6037,19 @@
     <w:abstractNumId w:val="12"/>
   </w:num>
   <w:num w:numId="21">
+    <w:abstractNumId w:val="21"/>
+  </w:num>
+  <w:num w:numId="22">
+    <w:abstractNumId w:val="15"/>
+  </w:num>
+  <w:num w:numId="23">
     <w:abstractNumId w:val="19"/>
   </w:num>
 </w:numbering>
 </file>
 
 <file path=word/styles.xml><?xml version="1.0" encoding="utf-8"?>
-<w:styles xmlns:mc="http://schemas.openxmlformats.org/markup-compatibility/2006" xmlns:r="http://schemas.openxmlformats.org/officeDocument/2006/relationships" xmlns:w="http://schemas.openxmlformats.org/wordprocessingml/2006/main" xmlns:w14="http://schemas.microsoft.com/office/word/2010/wordml" xmlns:w15="http://schemas.microsoft.com/office/word/2012/wordml" xmlns:w16cid="http://schemas.microsoft.com/office/word/2016/wordml/cid" xmlns:w16se="http://schemas.microsoft.com/office/word/2015/wordml/symex" mc:Ignorable="w14 w15 w16se w16cid">
+<w:styles xmlns:mc="http://schemas.openxmlformats.org/markup-compatibility/2006" xmlns:r="http://schemas.openxmlformats.org/officeDocument/2006/relationships" xmlns:w="http://schemas.openxmlformats.org/wordprocessingml/2006/main" xmlns:w14="http://schemas.microsoft.com/office/word/2010/wordml" xmlns:w15="http://schemas.microsoft.com/office/word/2012/wordml" mc:Ignorable="w14 w15">
   <w:docDefaults>
     <w:rPrDefault>
       <w:rPr>
@@ -5370,7 +6065,7 @@
       </w:pPr>
     </w:pPrDefault>
   </w:docDefaults>
-  <w:latentStyles w:defLockedState="0" w:defUIPriority="99" w:defSemiHidden="0" w:defUnhideWhenUsed="0" w:defQFormat="0" w:count="375">
+  <w:latentStyles w:defLockedState="0" w:defUIPriority="99" w:defSemiHidden="0" w:defUnhideWhenUsed="0" w:defQFormat="0" w:count="371">
     <w:lsdException w:name="Normal" w:uiPriority="0" w:qFormat="1"/>
     <w:lsdException w:name="heading 1" w:uiPriority="9" w:qFormat="1"/>
     <w:lsdException w:name="heading 2" w:semiHidden="1" w:uiPriority="9" w:unhideWhenUsed="1" w:qFormat="1"/>
@@ -5742,10 +6437,6 @@
     <w:lsdException w:name="List Table 5 Dark Accent 6" w:uiPriority="50"/>
     <w:lsdException w:name="List Table 6 Colorful Accent 6" w:uiPriority="51"/>
     <w:lsdException w:name="List Table 7 Colorful Accent 6" w:uiPriority="52"/>
-    <w:lsdException w:name="Mention" w:semiHidden="1" w:unhideWhenUsed="1"/>
-    <w:lsdException w:name="Smart Hyperlink" w:semiHidden="1" w:unhideWhenUsed="1"/>
-    <w:lsdException w:name="Hashtag" w:semiHidden="1" w:unhideWhenUsed="1"/>
-    <w:lsdException w:name="Unresolved Mention" w:semiHidden="1" w:unhideWhenUsed="1"/>
   </w:latentStyles>
   <w:style w:type="paragraph" w:default="1" w:styleId="Normal">
     <w:name w:val="Normal"/>
@@ -5754,7 +6445,6 @@
   <w:style w:type="character" w:default="1" w:styleId="DefaultParagraphFont">
     <w:name w:val="Default Paragraph Font"/>
     <w:uiPriority w:val="1"/>
-    <w:semiHidden/>
     <w:unhideWhenUsed/>
   </w:style>
   <w:style w:type="table" w:default="1" w:styleId="TableNormal">
@@ -5994,7 +6684,616 @@
     <w:basedOn w:val="DefaultParagraphFont"/>
     <w:rsid w:val="00E45491"/>
   </w:style>
+  <w:style w:type="character" w:styleId="FollowedHyperlink">
+    <w:name w:val="FollowedHyperlink"/>
+    <w:basedOn w:val="DefaultParagraphFont"/>
+    <w:uiPriority w:val="99"/>
+    <w:semiHidden/>
+    <w:unhideWhenUsed/>
+    <w:rsid w:val="005A3159"/>
+    <w:rPr>
+      <w:color w:val="954F72" w:themeColor="followedHyperlink"/>
+      <w:u w:val="single"/>
+    </w:rPr>
+  </w:style>
+  <w:style w:type="character" w:styleId="PlaceholderText">
+    <w:name w:val="Placeholder Text"/>
+    <w:basedOn w:val="DefaultParagraphFont"/>
+    <w:uiPriority w:val="99"/>
+    <w:semiHidden/>
+    <w:rsid w:val="008F0DF8"/>
+    <w:rPr>
+      <w:color w:val="808080"/>
+    </w:rPr>
+  </w:style>
 </w:styles>
+</file>
+
+<file path=word/glossary/document.xml><?xml version="1.0" encoding="utf-8"?>
+<w:glossaryDocument xmlns:wpc="http://schemas.microsoft.com/office/word/2010/wordprocessingCanvas" xmlns:mc="http://schemas.openxmlformats.org/markup-compatibility/2006" xmlns:o="urn:schemas-microsoft-com:office:office" xmlns:r="http://schemas.openxmlformats.org/officeDocument/2006/relationships" xmlns:m="http://schemas.openxmlformats.org/officeDocument/2006/math" xmlns:v="urn:schemas-microsoft-com:vml" xmlns:wp14="http://schemas.microsoft.com/office/word/2010/wordprocessingDrawing" xmlns:wp="http://schemas.openxmlformats.org/drawingml/2006/wordprocessingDrawing" xmlns:w10="urn:schemas-microsoft-com:office:word" xmlns:w="http://schemas.openxmlformats.org/wordprocessingml/2006/main" xmlns:w14="http://schemas.microsoft.com/office/word/2010/wordml" xmlns:w15="http://schemas.microsoft.com/office/word/2012/wordml" xmlns:wpg="http://schemas.microsoft.com/office/word/2010/wordprocessingGroup" xmlns:wpi="http://schemas.microsoft.com/office/word/2010/wordprocessingInk" xmlns:wne="http://schemas.microsoft.com/office/word/2006/wordml" xmlns:wps="http://schemas.microsoft.com/office/word/2010/wordprocessingShape" mc:Ignorable="w14 w15 wp14">
+  <w:docParts>
+    <w:docPart>
+      <w:docPartPr>
+        <w:name w:val="DefaultPlaceholder_1081868574"/>
+        <w:category>
+          <w:name w:val="General"/>
+          <w:gallery w:val="placeholder"/>
+        </w:category>
+        <w:types>
+          <w:type w:val="bbPlcHdr"/>
+        </w:types>
+        <w:behaviors>
+          <w:behavior w:val="content"/>
+        </w:behaviors>
+        <w:guid w:val="{835DD020-2E09-470D-947D-6D0C366FD48C}"/>
+      </w:docPartPr>
+      <w:docPartBody>
+        <w:p>
+          <w:r>
+            <w:rPr>
+              <w:rStyle w:val="PlaceholderText"/>
+            </w:rPr>
+            <w:t>Click here to enter text.</w:t>
+          </w:r>
+        </w:p>
+      </w:docPartBody>
+    </w:docPart>
+  </w:docParts>
+</w:glossaryDocument>
+</file>
+
+<file path=word/glossary/fontTable.xml><?xml version="1.0" encoding="utf-8"?>
+<w:fonts xmlns:mc="http://schemas.openxmlformats.org/markup-compatibility/2006" xmlns:r="http://schemas.openxmlformats.org/officeDocument/2006/relationships" xmlns:w="http://schemas.openxmlformats.org/wordprocessingml/2006/main" xmlns:w14="http://schemas.microsoft.com/office/word/2010/wordml" xmlns:w15="http://schemas.microsoft.com/office/word/2012/wordml" mc:Ignorable="w14 w15">
+  <w:font w:name="Times New Roman">
+    <w:panose1 w:val="02020603050405020304"/>
+    <w:charset w:val="00"/>
+    <w:family w:val="roman"/>
+    <w:pitch w:val="variable"/>
+    <w:sig w:usb0="E0002EFF" w:usb1="C000785B" w:usb2="00000009" w:usb3="00000000" w:csb0="000001FF" w:csb1="00000000"/>
+  </w:font>
+  <w:font w:name="Symbol">
+    <w:panose1 w:val="05050102010706020507"/>
+    <w:charset w:val="02"/>
+    <w:family w:val="roman"/>
+    <w:pitch w:val="variable"/>
+    <w:sig w:usb0="00000000" w:usb1="10000000" w:usb2="00000000" w:usb3="00000000" w:csb0="80000000" w:csb1="00000000"/>
+  </w:font>
+  <w:font w:name="Courier New">
+    <w:panose1 w:val="02070309020205020404"/>
+    <w:charset w:val="00"/>
+    <w:family w:val="modern"/>
+    <w:pitch w:val="fixed"/>
+    <w:sig w:usb0="E0002EFF" w:usb1="C0007843" w:usb2="00000009" w:usb3="00000000" w:csb0="000001FF" w:csb1="00000000"/>
+  </w:font>
+  <w:font w:name="Wingdings">
+    <w:panose1 w:val="05000000000000000000"/>
+    <w:charset w:val="02"/>
+    <w:family w:val="auto"/>
+    <w:pitch w:val="variable"/>
+    <w:sig w:usb0="00000000" w:usb1="10000000" w:usb2="00000000" w:usb3="00000000" w:csb0="80000000" w:csb1="00000000"/>
+  </w:font>
+  <w:font w:name="Arial">
+    <w:panose1 w:val="020B0604020202020204"/>
+    <w:charset w:val="00"/>
+    <w:family w:val="swiss"/>
+    <w:pitch w:val="variable"/>
+    <w:sig w:usb0="E0002EFF" w:usb1="C000785B" w:usb2="00000009" w:usb3="00000000" w:csb0="000001FF" w:csb1="00000000"/>
+  </w:font>
+  <w:font w:name="Calibri">
+    <w:panose1 w:val="020F0502020204030204"/>
+    <w:charset w:val="00"/>
+    <w:family w:val="swiss"/>
+    <w:pitch w:val="variable"/>
+    <w:sig w:usb0="E4002EFF" w:usb1="C000247B" w:usb2="00000009" w:usb3="00000000" w:csb0="000001FF" w:csb1="00000000"/>
+  </w:font>
+  <w:font w:name="Segoe UI">
+    <w:panose1 w:val="020B0502040204020203"/>
+    <w:charset w:val="00"/>
+    <w:family w:val="swiss"/>
+    <w:pitch w:val="variable"/>
+    <w:sig w:usb0="E4002EFF" w:usb1="C000E47F" w:usb2="00000009" w:usb3="00000000" w:csb0="000001FF" w:csb1="00000000"/>
+  </w:font>
+  <w:font w:name="Garamond">
+    <w:panose1 w:val="02020404030301010803"/>
+    <w:charset w:val="00"/>
+    <w:family w:val="roman"/>
+    <w:pitch w:val="variable"/>
+    <w:sig w:usb0="00000287" w:usb1="00000000" w:usb2="00000000" w:usb3="00000000" w:csb0="0000009F" w:csb1="00000000"/>
+  </w:font>
+  <w:font w:name="Cambria Math">
+    <w:panose1 w:val="02040503050406030204"/>
+    <w:charset w:val="00"/>
+    <w:family w:val="roman"/>
+    <w:pitch w:val="variable"/>
+    <w:sig w:usb0="E00006FF" w:usb1="420024FF" w:usb2="02000000" w:usb3="00000000" w:csb0="0000019F" w:csb1="00000000"/>
+  </w:font>
+  <w:font w:name="Calibri Light">
+    <w:panose1 w:val="020F0302020204030204"/>
+    <w:charset w:val="00"/>
+    <w:family w:val="swiss"/>
+    <w:pitch w:val="variable"/>
+    <w:sig w:usb0="E4002EFF" w:usb1="C000247B" w:usb2="00000009" w:usb3="00000000" w:csb0="000001FF" w:csb1="00000000"/>
+  </w:font>
+</w:fonts>
+</file>
+
+<file path=word/glossary/settings.xml><?xml version="1.0" encoding="utf-8"?>
+<w:settings xmlns:mc="http://schemas.openxmlformats.org/markup-compatibility/2006" xmlns:o="urn:schemas-microsoft-com:office:office" xmlns:r="http://schemas.openxmlformats.org/officeDocument/2006/relationships" xmlns:m="http://schemas.openxmlformats.org/officeDocument/2006/math" xmlns:v="urn:schemas-microsoft-com:vml" xmlns:w10="urn:schemas-microsoft-com:office:word" xmlns:w="http://schemas.openxmlformats.org/wordprocessingml/2006/main" xmlns:w14="http://schemas.microsoft.com/office/word/2010/wordml" xmlns:w15="http://schemas.microsoft.com/office/word/2012/wordml" xmlns:sl="http://schemas.openxmlformats.org/schemaLibrary/2006/main" mc:Ignorable="w14 w15">
+  <w:view w:val="normal"/>
+  <w:defaultTabStop w:val="720"/>
+  <w:characterSpacingControl w:val="doNotCompress"/>
+  <w:compat>
+    <w:useFELayout/>
+    <w:compatSetting w:name="compatibilityMode" w:uri="http://schemas.microsoft.com/office/word" w:val="15"/>
+    <w:compatSetting w:name="overrideTableStyleFontSizeAndJustification" w:uri="http://schemas.microsoft.com/office/word" w:val="1"/>
+    <w:compatSetting w:name="enableOpenTypeFeatures" w:uri="http://schemas.microsoft.com/office/word" w:val="1"/>
+    <w:compatSetting w:name="doNotFlipMirrorIndents" w:uri="http://schemas.microsoft.com/office/word" w:val="1"/>
+    <w:compatSetting w:name="differentiateMultirowTableHeaders" w:uri="http://schemas.microsoft.com/office/word" w:val="1"/>
+  </w:compat>
+  <w:rsids>
+    <w:rsidRoot w:val="00940803"/>
+    <w:rsid w:val="00940803"/>
+  </w:rsids>
+  <m:mathPr>
+    <m:mathFont m:val="Cambria Math"/>
+    <m:brkBin m:val="before"/>
+    <m:brkBinSub m:val="--"/>
+    <m:smallFrac m:val="0"/>
+    <m:dispDef/>
+    <m:lMargin m:val="0"/>
+    <m:rMargin m:val="0"/>
+    <m:defJc m:val="centerGroup"/>
+    <m:wrapIndent m:val="1440"/>
+    <m:intLim m:val="subSup"/>
+    <m:naryLim m:val="undOvr"/>
+  </m:mathPr>
+  <w:themeFontLang w:val="en-GB"/>
+  <w:clrSchemeMapping w:bg1="light1" w:t1="dark1" w:bg2="light2" w:t2="dark2" w:accent1="accent1" w:accent2="accent2" w:accent3="accent3" w:accent4="accent4" w:accent5="accent5" w:accent6="accent6" w:hyperlink="hyperlink" w:followedHyperlink="followedHyperlink"/>
+  <w:decimalSymbol w:val=","/>
+  <w:listSeparator w:val=";"/>
+  <w15:chartTrackingRefBased/>
+</w:settings>
+</file>
+
+<file path=word/glossary/styles.xml><?xml version="1.0" encoding="utf-8"?>
+<w:styles xmlns:mc="http://schemas.openxmlformats.org/markup-compatibility/2006" xmlns:r="http://schemas.openxmlformats.org/officeDocument/2006/relationships" xmlns:w="http://schemas.openxmlformats.org/wordprocessingml/2006/main" xmlns:w14="http://schemas.microsoft.com/office/word/2010/wordml" xmlns:w15="http://schemas.microsoft.com/office/word/2012/wordml" mc:Ignorable="w14 w15">
+  <w:docDefaults>
+    <w:rPrDefault>
+      <w:rPr>
+        <w:rFonts w:asciiTheme="minorHAnsi" w:eastAsiaTheme="minorEastAsia" w:hAnsiTheme="minorHAnsi" w:cstheme="minorBidi"/>
+        <w:sz w:val="22"/>
+        <w:szCs w:val="22"/>
+        <w:lang w:val="en-GB" w:eastAsia="en-GB" w:bidi="ar-SA"/>
+      </w:rPr>
+    </w:rPrDefault>
+    <w:pPrDefault>
+      <w:pPr>
+        <w:spacing w:after="160" w:line="259" w:lineRule="auto"/>
+      </w:pPr>
+    </w:pPrDefault>
+  </w:docDefaults>
+  <w:latentStyles w:defLockedState="0" w:defUIPriority="99" w:defSemiHidden="0" w:defUnhideWhenUsed="0" w:defQFormat="0" w:count="371">
+    <w:lsdException w:name="Normal" w:uiPriority="0" w:qFormat="1"/>
+    <w:lsdException w:name="heading 1" w:uiPriority="9" w:qFormat="1"/>
+    <w:lsdException w:name="heading 2" w:semiHidden="1" w:uiPriority="9" w:unhideWhenUsed="1" w:qFormat="1"/>
+    <w:lsdException w:name="heading 3" w:semiHidden="1" w:uiPriority="9" w:unhideWhenUsed="1" w:qFormat="1"/>
+    <w:lsdException w:name="heading 4" w:semiHidden="1" w:uiPriority="9" w:unhideWhenUsed="1" w:qFormat="1"/>
+    <w:lsdException w:name="heading 5" w:semiHidden="1" w:uiPriority="9" w:unhideWhenUsed="1" w:qFormat="1"/>
+    <w:lsdException w:name="heading 6" w:semiHidden="1" w:uiPriority="9" w:unhideWhenUsed="1" w:qFormat="1"/>
+    <w:lsdException w:name="heading 7" w:semiHidden="1" w:uiPriority="9" w:unhideWhenUsed="1" w:qFormat="1"/>
+    <w:lsdException w:name="heading 8" w:semiHidden="1" w:uiPriority="9" w:unhideWhenUsed="1" w:qFormat="1"/>
+    <w:lsdException w:name="heading 9" w:semiHidden="1" w:uiPriority="9" w:unhideWhenUsed="1" w:qFormat="1"/>
+    <w:lsdException w:name="index 1" w:semiHidden="1" w:unhideWhenUsed="1"/>
+    <w:lsdException w:name="index 2" w:semiHidden="1" w:unhideWhenUsed="1"/>
+    <w:lsdException w:name="index 3" w:semiHidden="1" w:unhideWhenUsed="1"/>
+    <w:lsdException w:name="index 4" w:semiHidden="1" w:unhideWhenUsed="1"/>
+    <w:lsdException w:name="index 5" w:semiHidden="1" w:unhideWhenUsed="1"/>
+    <w:lsdException w:name="index 6" w:semiHidden="1" w:unhideWhenUsed="1"/>
+    <w:lsdException w:name="index 7" w:semiHidden="1" w:unhideWhenUsed="1"/>
+    <w:lsdException w:name="index 8" w:semiHidden="1" w:unhideWhenUsed="1"/>
+    <w:lsdException w:name="index 9" w:semiHidden="1" w:unhideWhenUsed="1"/>
+    <w:lsdException w:name="toc 1" w:semiHidden="1" w:uiPriority="39" w:unhideWhenUsed="1"/>
+    <w:lsdException w:name="toc 2" w:semiHidden="1" w:uiPriority="39" w:unhideWhenUsed="1"/>
+    <w:lsdException w:name="toc 3" w:semiHidden="1" w:uiPriority="39" w:unhideWhenUsed="1"/>
+    <w:lsdException w:name="toc 4" w:semiHidden="1" w:uiPriority="39" w:unhideWhenUsed="1"/>
+    <w:lsdException w:name="toc 5" w:semiHidden="1" w:uiPriority="39" w:unhideWhenUsed="1"/>
+    <w:lsdException w:name="toc 6" w:semiHidden="1" w:uiPriority="39" w:unhideWhenUsed="1"/>
+    <w:lsdException w:name="toc 7" w:semiHidden="1" w:uiPriority="39" w:unhideWhenUsed="1"/>
+    <w:lsdException w:name="toc 8" w:semiHidden="1" w:uiPriority="39" w:unhideWhenUsed="1"/>
+    <w:lsdException w:name="toc 9" w:semiHidden="1" w:uiPriority="39" w:unhideWhenUsed="1"/>
+    <w:lsdException w:name="Normal Indent" w:semiHidden="1" w:unhideWhenUsed="1"/>
+    <w:lsdException w:name="footnote text" w:semiHidden="1" w:unhideWhenUsed="1"/>
+    <w:lsdException w:name="annotation text" w:semiHidden="1" w:unhideWhenUsed="1"/>
+    <w:lsdException w:name="header" w:semiHidden="1" w:unhideWhenUsed="1"/>
+    <w:lsdException w:name="footer" w:semiHidden="1" w:unhideWhenUsed="1"/>
+    <w:lsdException w:name="index heading" w:semiHidden="1" w:unhideWhenUsed="1"/>
+    <w:lsdException w:name="caption" w:semiHidden="1" w:uiPriority="35" w:unhideWhenUsed="1" w:qFormat="1"/>
+    <w:lsdException w:name="table of figures" w:semiHidden="1" w:unhideWhenUsed="1"/>
+    <w:lsdException w:name="envelope address" w:semiHidden="1" w:unhideWhenUsed="1"/>
+    <w:lsdException w:name="envelope return" w:semiHidden="1" w:unhideWhenUsed="1"/>
+    <w:lsdException w:name="footnote reference" w:semiHidden="1" w:unhideWhenUsed="1"/>
+    <w:lsdException w:name="annotation reference" w:semiHidden="1" w:unhideWhenUsed="1"/>
+    <w:lsdException w:name="line number" w:semiHidden="1" w:unhideWhenUsed="1"/>
+    <w:lsdException w:name="page number" w:semiHidden="1" w:unhideWhenUsed="1"/>
+    <w:lsdException w:name="endnote reference" w:semiHidden="1" w:unhideWhenUsed="1"/>
+    <w:lsdException w:name="endnote text" w:semiHidden="1" w:unhideWhenUsed="1"/>
+    <w:lsdException w:name="table of authorities" w:semiHidden="1" w:unhideWhenUsed="1"/>
+    <w:lsdException w:name="macro" w:semiHidden="1" w:unhideWhenUsed="1"/>
+    <w:lsdException w:name="toa heading" w:semiHidden="1" w:unhideWhenUsed="1"/>
+    <w:lsdException w:name="List" w:semiHidden="1" w:unhideWhenUsed="1"/>
+    <w:lsdException w:name="List Bullet" w:semiHidden="1" w:unhideWhenUsed="1"/>
+    <w:lsdException w:name="List Number" w:semiHidden="1" w:unhideWhenUsed="1"/>
+    <w:lsdException w:name="List 2" w:semiHidden="1" w:unhideWhenUsed="1"/>
+    <w:lsdException w:name="List 3" w:semiHidden="1" w:unhideWhenUsed="1"/>
+    <w:lsdException w:name="List 4" w:semiHidden="1" w:unhideWhenUsed="1"/>
+    <w:lsdException w:name="List 5" w:semiHidden="1" w:unhideWhenUsed="1"/>
+    <w:lsdException w:name="List Bullet 2" w:semiHidden="1" w:unhideWhenUsed="1"/>
+    <w:lsdException w:name="List Bullet 3" w:semiHidden="1" w:unhideWhenUsed="1"/>
+    <w:lsdException w:name="List Bullet 4" w:semiHidden="1" w:unhideWhenUsed="1"/>
+    <w:lsdException w:name="List Bullet 5" w:semiHidden="1" w:unhideWhenUsed="1"/>
+    <w:lsdException w:name="List Number 2" w:semiHidden="1" w:unhideWhenUsed="1"/>
+    <w:lsdException w:name="List Number 3" w:semiHidden="1" w:unhideWhenUsed="1"/>
+    <w:lsdException w:name="List Number 4" w:semiHidden="1" w:unhideWhenUsed="1"/>
+    <w:lsdException w:name="List Number 5" w:semiHidden="1" w:unhideWhenUsed="1"/>
+    <w:lsdException w:name="Title" w:uiPriority="10" w:qFormat="1"/>
+    <w:lsdException w:name="Closing" w:semiHidden="1" w:unhideWhenUsed="1"/>
+    <w:lsdException w:name="Signature" w:semiHidden="1" w:unhideWhenUsed="1"/>
+    <w:lsdException w:name="Default Paragraph Font" w:semiHidden="1" w:uiPriority="1" w:unhideWhenUsed="1"/>
+    <w:lsdException w:name="Body Text" w:semiHidden="1" w:unhideWhenUsed="1"/>
+    <w:lsdException w:name="Body Text Indent" w:semiHidden="1" w:unhideWhenUsed="1"/>
+    <w:lsdException w:name="List Continue" w:semiHidden="1" w:unhideWhenUsed="1"/>
+    <w:lsdException w:name="List Continue 2" w:semiHidden="1" w:unhideWhenUsed="1"/>
+    <w:lsdException w:name="List Continue 3" w:semiHidden="1" w:unhideWhenUsed="1"/>
+    <w:lsdException w:name="List Continue 4" w:semiHidden="1" w:unhideWhenUsed="1"/>
+    <w:lsdException w:name="List Continue 5" w:semiHidden="1" w:unhideWhenUsed="1"/>
+    <w:lsdException w:name="Message Header" w:semiHidden="1" w:unhideWhenUsed="1"/>
+    <w:lsdException w:name="Subtitle" w:uiPriority="11" w:qFormat="1"/>
+    <w:lsdException w:name="Salutation" w:semiHidden="1" w:unhideWhenUsed="1"/>
+    <w:lsdException w:name="Date" w:semiHidden="1" w:unhideWhenUsed="1"/>
+    <w:lsdException w:name="Body Text First Indent" w:semiHidden="1" w:unhideWhenUsed="1"/>
+    <w:lsdException w:name="Body Text First Indent 2" w:semiHidden="1" w:unhideWhenUsed="1"/>
+    <w:lsdException w:name="Note Heading" w:semiHidden="1" w:unhideWhenUsed="1"/>
+    <w:lsdException w:name="Body Text 2" w:semiHidden="1" w:unhideWhenUsed="1"/>
+    <w:lsdException w:name="Body Text 3" w:semiHidden="1" w:unhideWhenUsed="1"/>
+    <w:lsdException w:name="Body Text Indent 2" w:semiHidden="1" w:unhideWhenUsed="1"/>
+    <w:lsdException w:name="Body Text Indent 3" w:semiHidden="1" w:unhideWhenUsed="1"/>
+    <w:lsdException w:name="Block Text" w:semiHidden="1" w:unhideWhenUsed="1"/>
+    <w:lsdException w:name="Hyperlink" w:semiHidden="1" w:unhideWhenUsed="1"/>
+    <w:lsdException w:name="FollowedHyperlink" w:semiHidden="1" w:unhideWhenUsed="1"/>
+    <w:lsdException w:name="Strong" w:uiPriority="22" w:qFormat="1"/>
+    <w:lsdException w:name="Emphasis" w:uiPriority="20" w:qFormat="1"/>
+    <w:lsdException w:name="Document Map" w:semiHidden="1" w:unhideWhenUsed="1"/>
+    <w:lsdException w:name="Plain Text" w:semiHidden="1" w:unhideWhenUsed="1"/>
+    <w:lsdException w:name="E-mail Signature" w:semiHidden="1" w:unhideWhenUsed="1"/>
+    <w:lsdException w:name="HTML Top of Form" w:semiHidden="1" w:unhideWhenUsed="1"/>
+    <w:lsdException w:name="HTML Bottom of Form" w:semiHidden="1" w:unhideWhenUsed="1"/>
+    <w:lsdException w:name="Normal (Web)" w:semiHidden="1" w:unhideWhenUsed="1"/>
+    <w:lsdException w:name="HTML Acronym" w:semiHidden="1" w:unhideWhenUsed="1"/>
+    <w:lsdException w:name="HTML Address" w:semiHidden="1" w:unhideWhenUsed="1"/>
+    <w:lsdException w:name="HTML Cite" w:semiHidden="1" w:unhideWhenUsed="1"/>
+    <w:lsdException w:name="HTML Code" w:semiHidden="1" w:unhideWhenUsed="1"/>
+    <w:lsdException w:name="HTML Definition" w:semiHidden="1" w:unhideWhenUsed="1"/>
+    <w:lsdException w:name="HTML Keyboard" w:semiHidden="1" w:unhideWhenUsed="1"/>
+    <w:lsdException w:name="HTML Preformatted" w:semiHidden="1" w:unhideWhenUsed="1"/>
+    <w:lsdException w:name="HTML Sample" w:semiHidden="1" w:unhideWhenUsed="1"/>
+    <w:lsdException w:name="HTML Typewriter" w:semiHidden="1" w:unhideWhenUsed="1"/>
+    <w:lsdException w:name="HTML Variable" w:semiHidden="1" w:unhideWhenUsed="1"/>
+    <w:lsdException w:name="Normal Table" w:semiHidden="1" w:unhideWhenUsed="1"/>
+    <w:lsdException w:name="annotation subject" w:semiHidden="1" w:unhideWhenUsed="1"/>
+    <w:lsdException w:name="No List" w:semiHidden="1" w:unhideWhenUsed="1"/>
+    <w:lsdException w:name="Outline List 1" w:semiHidden="1" w:unhideWhenUsed="1"/>
+    <w:lsdException w:name="Outline List 2" w:semiHidden="1" w:unhideWhenUsed="1"/>
+    <w:lsdException w:name="Outline List 3" w:semiHidden="1" w:unhideWhenUsed="1"/>
+    <w:lsdException w:name="Table Simple 1" w:semiHidden="1" w:unhideWhenUsed="1"/>
+    <w:lsdException w:name="Table Simple 2" w:semiHidden="1" w:unhideWhenUsed="1"/>
+    <w:lsdException w:name="Table Simple 3" w:semiHidden="1" w:unhideWhenUsed="1"/>
+    <w:lsdException w:name="Table Classic 1" w:semiHidden="1" w:unhideWhenUsed="1"/>
+    <w:lsdException w:name="Table Classic 2" w:semiHidden="1" w:unhideWhenUsed="1"/>
+    <w:lsdException w:name="Table Classic 3" w:semiHidden="1" w:unhideWhenUsed="1"/>
+    <w:lsdException w:name="Table Classic 4" w:semiHidden="1" w:unhideWhenUsed="1"/>
+    <w:lsdException w:name="Table Colorful 1" w:semiHidden="1" w:unhideWhenUsed="1"/>
+    <w:lsdException w:name="Table Colorful 2" w:semiHidden="1" w:unhideWhenUsed="1"/>
+    <w:lsdException w:name="Table Colorful 3" w:semiHidden="1" w:unhideWhenUsed="1"/>
+    <w:lsdException w:name="Table Columns 1" w:semiHidden="1" w:unhideWhenUsed="1"/>
+    <w:lsdException w:name="Table Columns 2" w:semiHidden="1" w:unhideWhenUsed="1"/>
+    <w:lsdException w:name="Table Columns 3" w:semiHidden="1" w:unhideWhenUsed="1"/>
+    <w:lsdException w:name="Table Columns 4" w:semiHidden="1" w:unhideWhenUsed="1"/>
+    <w:lsdException w:name="Table Columns 5" w:semiHidden="1" w:unhideWhenUsed="1"/>
+    <w:lsdException w:name="Table Grid 1" w:semiHidden="1" w:unhideWhenUsed="1"/>
+    <w:lsdException w:name="Table Grid 2" w:semiHidden="1" w:unhideWhenUsed="1"/>
+    <w:lsdException w:name="Table Grid 3" w:semiHidden="1" w:unhideWhenUsed="1"/>
+    <w:lsdException w:name="Table Grid 4" w:semiHidden="1" w:unhideWhenUsed="1"/>
+    <w:lsdException w:name="Table Grid 5" w:semiHidden="1" w:unhideWhenUsed="1"/>
+    <w:lsdException w:name="Table Grid 6" w:semiHidden="1" w:unhideWhenUsed="1"/>
+    <w:lsdException w:name="Table Grid 7" w:semiHidden="1" w:unhideWhenUsed="1"/>
+    <w:lsdException w:name="Table Grid 8" w:semiHidden="1" w:unhideWhenUsed="1"/>
+    <w:lsdException w:name="Table List 1" w:semiHidden="1" w:unhideWhenUsed="1"/>
+    <w:lsdException w:name="Table List 2" w:semiHidden="1" w:unhideWhenUsed="1"/>
+    <w:lsdException w:name="Table List 3" w:semiHidden="1" w:unhideWhenUsed="1"/>
+    <w:lsdException w:name="Table List 4" w:semiHidden="1" w:unhideWhenUsed="1"/>
+    <w:lsdException w:name="Table List 5" w:semiHidden="1" w:unhideWhenUsed="1"/>
+    <w:lsdException w:name="Table List 6" w:semiHidden="1" w:unhideWhenUsed="1"/>
+    <w:lsdException w:name="Table List 7" w:semiHidden="1" w:unhideWhenUsed="1"/>
+    <w:lsdException w:name="Table List 8" w:semiHidden="1" w:unhideWhenUsed="1"/>
+    <w:lsdException w:name="Table 3D effects 1" w:semiHidden="1" w:unhideWhenUsed="1"/>
+    <w:lsdException w:name="Table 3D effects 2" w:semiHidden="1" w:unhideWhenUsed="1"/>
+    <w:lsdException w:name="Table 3D effects 3" w:semiHidden="1" w:unhideWhenUsed="1"/>
+    <w:lsdException w:name="Table Contemporary" w:semiHidden="1" w:unhideWhenUsed="1"/>
+    <w:lsdException w:name="Table Elegant" w:semiHidden="1" w:unhideWhenUsed="1"/>
+    <w:lsdException w:name="Table Professional" w:semiHidden="1" w:unhideWhenUsed="1"/>
+    <w:lsdException w:name="Table Subtle 1" w:semiHidden="1" w:unhideWhenUsed="1"/>
+    <w:lsdException w:name="Table Subtle 2" w:semiHidden="1" w:unhideWhenUsed="1"/>
+    <w:lsdException w:name="Table Web 1" w:semiHidden="1" w:unhideWhenUsed="1"/>
+    <w:lsdException w:name="Table Web 2" w:semiHidden="1" w:unhideWhenUsed="1"/>
+    <w:lsdException w:name="Table Web 3" w:semiHidden="1" w:unhideWhenUsed="1"/>
+    <w:lsdException w:name="Balloon Text" w:semiHidden="1" w:unhideWhenUsed="1"/>
+    <w:lsdException w:name="Table Grid" w:uiPriority="39"/>
+    <w:lsdException w:name="Table Theme" w:semiHidden="1" w:unhideWhenUsed="1"/>
+    <w:lsdException w:name="Placeholder Text" w:semiHidden="1"/>
+    <w:lsdException w:name="No Spacing" w:uiPriority="1" w:qFormat="1"/>
+    <w:lsdException w:name="Light Shading" w:uiPriority="60"/>
+    <w:lsdException w:name="Light List" w:uiPriority="61"/>
+    <w:lsdException w:name="Light Grid" w:uiPriority="62"/>
+    <w:lsdException w:name="Medium Shading 1" w:uiPriority="63"/>
+    <w:lsdException w:name="Medium Shading 2" w:uiPriority="64"/>
+    <w:lsdException w:name="Medium List 1" w:uiPriority="65"/>
+    <w:lsdException w:name="Medium List 2" w:uiPriority="66"/>
+    <w:lsdException w:name="Medium Grid 1" w:uiPriority="67"/>
+    <w:lsdException w:name="Medium Grid 2" w:uiPriority="68"/>
+    <w:lsdException w:name="Medium Grid 3" w:uiPriority="69"/>
+    <w:lsdException w:name="Dark List" w:uiPriority="70"/>
+    <w:lsdException w:name="Colorful Shading" w:uiPriority="71"/>
+    <w:lsdException w:name="Colorful List" w:uiPriority="72"/>
+    <w:lsdException w:name="Colorful Grid" w:uiPriority="73"/>
+    <w:lsdException w:name="Light Shading Accent 1" w:uiPriority="60"/>
+    <w:lsdException w:name="Light List Accent 1" w:uiPriority="61"/>
+    <w:lsdException w:name="Light Grid Accent 1" w:uiPriority="62"/>
+    <w:lsdException w:name="Medium Shading 1 Accent 1" w:uiPriority="63"/>
+    <w:lsdException w:name="Medium Shading 2 Accent 1" w:uiPriority="64"/>
+    <w:lsdException w:name="Medium List 1 Accent 1" w:uiPriority="65"/>
+    <w:lsdException w:name="Revision" w:semiHidden="1"/>
+    <w:lsdException w:name="List Paragraph" w:uiPriority="34" w:qFormat="1"/>
+    <w:lsdException w:name="Quote" w:uiPriority="29" w:qFormat="1"/>
+    <w:lsdException w:name="Intense Quote" w:uiPriority="30" w:qFormat="1"/>
+    <w:lsdException w:name="Medium List 2 Accent 1" w:uiPriority="66"/>
+    <w:lsdException w:name="Medium Grid 1 Accent 1" w:uiPriority="67"/>
+    <w:lsdException w:name="Medium Grid 2 Accent 1" w:uiPriority="68"/>
+    <w:lsdException w:name="Medium Grid 3 Accent 1" w:uiPriority="69"/>
+    <w:lsdException w:name="Dark List Accent 1" w:uiPriority="70"/>
+    <w:lsdException w:name="Colorful Shading Accent 1" w:uiPriority="71"/>
+    <w:lsdException w:name="Colorful List Accent 1" w:uiPriority="72"/>
+    <w:lsdException w:name="Colorful Grid Accent 1" w:uiPriority="73"/>
+    <w:lsdException w:name="Light Shading Accent 2" w:uiPriority="60"/>
+    <w:lsdException w:name="Light List Accent 2" w:uiPriority="61"/>
+    <w:lsdException w:name="Light Grid Accent 2" w:uiPriority="62"/>
+    <w:lsdException w:name="Medium Shading 1 Accent 2" w:uiPriority="63"/>
+    <w:lsdException w:name="Medium Shading 2 Accent 2" w:uiPriority="64"/>
+    <w:lsdException w:name="Medium List 1 Accent 2" w:uiPriority="65"/>
+    <w:lsdException w:name="Medium List 2 Accent 2" w:uiPriority="66"/>
+    <w:lsdException w:name="Medium Grid 1 Accent 2" w:uiPriority="67"/>
+    <w:lsdException w:name="Medium Grid 2 Accent 2" w:uiPriority="68"/>
+    <w:lsdException w:name="Medium Grid 3 Accent 2" w:uiPriority="69"/>
+    <w:lsdException w:name="Dark List Accent 2" w:uiPriority="70"/>
+    <w:lsdException w:name="Colorful Shading Accent 2" w:uiPriority="71"/>
+    <w:lsdException w:name="Colorful List Accent 2" w:uiPriority="72"/>
+    <w:lsdException w:name="Colorful Grid Accent 2" w:uiPriority="73"/>
+    <w:lsdException w:name="Light Shading Accent 3" w:uiPriority="60"/>
+    <w:lsdException w:name="Light List Accent 3" w:uiPriority="61"/>
+    <w:lsdException w:name="Light Grid Accent 3" w:uiPriority="62"/>
+    <w:lsdException w:name="Medium Shading 1 Accent 3" w:uiPriority="63"/>
+    <w:lsdException w:name="Medium Shading 2 Accent 3" w:uiPriority="64"/>
+    <w:lsdException w:name="Medium List 1 Accent 3" w:uiPriority="65"/>
+    <w:lsdException w:name="Medium List 2 Accent 3" w:uiPriority="66"/>
+    <w:lsdException w:name="Medium Grid 1 Accent 3" w:uiPriority="67"/>
+    <w:lsdException w:name="Medium Grid 2 Accent 3" w:uiPriority="68"/>
+    <w:lsdException w:name="Medium Grid 3 Accent 3" w:uiPriority="69"/>
+    <w:lsdException w:name="Dark List Accent 3" w:uiPriority="70"/>
+    <w:lsdException w:name="Colorful Shading Accent 3" w:uiPriority="71"/>
+    <w:lsdException w:name="Colorful List Accent 3" w:uiPriority="72"/>
+    <w:lsdException w:name="Colorful Grid Accent 3" w:uiPriority="73"/>
+    <w:lsdException w:name="Light Shading Accent 4" w:uiPriority="60"/>
+    <w:lsdException w:name="Light List Accent 4" w:uiPriority="61"/>
+    <w:lsdException w:name="Light Grid Accent 4" w:uiPriority="62"/>
+    <w:lsdException w:name="Medium Shading 1 Accent 4" w:uiPriority="63"/>
+    <w:lsdException w:name="Medium Shading 2 Accent 4" w:uiPriority="64"/>
+    <w:lsdException w:name="Medium List 1 Accent 4" w:uiPriority="65"/>
+    <w:lsdException w:name="Medium List 2 Accent 4" w:uiPriority="66"/>
+    <w:lsdException w:name="Medium Grid 1 Accent 4" w:uiPriority="67"/>
+    <w:lsdException w:name="Medium Grid 2 Accent 4" w:uiPriority="68"/>
+    <w:lsdException w:name="Medium Grid 3 Accent 4" w:uiPriority="69"/>
+    <w:lsdException w:name="Dark List Accent 4" w:uiPriority="70"/>
+    <w:lsdException w:name="Colorful Shading Accent 4" w:uiPriority="71"/>
+    <w:lsdException w:name="Colorful List Accent 4" w:uiPriority="72"/>
+    <w:lsdException w:name="Colorful Grid Accent 4" w:uiPriority="73"/>
+    <w:lsdException w:name="Light Shading Accent 5" w:uiPriority="60"/>
+    <w:lsdException w:name="Light List Accent 5" w:uiPriority="61"/>
+    <w:lsdException w:name="Light Grid Accent 5" w:uiPriority="62"/>
+    <w:lsdException w:name="Medium Shading 1 Accent 5" w:uiPriority="63"/>
+    <w:lsdException w:name="Medium Shading 2 Accent 5" w:uiPriority="64"/>
+    <w:lsdException w:name="Medium List 1 Accent 5" w:uiPriority="65"/>
+    <w:lsdException w:name="Medium List 2 Accent 5" w:uiPriority="66"/>
+    <w:lsdException w:name="Medium Grid 1 Accent 5" w:uiPriority="67"/>
+    <w:lsdException w:name="Medium Grid 2 Accent 5" w:uiPriority="68"/>
+    <w:lsdException w:name="Medium Grid 3 Accent 5" w:uiPriority="69"/>
+    <w:lsdException w:name="Dark List Accent 5" w:uiPriority="70"/>
+    <w:lsdException w:name="Colorful Shading Accent 5" w:uiPriority="71"/>
+    <w:lsdException w:name="Colorful List Accent 5" w:uiPriority="72"/>
+    <w:lsdException w:name="Colorful Grid Accent 5" w:uiPriority="73"/>
+    <w:lsdException w:name="Light Shading Accent 6" w:uiPriority="60"/>
+    <w:lsdException w:name="Light List Accent 6" w:uiPriority="61"/>
+    <w:lsdException w:name="Light Grid Accent 6" w:uiPriority="62"/>
+    <w:lsdException w:name="Medium Shading 1 Accent 6" w:uiPriority="63"/>
+    <w:lsdException w:name="Medium Shading 2 Accent 6" w:uiPriority="64"/>
+    <w:lsdException w:name="Medium List 1 Accent 6" w:uiPriority="65"/>
+    <w:lsdException w:name="Medium List 2 Accent 6" w:uiPriority="66"/>
+    <w:lsdException w:name="Medium Grid 1 Accent 6" w:uiPriority="67"/>
+    <w:lsdException w:name="Medium Grid 2 Accent 6" w:uiPriority="68"/>
+    <w:lsdException w:name="Medium Grid 3 Accent 6" w:uiPriority="69"/>
+    <w:lsdException w:name="Dark List Accent 6" w:uiPriority="70"/>
+    <w:lsdException w:name="Colorful Shading Accent 6" w:uiPriority="71"/>
+    <w:lsdException w:name="Colorful List Accent 6" w:uiPriority="72"/>
+    <w:lsdException w:name="Colorful Grid Accent 6" w:uiPriority="73"/>
+    <w:lsdException w:name="Subtle Emphasis" w:uiPriority="19" w:qFormat="1"/>
+    <w:lsdException w:name="Intense Emphasis" w:uiPriority="21" w:qFormat="1"/>
+    <w:lsdException w:name="Subtle Reference" w:uiPriority="31" w:qFormat="1"/>
+    <w:lsdException w:name="Intense Reference" w:uiPriority="32" w:qFormat="1"/>
+    <w:lsdException w:name="Book Title" w:uiPriority="33" w:qFormat="1"/>
+    <w:lsdException w:name="Bibliography" w:semiHidden="1" w:uiPriority="37" w:unhideWhenUsed="1"/>
+    <w:lsdException w:name="TOC Heading" w:semiHidden="1" w:uiPriority="39" w:unhideWhenUsed="1" w:qFormat="1"/>
+    <w:lsdException w:name="Plain Table 1" w:uiPriority="41"/>
+    <w:lsdException w:name="Plain Table 2" w:uiPriority="42"/>
+    <w:lsdException w:name="Plain Table 3" w:uiPriority="43"/>
+    <w:lsdException w:name="Plain Table 4" w:uiPriority="44"/>
+    <w:lsdException w:name="Plain Table 5" w:uiPriority="45"/>
+    <w:lsdException w:name="Grid Table Light" w:uiPriority="40"/>
+    <w:lsdException w:name="Grid Table 1 Light" w:uiPriority="46"/>
+    <w:lsdException w:name="Grid Table 2" w:uiPriority="47"/>
+    <w:lsdException w:name="Grid Table 3" w:uiPriority="48"/>
+    <w:lsdException w:name="Grid Table 4" w:uiPriority="49"/>
+    <w:lsdException w:name="Grid Table 5 Dark" w:uiPriority="50"/>
+    <w:lsdException w:name="Grid Table 6 Colorful" w:uiPriority="51"/>
+    <w:lsdException w:name="Grid Table 7 Colorful" w:uiPriority="52"/>
+    <w:lsdException w:name="Grid Table 1 Light Accent 1" w:uiPriority="46"/>
+    <w:lsdException w:name="Grid Table 2 Accent 1" w:uiPriority="47"/>
+    <w:lsdException w:name="Grid Table 3 Accent 1" w:uiPriority="48"/>
+    <w:lsdException w:name="Grid Table 4 Accent 1" w:uiPriority="49"/>
+    <w:lsdException w:name="Grid Table 5 Dark Accent 1" w:uiPriority="50"/>
+    <w:lsdException w:name="Grid Table 6 Colorful Accent 1" w:uiPriority="51"/>
+    <w:lsdException w:name="Grid Table 7 Colorful Accent 1" w:uiPriority="52"/>
+    <w:lsdException w:name="Grid Table 1 Light Accent 2" w:uiPriority="46"/>
+    <w:lsdException w:name="Grid Table 2 Accent 2" w:uiPriority="47"/>
+    <w:lsdException w:name="Grid Table 3 Accent 2" w:uiPriority="48"/>
+    <w:lsdException w:name="Grid Table 4 Accent 2" w:uiPriority="49"/>
+    <w:lsdException w:name="Grid Table 5 Dark Accent 2" w:uiPriority="50"/>
+    <w:lsdException w:name="Grid Table 6 Colorful Accent 2" w:uiPriority="51"/>
+    <w:lsdException w:name="Grid Table 7 Colorful Accent 2" w:uiPriority="52"/>
+    <w:lsdException w:name="Grid Table 1 Light Accent 3" w:uiPriority="46"/>
+    <w:lsdException w:name="Grid Table 2 Accent 3" w:uiPriority="47"/>
+    <w:lsdException w:name="Grid Table 3 Accent 3" w:uiPriority="48"/>
+    <w:lsdException w:name="Grid Table 4 Accent 3" w:uiPriority="49"/>
+    <w:lsdException w:name="Grid Table 5 Dark Accent 3" w:uiPriority="50"/>
+    <w:lsdException w:name="Grid Table 6 Colorful Accent 3" w:uiPriority="51"/>
+    <w:lsdException w:name="Grid Table 7 Colorful Accent 3" w:uiPriority="52"/>
+    <w:lsdException w:name="Grid Table 1 Light Accent 4" w:uiPriority="46"/>
+    <w:lsdException w:name="Grid Table 2 Accent 4" w:uiPriority="47"/>
+    <w:lsdException w:name="Grid Table 3 Accent 4" w:uiPriority="48"/>
+    <w:lsdException w:name="Grid Table 4 Accent 4" w:uiPriority="49"/>
+    <w:lsdException w:name="Grid Table 5 Dark Accent 4" w:uiPriority="50"/>
+    <w:lsdException w:name="Grid Table 6 Colorful Accent 4" w:uiPriority="51"/>
+    <w:lsdException w:name="Grid Table 7 Colorful Accent 4" w:uiPriority="52"/>
+    <w:lsdException w:name="Grid Table 1 Light Accent 5" w:uiPriority="46"/>
+    <w:lsdException w:name="Grid Table 2 Accent 5" w:uiPriority="47"/>
+    <w:lsdException w:name="Grid Table 3 Accent 5" w:uiPriority="48"/>
+    <w:lsdException w:name="Grid Table 4 Accent 5" w:uiPriority="49"/>
+    <w:lsdException w:name="Grid Table 5 Dark Accent 5" w:uiPriority="50"/>
+    <w:lsdException w:name="Grid Table 6 Colorful Accent 5" w:uiPriority="51"/>
+    <w:lsdException w:name="Grid Table 7 Colorful Accent 5" w:uiPriority="52"/>
+    <w:lsdException w:name="Grid Table 1 Light Accent 6" w:uiPriority="46"/>
+    <w:lsdException w:name="Grid Table 2 Accent 6" w:uiPriority="47"/>
+    <w:lsdException w:name="Grid Table 3 Accent 6" w:uiPriority="48"/>
+    <w:lsdException w:name="Grid Table 4 Accent 6" w:uiPriority="49"/>
+    <w:lsdException w:name="Grid Table 5 Dark Accent 6" w:uiPriority="50"/>
+    <w:lsdException w:name="Grid Table 6 Colorful Accent 6" w:uiPriority="51"/>
+    <w:lsdException w:name="Grid Table 7 Colorful Accent 6" w:uiPriority="52"/>
+    <w:lsdException w:name="List Table 1 Light" w:uiPriority="46"/>
+    <w:lsdException w:name="List Table 2" w:uiPriority="47"/>
+    <w:lsdException w:name="List Table 3" w:uiPriority="48"/>
+    <w:lsdException w:name="List Table 4" w:uiPriority="49"/>
+    <w:lsdException w:name="List Table 5 Dark" w:uiPriority="50"/>
+    <w:lsdException w:name="List Table 6 Colorful" w:uiPriority="51"/>
+    <w:lsdException w:name="List Table 7 Colorful" w:uiPriority="52"/>
+    <w:lsdException w:name="List Table 1 Light Accent 1" w:uiPriority="46"/>
+    <w:lsdException w:name="List Table 2 Accent 1" w:uiPriority="47"/>
+    <w:lsdException w:name="List Table 3 Accent 1" w:uiPriority="48"/>
+    <w:lsdException w:name="List Table 4 Accent 1" w:uiPriority="49"/>
+    <w:lsdException w:name="List Table 5 Dark Accent 1" w:uiPriority="50"/>
+    <w:lsdException w:name="List Table 6 Colorful Accent 1" w:uiPriority="51"/>
+    <w:lsdException w:name="List Table 7 Colorful Accent 1" w:uiPriority="52"/>
+    <w:lsdException w:name="List Table 1 Light Accent 2" w:uiPriority="46"/>
+    <w:lsdException w:name="List Table 2 Accent 2" w:uiPriority="47"/>
+    <w:lsdException w:name="List Table 3 Accent 2" w:uiPriority="48"/>
+    <w:lsdException w:name="List Table 4 Accent 2" w:uiPriority="49"/>
+    <w:lsdException w:name="List Table 5 Dark Accent 2" w:uiPriority="50"/>
+    <w:lsdException w:name="List Table 6 Colorful Accent 2" w:uiPriority="51"/>
+    <w:lsdException w:name="List Table 7 Colorful Accent 2" w:uiPriority="52"/>
+    <w:lsdException w:name="List Table 1 Light Accent 3" w:uiPriority="46"/>
+    <w:lsdException w:name="List Table 2 Accent 3" w:uiPriority="47"/>
+    <w:lsdException w:name="List Table 3 Accent 3" w:uiPriority="48"/>
+    <w:lsdException w:name="List Table 4 Accent 3" w:uiPriority="49"/>
+    <w:lsdException w:name="List Table 5 Dark Accent 3" w:uiPriority="50"/>
+    <w:lsdException w:name="List Table 6 Colorful Accent 3" w:uiPriority="51"/>
+    <w:lsdException w:name="List Table 7 Colorful Accent 3" w:uiPriority="52"/>
+    <w:lsdException w:name="List Table 1 Light Accent 4" w:uiPriority="46"/>
+    <w:lsdException w:name="List Table 2 Accent 4" w:uiPriority="47"/>
+    <w:lsdException w:name="List Table 3 Accent 4" w:uiPriority="48"/>
+    <w:lsdException w:name="List Table 4 Accent 4" w:uiPriority="49"/>
+    <w:lsdException w:name="List Table 5 Dark Accent 4" w:uiPriority="50"/>
+    <w:lsdException w:name="List Table 6 Colorful Accent 4" w:uiPriority="51"/>
+    <w:lsdException w:name="List Table 7 Colorful Accent 4" w:uiPriority="52"/>
+    <w:lsdException w:name="List Table 1 Light Accent 5" w:uiPriority="46"/>
+    <w:lsdException w:name="List Table 2 Accent 5" w:uiPriority="47"/>
+    <w:lsdException w:name="List Table 3 Accent 5" w:uiPriority="48"/>
+    <w:lsdException w:name="List Table 4 Accent 5" w:uiPriority="49"/>
+    <w:lsdException w:name="List Table 5 Dark Accent 5" w:uiPriority="50"/>
+    <w:lsdException w:name="List Table 6 Colorful Accent 5" w:uiPriority="51"/>
+    <w:lsdException w:name="List Table 7 Colorful Accent 5" w:uiPriority="52"/>
+    <w:lsdException w:name="List Table 1 Light Accent 6" w:uiPriority="46"/>
+    <w:lsdException w:name="List Table 2 Accent 6" w:uiPriority="47"/>
+    <w:lsdException w:name="List Table 3 Accent 6" w:uiPriority="48"/>
+    <w:lsdException w:name="List Table 4 Accent 6" w:uiPriority="49"/>
+    <w:lsdException w:name="List Table 5 Dark Accent 6" w:uiPriority="50"/>
+    <w:lsdException w:name="List Table 6 Colorful Accent 6" w:uiPriority="51"/>
+    <w:lsdException w:name="List Table 7 Colorful Accent 6" w:uiPriority="52"/>
+  </w:latentStyles>
+  <w:style w:type="paragraph" w:default="1" w:styleId="Normal">
+    <w:name w:val="Normal"/>
+    <w:qFormat/>
+  </w:style>
+  <w:style w:type="character" w:default="1" w:styleId="DefaultParagraphFont">
+    <w:name w:val="Default Paragraph Font"/>
+    <w:uiPriority w:val="1"/>
+    <w:semiHidden/>
+    <w:unhideWhenUsed/>
+  </w:style>
+  <w:style w:type="table" w:default="1" w:styleId="TableNormal">
+    <w:name w:val="Normal Table"/>
+    <w:uiPriority w:val="99"/>
+    <w:semiHidden/>
+    <w:unhideWhenUsed/>
+    <w:tblPr>
+      <w:tblInd w:w="0" w:type="dxa"/>
+      <w:tblCellMar>
+        <w:top w:w="0" w:type="dxa"/>
+        <w:left w:w="108" w:type="dxa"/>
+        <w:bottom w:w="0" w:type="dxa"/>
+        <w:right w:w="108" w:type="dxa"/>
+      </w:tblCellMar>
+    </w:tblPr>
+  </w:style>
+  <w:style w:type="numbering" w:default="1" w:styleId="NoList">
+    <w:name w:val="No List"/>
+    <w:uiPriority w:val="99"/>
+    <w:semiHidden/>
+    <w:unhideWhenUsed/>
+  </w:style>
+  <w:style w:type="character" w:styleId="PlaceholderText">
+    <w:name w:val="Placeholder Text"/>
+    <w:basedOn w:val="DefaultParagraphFont"/>
+    <w:uiPriority w:val="99"/>
+    <w:semiHidden/>
+    <w:rsid w:val="00940803"/>
+    <w:rPr>
+      <w:color w:val="808080"/>
+    </w:rPr>
+  </w:style>
+</w:styles>
+</file>
+
+<file path=word/glossary/webSettings.xml><?xml version="1.0" encoding="utf-8"?>
+<w:webSettings xmlns:mc="http://schemas.openxmlformats.org/markup-compatibility/2006" xmlns:r="http://schemas.openxmlformats.org/officeDocument/2006/relationships" xmlns:w="http://schemas.openxmlformats.org/wordprocessingml/2006/main" xmlns:w14="http://schemas.microsoft.com/office/word/2010/wordml" xmlns:w15="http://schemas.microsoft.com/office/word/2012/wordml" mc:Ignorable="w14 w15">
+  <w:optimizeForBrowser/>
+  <w:allowPNG/>
+</w:webSettings>
 </file>
 
 <file path=word/theme/theme1.xml><?xml version="1.0" encoding="utf-8"?>
@@ -6269,12 +7568,11 @@
 
 <file path=customXml/item2.xml><?xml version="1.0" encoding="utf-8"?>
 <?mso-contentType ?>
-<customXsn xmlns="http://schemas.microsoft.com/office/2006/metadata/customXsn">
-  <xsnLocation/>
-  <cached>True</cached>
-  <openByDefault>True</openByDefault>
-  <xsnScope/>
-</customXsn>
+<FormTemplates xmlns="http://schemas.microsoft.com/sharepoint/v3/contenttype/forms">
+  <Display>DocumentLibraryForm</Display>
+  <Edit>DocumentLibraryForm</Edit>
+  <New>DocumentLibraryForm</New>
+</FormTemplates>
 </file>
 
 <file path=customXml/item3.xml><?xml version="1.0" encoding="utf-8"?>
@@ -6373,11 +7671,12 @@
 
 <file path=customXml/item4.xml><?xml version="1.0" encoding="utf-8"?>
 <?mso-contentType ?>
-<FormTemplates xmlns="http://schemas.microsoft.com/sharepoint/v3/contenttype/forms">
-  <Display>DocumentLibraryForm</Display>
-  <Edit>DocumentLibraryForm</Edit>
-  <New>DocumentLibraryForm</New>
-</FormTemplates>
+<customXsn xmlns="http://schemas.microsoft.com/office/2006/metadata/customXsn">
+  <xsnLocation/>
+  <cached>True</cached>
+  <openByDefault>True</openByDefault>
+  <xsnScope/>
+</customXsn>
 </file>
 
 <file path=customXml/item5.xml><?xml version="1.0" encoding="utf-8"?>
@@ -6387,17 +7686,23 @@
 <file path=customXml/itemProps1.xml><?xml version="1.0" encoding="utf-8"?>
 <ds:datastoreItem xmlns:ds="http://schemas.openxmlformats.org/officeDocument/2006/customXml" ds:itemID="{987C0BA2-DB65-4CD1-86C6-98F1CB0E0328}">
   <ds:schemaRefs>
+    <ds:schemaRef ds:uri="http://purl.org/dc/terms/"/>
+    <ds:schemaRef ds:uri="114cf2ed-3f97-4887-a5ef-3ea13b1ac6d8"/>
+    <ds:schemaRef ds:uri="http://purl.org/dc/dcmitype/"/>
+    <ds:schemaRef ds:uri="http://schemas.microsoft.com/office/2006/documentManagement/types"/>
+    <ds:schemaRef ds:uri="http://purl.org/dc/elements/1.1/"/>
     <ds:schemaRef ds:uri="http://schemas.microsoft.com/office/2006/metadata/properties"/>
-    <ds:schemaRef ds:uri="114cf2ed-3f97-4887-a5ef-3ea13b1ac6d8"/>
+    <ds:schemaRef ds:uri="http://schemas.openxmlformats.org/package/2006/metadata/core-properties"/>
     <ds:schemaRef ds:uri="06aacc57-63d3-4a1c-b9a9-a6c20c4993ad"/>
+    <ds:schemaRef ds:uri="http://www.w3.org/XML/1998/namespace"/>
   </ds:schemaRefs>
 </ds:datastoreItem>
 </file>
 
 <file path=customXml/itemProps2.xml><?xml version="1.0" encoding="utf-8"?>
-<ds:datastoreItem xmlns:ds="http://schemas.openxmlformats.org/officeDocument/2006/customXml" ds:itemID="{79400219-00D9-40D9-8C4D-8651527A45AE}">
+<ds:datastoreItem xmlns:ds="http://schemas.openxmlformats.org/officeDocument/2006/customXml" ds:itemID="{F0359C04-C037-4569-8AB2-69FE953524A8}">
   <ds:schemaRefs>
-    <ds:schemaRef ds:uri="http://schemas.microsoft.com/office/2006/metadata/customXsn"/>
+    <ds:schemaRef ds:uri="http://schemas.microsoft.com/sharepoint/v3/contenttype/forms"/>
   </ds:schemaRefs>
 </ds:datastoreItem>
 </file>
@@ -6421,15 +7726,15 @@
 </file>
 
 <file path=customXml/itemProps4.xml><?xml version="1.0" encoding="utf-8"?>
-<ds:datastoreItem xmlns:ds="http://schemas.openxmlformats.org/officeDocument/2006/customXml" ds:itemID="{F0359C04-C037-4569-8AB2-69FE953524A8}">
+<ds:datastoreItem xmlns:ds="http://schemas.openxmlformats.org/officeDocument/2006/customXml" ds:itemID="{79400219-00D9-40D9-8C4D-8651527A45AE}">
   <ds:schemaRefs>
-    <ds:schemaRef ds:uri="http://schemas.microsoft.com/sharepoint/v3/contenttype/forms"/>
+    <ds:schemaRef ds:uri="http://schemas.microsoft.com/office/2006/metadata/customXsn"/>
   </ds:schemaRefs>
 </ds:datastoreItem>
 </file>
 
 <file path=customXml/itemProps5.xml><?xml version="1.0" encoding="utf-8"?>
-<ds:datastoreItem xmlns:ds="http://schemas.openxmlformats.org/officeDocument/2006/customXml" ds:itemID="{4750E59F-ED79-4271-AEBA-37EA39988B5B}">
+<ds:datastoreItem xmlns:ds="http://schemas.openxmlformats.org/officeDocument/2006/customXml" ds:itemID="{5B89799D-657F-4F51-B413-7400BA132EE5}">
   <ds:schemaRefs>
     <ds:schemaRef ds:uri="http://schemas.openxmlformats.org/officeDocument/2006/bibliography"/>
   </ds:schemaRefs>

</xml_diff>